<commit_message>
Conversion: Fixed content issues in horizon europe template
Relates to issue 47 in the backend: #47
</commit_message>
<xml_diff>
--- a/src/main/resources/at/ac/tuwien/damap/template/horizonEuropeTemplate.docx
+++ b/src/main/resources/at/ac/tuwien/damap/template/horizonEuropeTemplate.docx
@@ -396,6 +396,7 @@
       </w:tblGrid>
       <w:tr>
         <w:trPr>
+          <w:cantSplit/>
           <w:trHeight w:val="319"/>
           <w:jc w:val="center"/>
         </w:trPr>
@@ -405,6 +406,7 @@
           </w:tcPr>
           <w:p>
             <w:pPr>
+              <w:keepNext/>
               <w:rPr>
                 <w:rFonts w:eastAsiaTheme="minorHAnsi"/>
                 <w:b/>
@@ -427,6 +429,7 @@
       </w:tr>
       <w:tr>
         <w:trPr>
+          <w:cantSplit/>
           <w:trHeight w:val="2801"/>
           <w:jc w:val="center"/>
         </w:trPr>
@@ -2193,7 +2196,7 @@
       <w:pPr>
         <w:pStyle w:val="TOCHeading"/>
         <w:spacing w:after="240"/>
-        <w:ind w:right="707"/>
+        <w:ind w:left="0" w:right="707" w:firstLine="0"/>
       </w:pPr>
       <w:r>
         <w:lastRenderedPageBreak/>
@@ -4297,6 +4300,29 @@
           <w:bCs/>
           <w:color w:val="404040"/>
         </w:rPr>
+        <w:t>datamanager</w:t>
+      </w:r>
+      <w:proofErr w:type="spellEnd"/>
+      <w:r>
+        <w:rPr>
+          <w:bCs/>
+          <w:color w:val="404040"/>
+        </w:rPr>
+        <w:t xml:space="preserve">] </w:t>
+      </w:r>
+      <w:r>
+        <w:rPr>
+          <w:bCs/>
+          <w:color w:val="404040"/>
+        </w:rPr>
+        <w:t>[</w:t>
+      </w:r>
+      <w:proofErr w:type="spellStart"/>
+      <w:r>
+        <w:rPr>
+          <w:bCs/>
+          <w:color w:val="404040"/>
+        </w:rPr>
         <w:t>datamanagerInfo</w:t>
       </w:r>
       <w:proofErr w:type="spellEnd"/>
@@ -8184,6 +8210,38 @@
                 <w:szCs w:val="18"/>
               </w:rPr>
             </w:pPr>
+            <w:r>
+              <w:rPr>
+                <w:b/>
+                <w:bCs/>
+                <w:color w:val="000000" w:themeColor="text1"/>
+                <w:sz w:val="18"/>
+                <w:szCs w:val="18"/>
+              </w:rPr>
+              <w:t>[</w:t>
+            </w:r>
+            <w:proofErr w:type="spellStart"/>
+            <w:r>
+              <w:rPr>
+                <w:b/>
+                <w:bCs/>
+                <w:color w:val="000000" w:themeColor="text1"/>
+                <w:sz w:val="18"/>
+                <w:szCs w:val="18"/>
+              </w:rPr>
+              <w:t>costtotal</w:t>
+            </w:r>
+            <w:proofErr w:type="spellEnd"/>
+            <w:r>
+              <w:rPr>
+                <w:b/>
+                <w:bCs/>
+                <w:color w:val="000000" w:themeColor="text1"/>
+                <w:sz w:val="18"/>
+                <w:szCs w:val="18"/>
+              </w:rPr>
+              <w:t>]</w:t>
+            </w:r>
           </w:p>
         </w:tc>
       </w:tr>
@@ -8192,13 +8250,13 @@
       <w:pPr>
         <w:spacing w:before="240"/>
         <w:rPr>
-          <w:color w:val="000000" w:themeColor="text1"/>
+          <w:color w:val="92D050"/>
         </w:rPr>
       </w:pPr>
       <w:r>
         <w:rPr>
           <w:rFonts w:eastAsiaTheme="minorEastAsia"/>
-          <w:color w:val="000000" w:themeColor="text1"/>
+          <w:color w:val="92D050"/>
           <w:lang w:val="en-GB"/>
         </w:rPr>
         <w:t>Additional description (if required):</w:t>
@@ -9982,72 +10040,40 @@
       <w:rPr>
         <w:noProof/>
       </w:rPr>
-      <mc:AlternateContent>
-        <mc:Choice Requires="wps">
-          <w:drawing>
-            <wp:inline distT="0" distB="0" distL="0" distR="0" wp14:anchorId="540CCCFD" wp14:editId="0A20E958">
-              <wp:extent cx="784860" cy="522605"/>
-              <wp:effectExtent l="0" t="0" r="0" b="0"/>
-              <wp:docPr id="2" name="Picture 1"/>
-              <wp:cNvGraphicFramePr/>
-              <a:graphic xmlns:a="http://schemas.openxmlformats.org/drawingml/2006/main">
-                <a:graphicData uri="http://schemas.openxmlformats.org/drawingml/2006/picture">
-                  <pic:pic xmlns:pic="http://schemas.openxmlformats.org/drawingml/2006/picture">
-                    <pic:nvPicPr>
-                      <pic:cNvPr id="0" name="Picture 1"/>
-                      <pic:cNvPicPr/>
-                    </pic:nvPicPr>
-                    <pic:blipFill>
-                      <a:blip r:embed="rId1"/>
-                      <a:stretch/>
-                    </pic:blipFill>
-                    <pic:spPr>
-                      <a:xfrm rot="10800000" flipH="1">
-                        <a:off x="0" y="0"/>
-                        <a:ext cx="784800" cy="522720"/>
-                      </a:xfrm>
-                      <a:prstGeom prst="rect">
-                        <a:avLst/>
-                      </a:prstGeom>
-                      <a:ln w="0">
-                        <a:noFill/>
-                      </a:ln>
-                    </pic:spPr>
-                  </pic:pic>
-                </a:graphicData>
-              </a:graphic>
-            </wp:inline>
-          </w:drawing>
-        </mc:Choice>
-        <mc:Fallback>
-          <w:pict>
-            <v:shapetype id="_x0000_t75" coordsize="21600,21600" o:spt="75" o:preferrelative="t" path="m@4@5l@4@11@9@11@9@5xe" filled="f" stroked="f">
-              <v:stroke joinstyle="miter"/>
-              <v:formulas>
-                <v:f eqn="if lineDrawn pixelLineWidth 0"/>
-                <v:f eqn="sum @0 1 0"/>
-                <v:f eqn="sum 0 0 @1"/>
-                <v:f eqn="prod @2 1 2"/>
-                <v:f eqn="prod @3 21600 pixelWidth"/>
-                <v:f eqn="prod @3 21600 pixelHeight"/>
-                <v:f eqn="sum @0 0 1"/>
-                <v:f eqn="prod @6 1 2"/>
-                <v:f eqn="prod @7 21600 pixelWidth"/>
-                <v:f eqn="sum @8 21600 0"/>
-                <v:f eqn="prod @7 21600 pixelHeight"/>
-                <v:f eqn="sum @10 21600 0"/>
-              </v:formulas>
-              <v:path o:extrusionok="f" gradientshapeok="t" o:connecttype="rect"/>
-              <o:lock v:ext="edit" aspectratio="t"/>
-            </v:shapetype>
-            <v:shape id="shape_0" ID="Picture 1" stroked="f" o:allowincell="f" style="position:absolute;margin-left:0pt;margin-top:-41.2pt;width:61.75pt;height:41.1pt;mso-wrap-style:none;v-text-anchor:middle;rotation:180;mso-position-vertical:top" wp14:anchorId="72966395" type="_x0000_t75">
-              <v:imagedata r:id="rId2" o:detectmouseclick="t"/>
-              <v:stroke color="#3465a4" joinstyle="round" endcap="flat"/>
-              <w10:wrap type="square"/>
-            </v:shape>
-          </w:pict>
-        </mc:Fallback>
-      </mc:AlternateContent>
+      <w:drawing>
+        <wp:inline distT="0" distB="0" distL="0" distR="0" wp14:anchorId="540CCCFD" wp14:editId="0A20E958">
+          <wp:extent cx="784860" cy="522605"/>
+          <wp:effectExtent l="0" t="0" r="0" b="0"/>
+          <wp:docPr id="2" name="Picture 1"/>
+          <wp:cNvGraphicFramePr/>
+          <a:graphic xmlns:a="http://schemas.openxmlformats.org/drawingml/2006/main">
+            <a:graphicData uri="http://schemas.openxmlformats.org/drawingml/2006/picture">
+              <pic:pic xmlns:pic="http://schemas.openxmlformats.org/drawingml/2006/picture">
+                <pic:nvPicPr>
+                  <pic:cNvPr id="0" name="Picture 1"/>
+                  <pic:cNvPicPr/>
+                </pic:nvPicPr>
+                <pic:blipFill>
+                  <a:blip r:embed="rId1"/>
+                  <a:stretch/>
+                </pic:blipFill>
+                <pic:spPr>
+                  <a:xfrm rot="10800000" flipH="1">
+                    <a:off x="0" y="0"/>
+                    <a:ext cx="784800" cy="522720"/>
+                  </a:xfrm>
+                  <a:prstGeom prst="rect">
+                    <a:avLst/>
+                  </a:prstGeom>
+                  <a:ln w="0">
+                    <a:noFill/>
+                  </a:ln>
+                </pic:spPr>
+              </pic:pic>
+            </a:graphicData>
+          </a:graphic>
+        </wp:inline>
+      </w:drawing>
     </w:r>
   </w:p>
   <w:p>

</xml_diff>

<commit_message>
Export: Addressed issues in general information section
</commit_message>
<xml_diff>
--- a/src/main/resources/at/ac/tuwien/damap/template/horizonEuropeTemplate.docx
+++ b/src/main/resources/at/ac/tuwien/damap/template/horizonEuropeTemplate.docx
@@ -17,29 +17,7 @@
           <w:sz w:val="72"/>
           <w:szCs w:val="72"/>
         </w:rPr>
-        <w:t>[</w:t>
-      </w:r>
-      <w:proofErr w:type="spellStart"/>
-      <w:r>
-        <w:rPr>
-          <w:b/>
-          <w:bCs/>
-          <w:color w:val="000000" w:themeColor="text1"/>
-          <w:sz w:val="72"/>
-          <w:szCs w:val="72"/>
-        </w:rPr>
-        <w:t>projectname</w:t>
-      </w:r>
-      <w:proofErr w:type="spellEnd"/>
-      <w:r>
-        <w:rPr>
-          <w:b/>
-          <w:bCs/>
-          <w:color w:val="000000" w:themeColor="text1"/>
-          <w:sz w:val="72"/>
-          <w:szCs w:val="72"/>
-        </w:rPr>
-        <w:t>]</w:t>
+        <w:t>[projectname]</w:t>
       </w:r>
     </w:p>
     <w:p>
@@ -218,7 +196,7 @@
               <w:rPr>
                 <w:rFonts w:eastAsiaTheme="minorHAnsi"/>
                 <w:noProof/>
-                <w:color w:val="auto"/>
+                <w:color w:val="92D050"/>
               </w:rPr>
               <w:t>1.0</w:t>
             </w:r>
@@ -455,23 +433,7 @@
                 <w:rFonts w:eastAsia="Arial"/>
                 <w:color w:val="000000" w:themeColor="text1"/>
               </w:rPr>
-              <w:t>he [</w:t>
-            </w:r>
-            <w:proofErr w:type="spellStart"/>
-            <w:r>
-              <w:rPr>
-                <w:rFonts w:eastAsia="Arial"/>
-                <w:color w:val="000000" w:themeColor="text1"/>
-              </w:rPr>
-              <w:t>projectname</w:t>
-            </w:r>
-            <w:proofErr w:type="spellEnd"/>
-            <w:r>
-              <w:rPr>
-                <w:rFonts w:eastAsia="Arial"/>
-                <w:color w:val="000000" w:themeColor="text1"/>
-              </w:rPr>
-              <w:t>] p</w:t>
+              <w:t>he [projectname] p</w:t>
             </w:r>
             <w:r>
               <w:rPr>
@@ -591,21 +553,7 @@
         <w:rPr>
           <w:color w:val="000000" w:themeColor="text1"/>
         </w:rPr>
-        <w:t>This work by parties of the [</w:t>
-      </w:r>
-      <w:proofErr w:type="spellStart"/>
-      <w:r>
-        <w:rPr>
-          <w:color w:val="000000" w:themeColor="text1"/>
-        </w:rPr>
-        <w:t>projectname</w:t>
-      </w:r>
-      <w:proofErr w:type="spellEnd"/>
-      <w:r>
-        <w:rPr>
-          <w:color w:val="000000" w:themeColor="text1"/>
-        </w:rPr>
-        <w:t>] project is licensed under a Creative Commons Attribution 4.0 International License (</w:t>
+        <w:t>This work by parties of the [projectname] project is licensed under a Creative Commons Attribution 4.0 International License (</w:t>
       </w:r>
       <w:hyperlink r:id="rId12" w:tgtFrame="http://creativecommons.org/licenses/by/4.0/">
         <w:r>
@@ -621,50 +569,14 @@
         <w:rPr>
           <w:color w:val="000000" w:themeColor="text1"/>
         </w:rPr>
-        <w:t>). The [</w:t>
-      </w:r>
-      <w:proofErr w:type="spellStart"/>
+        <w:t>). The [projectname] project is funded by the European Union Horizon Europe programme under Grant Agreement No [grant</w:t>
+      </w:r>
       <w:r>
         <w:rPr>
           <w:color w:val="000000" w:themeColor="text1"/>
         </w:rPr>
-        <w:t>projectname</w:t>
-      </w:r>
-      <w:proofErr w:type="spellEnd"/>
-      <w:r>
-        <w:rPr>
-          <w:color w:val="000000" w:themeColor="text1"/>
-        </w:rPr>
-        <w:t xml:space="preserve">] project is funded by the European Union Horizon Europe </w:t>
-      </w:r>
-      <w:proofErr w:type="spellStart"/>
-      <w:r>
-        <w:rPr>
-          <w:color w:val="000000" w:themeColor="text1"/>
-        </w:rPr>
-        <w:t>programme</w:t>
-      </w:r>
-      <w:proofErr w:type="spellEnd"/>
-      <w:r>
-        <w:rPr>
-          <w:color w:val="000000" w:themeColor="text1"/>
-        </w:rPr>
-        <w:t xml:space="preserve"> under Grant Agreement No [</w:t>
-      </w:r>
-      <w:proofErr w:type="spellStart"/>
-      <w:r>
-        <w:rPr>
-          <w:color w:val="000000" w:themeColor="text1"/>
-        </w:rPr>
-        <w:t>grant</w:t>
-      </w:r>
-      <w:r>
-        <w:rPr>
-          <w:color w:val="000000" w:themeColor="text1"/>
-        </w:rPr>
         <w:t>id</w:t>
       </w:r>
-      <w:proofErr w:type="spellEnd"/>
       <w:r>
         <w:rPr>
           <w:color w:val="000000" w:themeColor="text1"/>
@@ -1498,27 +1410,7 @@
                 <w:sz w:val="20"/>
                 <w:szCs w:val="20"/>
               </w:rPr>
-              <w:t>[</w:t>
-            </w:r>
-            <w:proofErr w:type="spellStart"/>
-            <w:proofErr w:type="gramStart"/>
-            <w:r>
-              <w:rPr>
-                <w:color w:val="92D050"/>
-                <w:sz w:val="20"/>
-                <w:szCs w:val="20"/>
-              </w:rPr>
-              <w:t>dd.mm.yyyy</w:t>
-            </w:r>
-            <w:proofErr w:type="spellEnd"/>
-            <w:proofErr w:type="gramEnd"/>
-            <w:r>
-              <w:rPr>
-                <w:color w:val="92D050"/>
-                <w:sz w:val="20"/>
-                <w:szCs w:val="20"/>
-              </w:rPr>
-              <w:t>]</w:t>
+              <w:t>[dd.mm.yyyy]</w:t>
             </w:r>
           </w:p>
         </w:tc>
@@ -4258,15 +4150,7 @@
     </w:p>
     <w:p>
       <w:r>
-        <w:t xml:space="preserve">A data management plan (DMP) is a structured document that keeps </w:t>
-      </w:r>
-      <w:proofErr w:type="gramStart"/>
-      <w:r>
-        <w:t>record</w:t>
-      </w:r>
-      <w:proofErr w:type="gramEnd"/>
-      <w:r>
-        <w:t xml:space="preserve"> of what research data is created or reused and what happens to that data during and after a project. It helps with planning the research process and defining responsibilities in a research project involving several researchers or institutions. For writing this DMP, we followed the </w:t>
+        <w:t xml:space="preserve">A data management plan (DMP) is a structured document that keeps record of what research data is created or reused and what happens to that data during and after a project. It helps with planning the research process and defining responsibilities in a research project involving several researchers or institutions. For writing this DMP, we followed the </w:t>
       </w:r>
       <w:hyperlink r:id="rId14">
         <w:r>
@@ -4292,46 +4176,7 @@
           <w:bCs/>
           <w:color w:val="404040"/>
         </w:rPr>
-        <w:t>[</w:t>
-      </w:r>
-      <w:proofErr w:type="spellStart"/>
-      <w:r>
-        <w:rPr>
-          <w:bCs/>
-          <w:color w:val="404040"/>
-        </w:rPr>
-        <w:t>datamanager</w:t>
-      </w:r>
-      <w:proofErr w:type="spellEnd"/>
-      <w:r>
-        <w:rPr>
-          <w:bCs/>
-          <w:color w:val="404040"/>
-        </w:rPr>
-        <w:t xml:space="preserve">] </w:t>
-      </w:r>
-      <w:r>
-        <w:rPr>
-          <w:bCs/>
-          <w:color w:val="404040"/>
-        </w:rPr>
-        <w:t>[</w:t>
-      </w:r>
-      <w:proofErr w:type="spellStart"/>
-      <w:r>
-        <w:rPr>
-          <w:bCs/>
-          <w:color w:val="404040"/>
-        </w:rPr>
-        <w:t>datamanagerInfo</w:t>
-      </w:r>
-      <w:proofErr w:type="spellEnd"/>
-      <w:r>
-        <w:rPr>
-          <w:bCs/>
-          <w:color w:val="404040"/>
-        </w:rPr>
-        <w:t>]</w:t>
+        <w:t>[datamanager] [datamanagerInfo]</w:t>
       </w:r>
     </w:p>
     <w:p>
@@ -4817,25 +4662,7 @@
                 <w:sz w:val="18"/>
                 <w:szCs w:val="18"/>
               </w:rPr>
-              <w:t>[</w:t>
-            </w:r>
-            <w:proofErr w:type="spellStart"/>
-            <w:r>
-              <w:rPr>
-                <w:color w:val="auto"/>
-                <w:sz w:val="18"/>
-                <w:szCs w:val="18"/>
-              </w:rPr>
-              <w:t>datasetTable</w:t>
-            </w:r>
-            <w:proofErr w:type="spellEnd"/>
-            <w:r>
-              <w:rPr>
-                <w:color w:val="auto"/>
-                <w:sz w:val="18"/>
-                <w:szCs w:val="18"/>
-              </w:rPr>
-              <w:t>]</w:t>
+              <w:t>[datasetTable]</w:t>
             </w:r>
           </w:p>
         </w:tc>
@@ -5331,25 +5158,7 @@
                 <w:sz w:val="18"/>
                 <w:szCs w:val="18"/>
               </w:rPr>
-              <w:t>[</w:t>
-            </w:r>
-            <w:proofErr w:type="spellStart"/>
-            <w:r>
-              <w:rPr>
-                <w:color w:val="auto"/>
-                <w:sz w:val="18"/>
-                <w:szCs w:val="18"/>
-              </w:rPr>
-              <w:t>reusedDatasetTable</w:t>
-            </w:r>
-            <w:proofErr w:type="spellEnd"/>
-            <w:r>
-              <w:rPr>
-                <w:color w:val="auto"/>
-                <w:sz w:val="18"/>
-                <w:szCs w:val="18"/>
-              </w:rPr>
-              <w:t>]</w:t>
+              <w:t>[reusedDatasetTable]</w:t>
             </w:r>
           </w:p>
         </w:tc>
@@ -5534,14 +5343,9 @@
       </w:pPr>
       <w:bookmarkStart w:id="12" w:name="_Toc156287341"/>
       <w:r>
-        <w:t xml:space="preserve">Methods and software used for data generation and </w:t>
-      </w:r>
-      <w:proofErr w:type="gramStart"/>
-      <w:r>
-        <w:t>reuse</w:t>
+        <w:t>Methods and software used for data generation and reuse</w:t>
       </w:r>
       <w:bookmarkEnd w:id="12"/>
-      <w:proofErr w:type="gramEnd"/>
     </w:p>
     <w:p>
       <w:pPr>
@@ -5556,23 +5360,7 @@
           <w:rFonts w:eastAsiaTheme="minorEastAsia"/>
           <w:color w:val="auto"/>
         </w:rPr>
-        <w:t>[</w:t>
-      </w:r>
-      <w:proofErr w:type="spellStart"/>
-      <w:r>
-        <w:rPr>
-          <w:rFonts w:eastAsiaTheme="minorEastAsia"/>
-          <w:color w:val="auto"/>
-        </w:rPr>
-        <w:t>datageneration</w:t>
-      </w:r>
-      <w:proofErr w:type="spellEnd"/>
-      <w:r>
-        <w:rPr>
-          <w:rFonts w:eastAsiaTheme="minorEastAsia"/>
-          <w:color w:val="auto"/>
-        </w:rPr>
-        <w:t>]</w:t>
+        <w:t>[datageneration]</w:t>
       </w:r>
     </w:p>
     <w:p>
@@ -5593,15 +5381,7 @@
         </w:rPr>
       </w:pPr>
       <w:r>
-        <w:t>[</w:t>
-      </w:r>
-      <w:proofErr w:type="spellStart"/>
-      <w:r>
-        <w:t>targetaudience</w:t>
-      </w:r>
-      <w:proofErr w:type="spellEnd"/>
-      <w:r>
-        <w:t>]</w:t>
+        <w:t>[targetaudience]</w:t>
       </w:r>
     </w:p>
     <w:p>
@@ -5751,23 +5531,7 @@
     </w:p>
     <w:p>
       <w:r>
-        <w:t xml:space="preserve">We will make our data </w:t>
-      </w:r>
-      <w:proofErr w:type="gramStart"/>
-      <w:r>
-        <w:t>findable,</w:t>
-      </w:r>
-      <w:proofErr w:type="gramEnd"/>
-      <w:r>
-        <w:t xml:space="preserve"> by uploading it to a data repository that provides a persistent </w:t>
-      </w:r>
-      <w:proofErr w:type="gramStart"/>
-      <w:r>
-        <w:t>identifier, and</w:t>
-      </w:r>
-      <w:proofErr w:type="gramEnd"/>
-      <w:r>
-        <w:t xml:space="preserve"> adding relevant metadata.</w:t>
+        <w:t>We will make our data findable, by uploading it to a data repository that provides a persistent identifier, and adding relevant metadata.</w:t>
       </w:r>
       <w:r>
         <w:t xml:space="preserve"> </w:t>
@@ -5778,15 +5542,7 @@
     </w:p>
     <w:p>
       <w:r>
-        <w:t>[</w:t>
-      </w:r>
-      <w:proofErr w:type="spellStart"/>
-      <w:r>
-        <w:t>dataorganisation</w:t>
-      </w:r>
-      <w:proofErr w:type="spellEnd"/>
-      <w:r>
-        <w:t>]</w:t>
+        <w:t>[dataorganisation]</w:t>
       </w:r>
     </w:p>
     <w:p>
@@ -5807,13 +5563,8 @@
       </w:r>
     </w:p>
     <w:p>
-      <w:proofErr w:type="gramStart"/>
-      <w:r>
-        <w:t>A far</w:t>
-      </w:r>
-      <w:proofErr w:type="gramEnd"/>
-      <w:r>
-        <w:t xml:space="preserve"> as possible, we will use controlled vocabularies for our data to allow inter-disciplinary interoperability and machine-actionability. </w:t>
+      <w:r>
+        <w:t xml:space="preserve">A far as possible, we will use controlled vocabularies for our data to allow inter-disciplinary interoperability and machine-actionability. </w:t>
       </w:r>
     </w:p>
     <w:p>
@@ -6158,23 +5909,13 @@
           <w:color w:val="auto"/>
         </w:rPr>
       </w:pPr>
-      <w:proofErr w:type="spellStart"/>
       <w:r>
         <w:rPr>
           <w:b/>
           <w:bCs/>
           <w:color w:val="auto"/>
         </w:rPr>
-        <w:t>Metadata</w:t>
-      </w:r>
-      <w:proofErr w:type="spellEnd"/>
-      <w:r>
-        <w:rPr>
-          <w:b/>
-          <w:bCs/>
-          <w:color w:val="auto"/>
-        </w:rPr>
-        <w:t>:</w:t>
+        <w:t>Metadata:</w:t>
       </w:r>
     </w:p>
     <w:p>
@@ -6261,23 +6002,7 @@
           <w:color w:val="auto"/>
           <w:lang w:val="en-GB"/>
         </w:rPr>
-        <w:t xml:space="preserve">Will documentation or reference about any software be needed to access or read the data be included? Will it be possible to include the relevant software (e.g. in </w:t>
-      </w:r>
-      <w:proofErr w:type="gramStart"/>
-      <w:r>
-        <w:rPr>
-          <w:color w:val="auto"/>
-          <w:lang w:val="en-GB"/>
-        </w:rPr>
-        <w:t>open source</w:t>
-      </w:r>
-      <w:proofErr w:type="gramEnd"/>
-      <w:r>
-        <w:rPr>
-          <w:color w:val="auto"/>
-          <w:lang w:val="en-GB"/>
-        </w:rPr>
-        <w:t xml:space="preserve"> code)?</w:t>
+        <w:t>Will documentation or reference about any software be needed to access or read the data be included? Will it be possible to include the relevant software (e.g. in open source code)?</w:t>
       </w:r>
     </w:p>
     <w:p>
@@ -6630,25 +6355,7 @@
                 <w:sz w:val="18"/>
                 <w:szCs w:val="18"/>
               </w:rPr>
-              <w:t>[</w:t>
-            </w:r>
-            <w:proofErr w:type="spellStart"/>
-            <w:r>
-              <w:rPr>
-                <w:color w:val="auto"/>
-                <w:sz w:val="18"/>
-                <w:szCs w:val="18"/>
-              </w:rPr>
-              <w:t>datasetPublicationTable</w:t>
-            </w:r>
-            <w:proofErr w:type="spellEnd"/>
-            <w:r>
-              <w:rPr>
-                <w:color w:val="auto"/>
-                <w:sz w:val="18"/>
-                <w:szCs w:val="18"/>
-              </w:rPr>
-              <w:t>]</w:t>
+              <w:t>[datasetPublicationTable]</w:t>
             </w:r>
           </w:p>
         </w:tc>
@@ -6982,15 +6689,7 @@
         <w:spacing w:before="240"/>
       </w:pPr>
       <w:r>
-        <w:t>[</w:t>
-      </w:r>
-      <w:proofErr w:type="spellStart"/>
-      <w:r>
-        <w:t>repoinformation</w:t>
-      </w:r>
-      <w:proofErr w:type="spellEnd"/>
-      <w:r>
-        <w:t>]</w:t>
+        <w:t>[repoinformation]</w:t>
       </w:r>
     </w:p>
     <w:p>
@@ -7003,15 +6702,7 @@
     </w:p>
     <w:p>
       <w:r>
-        <w:t>[</w:t>
-      </w:r>
-      <w:proofErr w:type="spellStart"/>
-      <w:r>
-        <w:t>restrictedAccessInfo</w:t>
-      </w:r>
-      <w:proofErr w:type="spellEnd"/>
-      <w:r>
-        <w:t>]</w:t>
+        <w:t>[restrictedAccessInfo]</w:t>
       </w:r>
     </w:p>
     <w:p>
@@ -7135,13 +6826,8 @@
       <w:r>
         <w:t xml:space="preserve">We will make our data interoperable by providing and describing data in a way that is common within our domain. </w:t>
       </w:r>
-      <w:proofErr w:type="gramStart"/>
-      <w:r>
-        <w:t>A far</w:t>
-      </w:r>
-      <w:proofErr w:type="gramEnd"/>
-      <w:r>
-        <w:t xml:space="preserve"> as possible, we will use controlled vocabularies for our data to allow inter-disciplinary interoperability and machine-actionability. </w:t>
+      <w:r>
+        <w:t xml:space="preserve">A far as possible, we will use controlled vocabularies for our data to allow inter-disciplinary interoperability and machine-actionability. </w:t>
       </w:r>
       <w:r>
         <w:t>We will provide good documentation for all our datasets.</w:t>
@@ -7153,15 +6839,10 @@
       </w:pPr>
       <w:bookmarkStart w:id="24" w:name="_Toc156287347"/>
       <w:r>
-        <w:t>Increase data re-</w:t>
-      </w:r>
-      <w:proofErr w:type="gramStart"/>
-      <w:r>
-        <w:t>use</w:t>
+        <w:t>Increase data re-use</w:t>
       </w:r>
       <w:bookmarkEnd w:id="23"/>
       <w:bookmarkEnd w:id="24"/>
-      <w:proofErr w:type="gramEnd"/>
     </w:p>
     <w:p>
       <w:pPr>
@@ -7247,23 +6928,7 @@
           <w:color w:val="auto"/>
           <w:lang w:val="en-GB"/>
         </w:rPr>
-        <w:t xml:space="preserve">Will the data produced in the project be useable by third parties, </w:t>
-      </w:r>
-      <w:proofErr w:type="gramStart"/>
-      <w:r>
-        <w:rPr>
-          <w:color w:val="auto"/>
-          <w:lang w:val="en-GB"/>
-        </w:rPr>
-        <w:t>in particular after</w:t>
-      </w:r>
-      <w:proofErr w:type="gramEnd"/>
-      <w:r>
-        <w:rPr>
-          <w:color w:val="auto"/>
-          <w:lang w:val="en-GB"/>
-        </w:rPr>
-        <w:t xml:space="preserve"> the end of the project?</w:t>
+        <w:t>Will the data produced in the project be useable by third parties, in particular after the end of the project?</w:t>
       </w:r>
     </w:p>
     <w:p>
@@ -7355,15 +7020,7 @@
     </w:p>
     <w:p>
       <w:r>
-        <w:t xml:space="preserve">We will make our data reusable by adding metadata and comprehensive Readme files to all published datasets. The descriptions will include details on the methodology used, analytical, and procedural information. In case of publication, licenses for code and data will always be assigned and clearly marked. The digital research data obtained will be published Open Access under a Creative Commons CC BY license, </w:t>
-      </w:r>
-      <w:proofErr w:type="gramStart"/>
-      <w:r>
-        <w:t>provided that</w:t>
-      </w:r>
-      <w:proofErr w:type="gramEnd"/>
-      <w:r>
-        <w:t xml:space="preserve"> there are no data protection concerns.</w:t>
+        <w:t>We will make our data reusable by adding metadata and comprehensive Readme files to all published datasets. The descriptions will include details on the methodology used, analytical, and procedural information. In case of publication, licenses for code and data will always be assigned and clearly marked. The digital research data obtained will be published Open Access under a Creative Commons CC BY license, provided that there are no data protection concerns.</w:t>
       </w:r>
     </w:p>
     <w:p>
@@ -7376,15 +7033,7 @@
         <w:ind w:right="243"/>
       </w:pPr>
       <w:r>
-        <w:t>[</w:t>
-      </w:r>
-      <w:proofErr w:type="spellStart"/>
-      <w:r>
-        <w:t>dataqualitycontrol</w:t>
-      </w:r>
-      <w:proofErr w:type="spellEnd"/>
-      <w:r>
-        <w:t>]</w:t>
+        <w:t>[dataqualitycontrol]</w:t>
       </w:r>
     </w:p>
     <w:p>
@@ -7823,27 +7472,7 @@
                 <w:sz w:val="18"/>
                 <w:szCs w:val="18"/>
               </w:rPr>
-              <w:t>[</w:t>
-            </w:r>
-            <w:proofErr w:type="spellStart"/>
-            <w:r>
-              <w:rPr>
-                <w:bCs/>
-                <w:color w:val="000000" w:themeColor="text1"/>
-                <w:sz w:val="18"/>
-                <w:szCs w:val="18"/>
-              </w:rPr>
-              <w:t>costTable</w:t>
-            </w:r>
-            <w:proofErr w:type="spellEnd"/>
-            <w:r>
-              <w:rPr>
-                <w:bCs/>
-                <w:color w:val="000000" w:themeColor="text1"/>
-                <w:sz w:val="18"/>
-                <w:szCs w:val="18"/>
-              </w:rPr>
-              <w:t>]</w:t>
+              <w:t>[costTable]</w:t>
             </w:r>
           </w:p>
         </w:tc>
@@ -7871,27 +7500,7 @@
                 <w:sz w:val="18"/>
                 <w:szCs w:val="18"/>
               </w:rPr>
-              <w:t>[</w:t>
-            </w:r>
-            <w:proofErr w:type="spellStart"/>
-            <w:r>
-              <w:rPr>
-                <w:bCs/>
-                <w:color w:val="000000" w:themeColor="text1"/>
-                <w:sz w:val="18"/>
-                <w:szCs w:val="18"/>
-              </w:rPr>
-              <w:t>costTable</w:t>
-            </w:r>
-            <w:proofErr w:type="spellEnd"/>
-            <w:r>
-              <w:rPr>
-                <w:bCs/>
-                <w:color w:val="000000" w:themeColor="text1"/>
-                <w:sz w:val="18"/>
-                <w:szCs w:val="18"/>
-              </w:rPr>
-              <w:t>]</w:t>
+              <w:t>[costTable]</w:t>
             </w:r>
           </w:p>
         </w:tc>
@@ -8218,29 +7827,7 @@
                 <w:sz w:val="18"/>
                 <w:szCs w:val="18"/>
               </w:rPr>
-              <w:t>[</w:t>
-            </w:r>
-            <w:proofErr w:type="spellStart"/>
-            <w:r>
-              <w:rPr>
-                <w:b/>
-                <w:bCs/>
-                <w:color w:val="000000" w:themeColor="text1"/>
-                <w:sz w:val="18"/>
-                <w:szCs w:val="18"/>
-              </w:rPr>
-              <w:t>costtotal</w:t>
-            </w:r>
-            <w:proofErr w:type="spellEnd"/>
-            <w:r>
-              <w:rPr>
-                <w:b/>
-                <w:bCs/>
-                <w:color w:val="000000" w:themeColor="text1"/>
-                <w:sz w:val="18"/>
-                <w:szCs w:val="18"/>
-              </w:rPr>
-              <w:t>]</w:t>
+              <w:t>[costtotal]</w:t>
             </w:r>
           </w:p>
         </w:tc>
@@ -8250,22 +7837,6 @@
       <w:pPr>
         <w:spacing w:before="240"/>
         <w:rPr>
-          <w:color w:val="92D050"/>
-        </w:rPr>
-      </w:pPr>
-      <w:r>
-        <w:rPr>
-          <w:rFonts w:eastAsiaTheme="minorEastAsia"/>
-          <w:color w:val="92D050"/>
-          <w:lang w:val="en-GB"/>
-        </w:rPr>
-        <w:t>Additional description (if required):</w:t>
-      </w:r>
-    </w:p>
-    <w:p>
-      <w:pPr>
-        <w:spacing w:before="240"/>
-        <w:rPr>
           <w:color w:val="auto"/>
         </w:rPr>
       </w:pPr>
@@ -8297,35 +7868,7 @@
         <w:rPr>
           <w:color w:val="auto"/>
         </w:rPr>
-        <w:t>[</w:t>
-      </w:r>
-      <w:proofErr w:type="spellStart"/>
-      <w:r>
-        <w:rPr>
-          <w:color w:val="auto"/>
-        </w:rPr>
-        <w:t>workPackageLeaders</w:t>
-      </w:r>
-      <w:proofErr w:type="spellEnd"/>
-      <w:r>
-        <w:rPr>
-          <w:color w:val="auto"/>
-        </w:rPr>
-        <w:t xml:space="preserve">] being responsible for ensuring metadata production, day-to-day cross-checks, back-up and other quality control activities are maintained. The researchers will be responsible for routine supervision of </w:t>
-      </w:r>
-      <w:proofErr w:type="gramStart"/>
-      <w:r>
-        <w:rPr>
-          <w:color w:val="auto"/>
-        </w:rPr>
-        <w:t>the dataset</w:t>
-      </w:r>
-      <w:proofErr w:type="gramEnd"/>
-      <w:r>
-        <w:rPr>
-          <w:color w:val="auto"/>
-        </w:rPr>
-        <w:t xml:space="preserve"> development.</w:t>
+        <w:t>[workPackageLeaders] being responsible for ensuring metadata production, day-to-day cross-checks, back-up and other quality control activities are maintained. The researchers will be responsible for routine supervision of the dataset development.</w:t>
       </w:r>
     </w:p>
     <w:p>
@@ -8478,23 +8021,7 @@
           <w:rFonts w:eastAsiaTheme="minorEastAsia"/>
           <w:lang w:val="en-GB"/>
         </w:rPr>
-        <w:t>[</w:t>
-      </w:r>
-      <w:proofErr w:type="spellStart"/>
-      <w:r>
-        <w:rPr>
-          <w:rFonts w:eastAsiaTheme="minorEastAsia"/>
-          <w:lang w:val="en-GB"/>
-        </w:rPr>
-        <w:t>sensitivedata</w:t>
-      </w:r>
-      <w:proofErr w:type="spellEnd"/>
-      <w:r>
-        <w:rPr>
-          <w:rFonts w:eastAsiaTheme="minorEastAsia"/>
-          <w:lang w:val="en-GB"/>
-        </w:rPr>
-        <w:t>]</w:t>
+        <w:t>[sensitivedata]</w:t>
       </w:r>
     </w:p>
     <w:p>
@@ -8709,25 +8236,7 @@
                 <w:sz w:val="18"/>
                 <w:szCs w:val="18"/>
               </w:rPr>
-              <w:t>[</w:t>
-            </w:r>
-            <w:proofErr w:type="spellStart"/>
-            <w:r>
-              <w:rPr>
-                <w:color w:val="000000" w:themeColor="text1"/>
-                <w:sz w:val="18"/>
-                <w:szCs w:val="18"/>
-              </w:rPr>
-              <w:t>datasetAccessTable</w:t>
-            </w:r>
-            <w:proofErr w:type="spellEnd"/>
-            <w:r>
-              <w:rPr>
-                <w:color w:val="000000" w:themeColor="text1"/>
-                <w:sz w:val="18"/>
-                <w:szCs w:val="18"/>
-              </w:rPr>
-              <w:t>]</w:t>
+              <w:t>[datasetAccessTable]</w:t>
             </w:r>
           </w:p>
         </w:tc>
@@ -9113,25 +8622,7 @@
                 <w:sz w:val="18"/>
                 <w:szCs w:val="18"/>
               </w:rPr>
-              <w:t>[</w:t>
-            </w:r>
-            <w:proofErr w:type="spellStart"/>
-            <w:r>
-              <w:rPr>
-                <w:color w:val="000000" w:themeColor="text1"/>
-                <w:sz w:val="18"/>
-                <w:szCs w:val="18"/>
-              </w:rPr>
-              <w:t>datasetRepositoryTable</w:t>
-            </w:r>
-            <w:proofErr w:type="spellEnd"/>
-            <w:r>
-              <w:rPr>
-                <w:color w:val="000000" w:themeColor="text1"/>
-                <w:sz w:val="18"/>
-                <w:szCs w:val="18"/>
-              </w:rPr>
-              <w:t>]</w:t>
+              <w:t>[datasetRepositoryTable]</w:t>
             </w:r>
           </w:p>
         </w:tc>
@@ -9475,25 +8966,7 @@
                 <w:sz w:val="18"/>
                 <w:szCs w:val="18"/>
               </w:rPr>
-              <w:t>[</w:t>
-            </w:r>
-            <w:proofErr w:type="spellStart"/>
-            <w:r>
-              <w:rPr>
-                <w:color w:val="000000" w:themeColor="text1"/>
-                <w:sz w:val="18"/>
-                <w:szCs w:val="18"/>
-              </w:rPr>
-              <w:t>datasetDeleteTable</w:t>
-            </w:r>
-            <w:proofErr w:type="spellEnd"/>
-            <w:r>
-              <w:rPr>
-                <w:color w:val="000000" w:themeColor="text1"/>
-                <w:sz w:val="18"/>
-                <w:szCs w:val="18"/>
-              </w:rPr>
-              <w:t>]</w:t>
+              <w:t>[datasetDeleteTable]</w:t>
             </w:r>
           </w:p>
         </w:tc>
@@ -9519,25 +8992,7 @@
                 <w:sz w:val="18"/>
                 <w:szCs w:val="18"/>
               </w:rPr>
-              <w:t>[</w:t>
-            </w:r>
-            <w:proofErr w:type="spellStart"/>
-            <w:r>
-              <w:rPr>
-                <w:color w:val="000000" w:themeColor="text1"/>
-                <w:sz w:val="18"/>
-                <w:szCs w:val="18"/>
-              </w:rPr>
-              <w:t>datasetDeleteTable</w:t>
-            </w:r>
-            <w:proofErr w:type="spellEnd"/>
-            <w:r>
-              <w:rPr>
-                <w:color w:val="000000" w:themeColor="text1"/>
-                <w:sz w:val="18"/>
-                <w:szCs w:val="18"/>
-              </w:rPr>
-              <w:t>]</w:t>
+              <w:t>[datasetDeleteTable]</w:t>
             </w:r>
           </w:p>
         </w:tc>
@@ -9753,23 +9208,7 @@
           <w:color w:val="000000"/>
           <w:lang w:val="en-GB"/>
         </w:rPr>
-        <w:t>Are there, or could there be, any ethics or legal issues that can have an impact on data sharing? These can also be discussed in the context of the ethics review. If relevant, include references to ethics deliverables and ethics chapter in the Description of the Action (</w:t>
-      </w:r>
-      <w:proofErr w:type="spellStart"/>
-      <w:r>
-        <w:rPr>
-          <w:color w:val="000000"/>
-          <w:lang w:val="en-GB"/>
-        </w:rPr>
-        <w:t>DoA</w:t>
-      </w:r>
-      <w:proofErr w:type="spellEnd"/>
-      <w:r>
-        <w:rPr>
-          <w:color w:val="000000"/>
-          <w:lang w:val="en-GB"/>
-        </w:rPr>
-        <w:t>).</w:t>
+        <w:t>Are there, or could there be, any ethics or legal issues that can have an impact on data sharing? These can also be discussed in the context of the ethics review. If relevant, include references to ethics deliverables and ethics chapter in the Description of the Action (DoA).</w:t>
       </w:r>
     </w:p>
     <w:p>
@@ -9797,23 +9236,7 @@
           <w:color w:val="000000"/>
           <w:lang w:val="en-GB"/>
         </w:rPr>
-        <w:t xml:space="preserve">Will informed consent for data sharing and </w:t>
-      </w:r>
-      <w:proofErr w:type="gramStart"/>
-      <w:r>
-        <w:rPr>
-          <w:color w:val="000000"/>
-          <w:lang w:val="en-GB"/>
-        </w:rPr>
-        <w:t>long term</w:t>
-      </w:r>
-      <w:proofErr w:type="gramEnd"/>
-      <w:r>
-        <w:rPr>
-          <w:color w:val="000000"/>
-          <w:lang w:val="en-GB"/>
-        </w:rPr>
-        <w:t xml:space="preserve"> preservation be included in questionnaires dealing with personal data?</w:t>
+        <w:t>Will informed consent for data sharing and long term preservation be included in questionnaires dealing with personal data?</w:t>
       </w:r>
     </w:p>
     <w:p>
@@ -9830,15 +9253,7 @@
     </w:p>
     <w:p>
       <w:r>
-        <w:t>[</w:t>
-      </w:r>
-      <w:proofErr w:type="spellStart"/>
-      <w:r>
-        <w:t>personaldata</w:t>
-      </w:r>
-      <w:proofErr w:type="spellEnd"/>
-      <w:r>
-        <w:t>]</w:t>
+        <w:t>[personaldata]</w:t>
       </w:r>
     </w:p>
     <w:p>
@@ -9855,15 +9270,7 @@
     </w:p>
     <w:p>
       <w:r>
-        <w:t>[</w:t>
-      </w:r>
-      <w:proofErr w:type="spellStart"/>
-      <w:r>
-        <w:t>legalrestriction</w:t>
-      </w:r>
-      <w:proofErr w:type="spellEnd"/>
-      <w:r>
-        <w:t>]</w:t>
+        <w:t>[legalrestriction]</w:t>
       </w:r>
     </w:p>
     <w:p>
@@ -9880,15 +9287,7 @@
     </w:p>
     <w:p>
       <w:r>
-        <w:t>[</w:t>
-      </w:r>
-      <w:proofErr w:type="spellStart"/>
-      <w:r>
-        <w:t>ethicalissues</w:t>
-      </w:r>
-      <w:proofErr w:type="spellEnd"/>
-      <w:r>
-        <w:t>]</w:t>
+        <w:t>[ethicalissues]</w:t>
       </w:r>
     </w:p>
     <w:p>
@@ -9997,6 +9396,9 @@
       <w:t xml:space="preserve">DMP version </w:t>
     </w:r>
     <w:r>
+      <w:rPr>
+        <w:color w:val="92D050"/>
+      </w:rPr>
       <w:t>1.0</w:t>
     </w:r>
     <w:r>
@@ -10089,52 +9491,16 @@
       <w:rPr>
         <w:color w:val="000000" w:themeColor="text1"/>
       </w:rPr>
-      <w:t>[</w:t>
-    </w:r>
-    <w:proofErr w:type="spellStart"/>
-    <w:r>
-      <w:rPr>
-        <w:color w:val="000000" w:themeColor="text1"/>
-      </w:rPr>
-      <w:t>projectname</w:t>
-    </w:r>
-    <w:proofErr w:type="spellEnd"/>
-    <w:r>
-      <w:rPr>
-        <w:color w:val="000000" w:themeColor="text1"/>
-      </w:rPr>
-      <w:t xml:space="preserve">] </w:t>
+      <w:t xml:space="preserve">[projectname] </w:t>
     </w:r>
     <w:r>
-      <w:t xml:space="preserve">has received funding from the European Union’s Horizon Europe research and innovation </w:t>
-    </w:r>
-    <w:proofErr w:type="spellStart"/>
-    <w:r>
-      <w:t>Programme</w:t>
-    </w:r>
-    <w:proofErr w:type="spellEnd"/>
-    <w:r>
-      <w:t xml:space="preserve"> under Grant Agreement No</w:t>
+      <w:t>has received funding from the European Union’s Horizon Europe research and innovation Programme under Grant Agreement No</w:t>
     </w:r>
     <w:r>
       <w:rPr>
         <w:color w:val="000000" w:themeColor="text1"/>
       </w:rPr>
-      <w:t>. [</w:t>
-    </w:r>
-    <w:proofErr w:type="spellStart"/>
-    <w:r>
-      <w:rPr>
-        <w:color w:val="000000" w:themeColor="text1"/>
-      </w:rPr>
-      <w:t>grantid</w:t>
-    </w:r>
-    <w:proofErr w:type="spellEnd"/>
-    <w:r>
-      <w:rPr>
-        <w:color w:val="000000" w:themeColor="text1"/>
-      </w:rPr>
-      <w:t>].</w:t>
+      <w:t>. [grantid].</w:t>
     </w:r>
   </w:p>
 </w:ftr>
@@ -12588,6 +11954,21 @@
       </w:tblBorders>
     </w:tblPr>
   </w:style>
+  <w:style w:type="paragraph" w:styleId="Revision">
+    <w:name w:val="Revision"/>
+    <w:hidden/>
+    <w:uiPriority w:val="99"/>
+    <w:semiHidden/>
+    <w:rsid w:val="00C40D17"/>
+    <w:pPr>
+      <w:suppressAutoHyphens w:val="0"/>
+    </w:pPr>
+    <w:rPr>
+      <w:rFonts w:ascii="Open Sans" w:eastAsia="Calibri" w:hAnsi="Open Sans" w:cs="Open Sans"/>
+      <w:color w:val="404040" w:themeColor="text1" w:themeTint="BF"/>
+      <w:lang w:val="en-US"/>
+    </w:rPr>
+  </w:style>
 </w:styles>
 </file>
 
@@ -12853,6 +12234,15 @@
 </file>
 
 <file path=customXml/item1.xml><?xml version="1.0" encoding="utf-8"?>
+<?mso-contentType ?>
+<FormTemplates xmlns="http://schemas.microsoft.com/sharepoint/v3/contenttype/forms">
+  <Display>DocumentLibraryForm</Display>
+  <Edit>DocumentLibraryForm</Edit>
+  <New>DocumentLibraryForm</New>
+</FormTemplates>
+</file>
+
+<file path=customXml/item2.xml><?xml version="1.0" encoding="utf-8"?>
 <ct:contentTypeSchema xmlns:ct="http://schemas.microsoft.com/office/2006/metadata/contentType" xmlns:ma="http://schemas.microsoft.com/office/2006/metadata/properties/metaAttributes" ct:_="" ma:_="" ma:contentTypeName="EC Document" ma:contentTypeID="0x010100258AA79CEB83498886A3A086811232500015D68561EDF2314DA91E1210E4D82B5C" ma:contentTypeVersion="38" ma:contentTypeDescription="Create a new document in this library." ma:contentTypeScope="" ma:versionID="3bfd783927ea96c5c14b5f9466c0d5de">
   <xsd:schema xmlns:xsd="http://www.w3.org/2001/XMLSchema" xmlns:xs="http://www.w3.org/2001/XMLSchema" xmlns:p="http://schemas.microsoft.com/office/2006/metadata/properties" xmlns:ns2="084a5cd8-1559-4e94-ac72-b94fb9abc19e" targetNamespace="http://schemas.microsoft.com/office/2006/metadata/properties" ma:root="true" ma:fieldsID="6907ed16e1ea7430830aa2dae5b3c1f7" ns2:_="">
     <xsd:import namespace="084a5cd8-1559-4e94-ac72-b94fb9abc19e"/>
@@ -13194,20 +12584,7 @@
 </ct:contentTypeSchema>
 </file>
 
-<file path=customXml/item2.xml><?xml version="1.0" encoding="utf-8"?>
-<?mso-contentType ?>
-<FormTemplates xmlns="http://schemas.microsoft.com/sharepoint/v3/contenttype/forms">
-  <Display>DocumentLibraryForm</Display>
-  <Edit>DocumentLibraryForm</Edit>
-  <New>DocumentLibraryForm</New>
-</FormTemplates>
-</file>
-
 <file path=customXml/item3.xml><?xml version="1.0" encoding="utf-8"?>
-<b:Sources xmlns:b="http://schemas.openxmlformats.org/officeDocument/2006/bibliography" xmlns="http://schemas.openxmlformats.org/officeDocument/2006/bibliography" SelectedStyle="\APASixthEditionOfficeOnline.xsl" StyleName="APA" Version="6"/>
-</file>
-
-<file path=customXml/item4.xml><?xml version="1.0" encoding="utf-8"?>
 <p:properties xmlns:p="http://schemas.microsoft.com/office/2006/metadata/properties" xmlns:xsi="http://www.w3.org/2001/XMLSchema-instance" xmlns:pc="http://schemas.microsoft.com/office/infopath/2007/PartnerControls">
   <documentManagement>
     <Order1 xmlns="084a5cd8-1559-4e94-ac72-b94fb9abc19e">45</Order1>
@@ -13227,7 +12604,19 @@
 </p:properties>
 </file>
 
+<file path=customXml/item4.xml><?xml version="1.0" encoding="utf-8"?>
+<b:Sources xmlns:b="http://schemas.openxmlformats.org/officeDocument/2006/bibliography" xmlns="http://schemas.openxmlformats.org/officeDocument/2006/bibliography" SelectedStyle="\APASixthEditionOfficeOnline.xsl" StyleName="APA" Version="6"/>
+</file>
+
 <file path=customXml/itemProps1.xml><?xml version="1.0" encoding="utf-8"?>
+<ds:datastoreItem xmlns:ds="http://schemas.openxmlformats.org/officeDocument/2006/customXml" ds:itemID="{E5ABEBC2-8F24-42D8-B0A5-1D2B76C15645}">
+  <ds:schemaRefs>
+    <ds:schemaRef ds:uri="http://schemas.microsoft.com/sharepoint/v3/contenttype/forms"/>
+  </ds:schemaRefs>
+</ds:datastoreItem>
+</file>
+
+<file path=customXml/itemProps2.xml><?xml version="1.0" encoding="utf-8"?>
 <ds:datastoreItem xmlns:ds="http://schemas.openxmlformats.org/officeDocument/2006/customXml" ds:itemID="{789122CC-B268-41FA-A377-ABDD5160F69C}">
   <ds:schemaRefs>
     <ds:schemaRef ds:uri="http://schemas.microsoft.com/office/2006/metadata/contentType"/>
@@ -13245,23 +12634,7 @@
 </ds:datastoreItem>
 </file>
 
-<file path=customXml/itemProps2.xml><?xml version="1.0" encoding="utf-8"?>
-<ds:datastoreItem xmlns:ds="http://schemas.openxmlformats.org/officeDocument/2006/customXml" ds:itemID="{E5ABEBC2-8F24-42D8-B0A5-1D2B76C15645}">
-  <ds:schemaRefs>
-    <ds:schemaRef ds:uri="http://schemas.microsoft.com/sharepoint/v3/contenttype/forms"/>
-  </ds:schemaRefs>
-</ds:datastoreItem>
-</file>
-
 <file path=customXml/itemProps3.xml><?xml version="1.0" encoding="utf-8"?>
-<ds:datastoreItem xmlns:ds="http://schemas.openxmlformats.org/officeDocument/2006/customXml" ds:itemID="{E6E3F1C5-BDFC-4981-9034-4A05696CDD37}">
-  <ds:schemaRefs>
-    <ds:schemaRef ds:uri="http://schemas.openxmlformats.org/officeDocument/2006/bibliography"/>
-  </ds:schemaRefs>
-</ds:datastoreItem>
-</file>
-
-<file path=customXml/itemProps4.xml><?xml version="1.0" encoding="utf-8"?>
 <ds:datastoreItem xmlns:ds="http://schemas.openxmlformats.org/officeDocument/2006/customXml" ds:itemID="{FA90FD41-FA76-42DA-A088-7C01AECDABAA}">
   <ds:schemaRefs>
     <ds:schemaRef ds:uri="http://schemas.microsoft.com/office/2006/metadata/properties"/>
@@ -13269,4 +12642,12 @@
     <ds:schemaRef ds:uri="084a5cd8-1559-4e94-ac72-b94fb9abc19e"/>
   </ds:schemaRefs>
 </ds:datastoreItem>
+</file>
+
+<file path=customXml/itemProps4.xml><?xml version="1.0" encoding="utf-8"?>
+<ds:datastoreItem xmlns:ds="http://schemas.openxmlformats.org/officeDocument/2006/customXml" ds:itemID="{E6E3F1C5-BDFC-4981-9034-4A05696CDD37}">
+  <ds:schemaRefs>
+    <ds:schemaRef ds:uri="http://schemas.openxmlformats.org/officeDocument/2006/bibliography"/>
+  </ds:schemaRefs>
+</ds:datastoreItem>
 </file>
</xml_diff>

<commit_message>
Export: Address issues in general information section (#150)
</commit_message>
<xml_diff>
--- a/src/main/resources/at/ac/tuwien/damap/template/horizonEuropeTemplate.docx
+++ b/src/main/resources/at/ac/tuwien/damap/template/horizonEuropeTemplate.docx
@@ -17,29 +17,7 @@
           <w:sz w:val="72"/>
           <w:szCs w:val="72"/>
         </w:rPr>
-        <w:t>[</w:t>
-      </w:r>
-      <w:proofErr w:type="spellStart"/>
-      <w:r>
-        <w:rPr>
-          <w:b/>
-          <w:bCs/>
-          <w:color w:val="000000" w:themeColor="text1"/>
-          <w:sz w:val="72"/>
-          <w:szCs w:val="72"/>
-        </w:rPr>
-        <w:t>projectname</w:t>
-      </w:r>
-      <w:proofErr w:type="spellEnd"/>
-      <w:r>
-        <w:rPr>
-          <w:b/>
-          <w:bCs/>
-          <w:color w:val="000000" w:themeColor="text1"/>
-          <w:sz w:val="72"/>
-          <w:szCs w:val="72"/>
-        </w:rPr>
-        <w:t>]</w:t>
+        <w:t>[projectname]</w:t>
       </w:r>
     </w:p>
     <w:p>
@@ -218,7 +196,7 @@
               <w:rPr>
                 <w:rFonts w:eastAsiaTheme="minorHAnsi"/>
                 <w:noProof/>
-                <w:color w:val="auto"/>
+                <w:color w:val="92D050"/>
               </w:rPr>
               <w:t>1.0</w:t>
             </w:r>
@@ -455,23 +433,7 @@
                 <w:rFonts w:eastAsia="Arial"/>
                 <w:color w:val="000000" w:themeColor="text1"/>
               </w:rPr>
-              <w:t>he [</w:t>
-            </w:r>
-            <w:proofErr w:type="spellStart"/>
-            <w:r>
-              <w:rPr>
-                <w:rFonts w:eastAsia="Arial"/>
-                <w:color w:val="000000" w:themeColor="text1"/>
-              </w:rPr>
-              <w:t>projectname</w:t>
-            </w:r>
-            <w:proofErr w:type="spellEnd"/>
-            <w:r>
-              <w:rPr>
-                <w:rFonts w:eastAsia="Arial"/>
-                <w:color w:val="000000" w:themeColor="text1"/>
-              </w:rPr>
-              <w:t>] p</w:t>
+              <w:t>he [projectname] p</w:t>
             </w:r>
             <w:r>
               <w:rPr>
@@ -591,21 +553,7 @@
         <w:rPr>
           <w:color w:val="000000" w:themeColor="text1"/>
         </w:rPr>
-        <w:t>This work by parties of the [</w:t>
-      </w:r>
-      <w:proofErr w:type="spellStart"/>
-      <w:r>
-        <w:rPr>
-          <w:color w:val="000000" w:themeColor="text1"/>
-        </w:rPr>
-        <w:t>projectname</w:t>
-      </w:r>
-      <w:proofErr w:type="spellEnd"/>
-      <w:r>
-        <w:rPr>
-          <w:color w:val="000000" w:themeColor="text1"/>
-        </w:rPr>
-        <w:t>] project is licensed under a Creative Commons Attribution 4.0 International License (</w:t>
+        <w:t>This work by parties of the [projectname] project is licensed under a Creative Commons Attribution 4.0 International License (</w:t>
       </w:r>
       <w:hyperlink r:id="rId12" w:tgtFrame="http://creativecommons.org/licenses/by/4.0/">
         <w:r>
@@ -621,50 +569,14 @@
         <w:rPr>
           <w:color w:val="000000" w:themeColor="text1"/>
         </w:rPr>
-        <w:t>). The [</w:t>
-      </w:r>
-      <w:proofErr w:type="spellStart"/>
+        <w:t>). The [projectname] project is funded by the European Union Horizon Europe programme under Grant Agreement No [grant</w:t>
+      </w:r>
       <w:r>
         <w:rPr>
           <w:color w:val="000000" w:themeColor="text1"/>
         </w:rPr>
-        <w:t>projectname</w:t>
-      </w:r>
-      <w:proofErr w:type="spellEnd"/>
-      <w:r>
-        <w:rPr>
-          <w:color w:val="000000" w:themeColor="text1"/>
-        </w:rPr>
-        <w:t xml:space="preserve">] project is funded by the European Union Horizon Europe </w:t>
-      </w:r>
-      <w:proofErr w:type="spellStart"/>
-      <w:r>
-        <w:rPr>
-          <w:color w:val="000000" w:themeColor="text1"/>
-        </w:rPr>
-        <w:t>programme</w:t>
-      </w:r>
-      <w:proofErr w:type="spellEnd"/>
-      <w:r>
-        <w:rPr>
-          <w:color w:val="000000" w:themeColor="text1"/>
-        </w:rPr>
-        <w:t xml:space="preserve"> under Grant Agreement No [</w:t>
-      </w:r>
-      <w:proofErr w:type="spellStart"/>
-      <w:r>
-        <w:rPr>
-          <w:color w:val="000000" w:themeColor="text1"/>
-        </w:rPr>
-        <w:t>grant</w:t>
-      </w:r>
-      <w:r>
-        <w:rPr>
-          <w:color w:val="000000" w:themeColor="text1"/>
-        </w:rPr>
         <w:t>id</w:t>
       </w:r>
-      <w:proofErr w:type="spellEnd"/>
       <w:r>
         <w:rPr>
           <w:color w:val="000000" w:themeColor="text1"/>
@@ -1498,27 +1410,7 @@
                 <w:sz w:val="20"/>
                 <w:szCs w:val="20"/>
               </w:rPr>
-              <w:t>[</w:t>
-            </w:r>
-            <w:proofErr w:type="spellStart"/>
-            <w:proofErr w:type="gramStart"/>
-            <w:r>
-              <w:rPr>
-                <w:color w:val="92D050"/>
-                <w:sz w:val="20"/>
-                <w:szCs w:val="20"/>
-              </w:rPr>
-              <w:t>dd.mm.yyyy</w:t>
-            </w:r>
-            <w:proofErr w:type="spellEnd"/>
-            <w:proofErr w:type="gramEnd"/>
-            <w:r>
-              <w:rPr>
-                <w:color w:val="92D050"/>
-                <w:sz w:val="20"/>
-                <w:szCs w:val="20"/>
-              </w:rPr>
-              <w:t>]</w:t>
+              <w:t>[dd.mm.yyyy]</w:t>
             </w:r>
           </w:p>
         </w:tc>
@@ -4258,15 +4150,7 @@
     </w:p>
     <w:p>
       <w:r>
-        <w:t xml:space="preserve">A data management plan (DMP) is a structured document that keeps </w:t>
-      </w:r>
-      <w:proofErr w:type="gramStart"/>
-      <w:r>
-        <w:t>record</w:t>
-      </w:r>
-      <w:proofErr w:type="gramEnd"/>
-      <w:r>
-        <w:t xml:space="preserve"> of what research data is created or reused and what happens to that data during and after a project. It helps with planning the research process and defining responsibilities in a research project involving several researchers or institutions. For writing this DMP, we followed the </w:t>
+        <w:t xml:space="preserve">A data management plan (DMP) is a structured document that keeps record of what research data is created or reused and what happens to that data during and after a project. It helps with planning the research process and defining responsibilities in a research project involving several researchers or institutions. For writing this DMP, we followed the </w:t>
       </w:r>
       <w:hyperlink r:id="rId14">
         <w:r>
@@ -4292,46 +4176,7 @@
           <w:bCs/>
           <w:color w:val="404040"/>
         </w:rPr>
-        <w:t>[</w:t>
-      </w:r>
-      <w:proofErr w:type="spellStart"/>
-      <w:r>
-        <w:rPr>
-          <w:bCs/>
-          <w:color w:val="404040"/>
-        </w:rPr>
-        <w:t>datamanager</w:t>
-      </w:r>
-      <w:proofErr w:type="spellEnd"/>
-      <w:r>
-        <w:rPr>
-          <w:bCs/>
-          <w:color w:val="404040"/>
-        </w:rPr>
-        <w:t xml:space="preserve">] </w:t>
-      </w:r>
-      <w:r>
-        <w:rPr>
-          <w:bCs/>
-          <w:color w:val="404040"/>
-        </w:rPr>
-        <w:t>[</w:t>
-      </w:r>
-      <w:proofErr w:type="spellStart"/>
-      <w:r>
-        <w:rPr>
-          <w:bCs/>
-          <w:color w:val="404040"/>
-        </w:rPr>
-        <w:t>datamanagerInfo</w:t>
-      </w:r>
-      <w:proofErr w:type="spellEnd"/>
-      <w:r>
-        <w:rPr>
-          <w:bCs/>
-          <w:color w:val="404040"/>
-        </w:rPr>
-        <w:t>]</w:t>
+        <w:t>[datamanager] [datamanagerInfo]</w:t>
       </w:r>
     </w:p>
     <w:p>
@@ -4817,25 +4662,7 @@
                 <w:sz w:val="18"/>
                 <w:szCs w:val="18"/>
               </w:rPr>
-              <w:t>[</w:t>
-            </w:r>
-            <w:proofErr w:type="spellStart"/>
-            <w:r>
-              <w:rPr>
-                <w:color w:val="auto"/>
-                <w:sz w:val="18"/>
-                <w:szCs w:val="18"/>
-              </w:rPr>
-              <w:t>datasetTable</w:t>
-            </w:r>
-            <w:proofErr w:type="spellEnd"/>
-            <w:r>
-              <w:rPr>
-                <w:color w:val="auto"/>
-                <w:sz w:val="18"/>
-                <w:szCs w:val="18"/>
-              </w:rPr>
-              <w:t>]</w:t>
+              <w:t>[datasetTable]</w:t>
             </w:r>
           </w:p>
         </w:tc>
@@ -5331,25 +5158,7 @@
                 <w:sz w:val="18"/>
                 <w:szCs w:val="18"/>
               </w:rPr>
-              <w:t>[</w:t>
-            </w:r>
-            <w:proofErr w:type="spellStart"/>
-            <w:r>
-              <w:rPr>
-                <w:color w:val="auto"/>
-                <w:sz w:val="18"/>
-                <w:szCs w:val="18"/>
-              </w:rPr>
-              <w:t>reusedDatasetTable</w:t>
-            </w:r>
-            <w:proofErr w:type="spellEnd"/>
-            <w:r>
-              <w:rPr>
-                <w:color w:val="auto"/>
-                <w:sz w:val="18"/>
-                <w:szCs w:val="18"/>
-              </w:rPr>
-              <w:t>]</w:t>
+              <w:t>[reusedDatasetTable]</w:t>
             </w:r>
           </w:p>
         </w:tc>
@@ -5534,14 +5343,9 @@
       </w:pPr>
       <w:bookmarkStart w:id="12" w:name="_Toc156287341"/>
       <w:r>
-        <w:t xml:space="preserve">Methods and software used for data generation and </w:t>
-      </w:r>
-      <w:proofErr w:type="gramStart"/>
-      <w:r>
-        <w:t>reuse</w:t>
+        <w:t>Methods and software used for data generation and reuse</w:t>
       </w:r>
       <w:bookmarkEnd w:id="12"/>
-      <w:proofErr w:type="gramEnd"/>
     </w:p>
     <w:p>
       <w:pPr>
@@ -5556,23 +5360,7 @@
           <w:rFonts w:eastAsiaTheme="minorEastAsia"/>
           <w:color w:val="auto"/>
         </w:rPr>
-        <w:t>[</w:t>
-      </w:r>
-      <w:proofErr w:type="spellStart"/>
-      <w:r>
-        <w:rPr>
-          <w:rFonts w:eastAsiaTheme="minorEastAsia"/>
-          <w:color w:val="auto"/>
-        </w:rPr>
-        <w:t>datageneration</w:t>
-      </w:r>
-      <w:proofErr w:type="spellEnd"/>
-      <w:r>
-        <w:rPr>
-          <w:rFonts w:eastAsiaTheme="minorEastAsia"/>
-          <w:color w:val="auto"/>
-        </w:rPr>
-        <w:t>]</w:t>
+        <w:t>[datageneration]</w:t>
       </w:r>
     </w:p>
     <w:p>
@@ -5593,15 +5381,7 @@
         </w:rPr>
       </w:pPr>
       <w:r>
-        <w:t>[</w:t>
-      </w:r>
-      <w:proofErr w:type="spellStart"/>
-      <w:r>
-        <w:t>targetaudience</w:t>
-      </w:r>
-      <w:proofErr w:type="spellEnd"/>
-      <w:r>
-        <w:t>]</w:t>
+        <w:t>[targetaudience]</w:t>
       </w:r>
     </w:p>
     <w:p>
@@ -5751,23 +5531,7 @@
     </w:p>
     <w:p>
       <w:r>
-        <w:t xml:space="preserve">We will make our data </w:t>
-      </w:r>
-      <w:proofErr w:type="gramStart"/>
-      <w:r>
-        <w:t>findable,</w:t>
-      </w:r>
-      <w:proofErr w:type="gramEnd"/>
-      <w:r>
-        <w:t xml:space="preserve"> by uploading it to a data repository that provides a persistent </w:t>
-      </w:r>
-      <w:proofErr w:type="gramStart"/>
-      <w:r>
-        <w:t>identifier, and</w:t>
-      </w:r>
-      <w:proofErr w:type="gramEnd"/>
-      <w:r>
-        <w:t xml:space="preserve"> adding relevant metadata.</w:t>
+        <w:t>We will make our data findable, by uploading it to a data repository that provides a persistent identifier, and adding relevant metadata.</w:t>
       </w:r>
       <w:r>
         <w:t xml:space="preserve"> </w:t>
@@ -5778,15 +5542,7 @@
     </w:p>
     <w:p>
       <w:r>
-        <w:t>[</w:t>
-      </w:r>
-      <w:proofErr w:type="spellStart"/>
-      <w:r>
-        <w:t>dataorganisation</w:t>
-      </w:r>
-      <w:proofErr w:type="spellEnd"/>
-      <w:r>
-        <w:t>]</w:t>
+        <w:t>[dataorganisation]</w:t>
       </w:r>
     </w:p>
     <w:p>
@@ -5807,13 +5563,8 @@
       </w:r>
     </w:p>
     <w:p>
-      <w:proofErr w:type="gramStart"/>
-      <w:r>
-        <w:t>A far</w:t>
-      </w:r>
-      <w:proofErr w:type="gramEnd"/>
-      <w:r>
-        <w:t xml:space="preserve"> as possible, we will use controlled vocabularies for our data to allow inter-disciplinary interoperability and machine-actionability. </w:t>
+      <w:r>
+        <w:t xml:space="preserve">A far as possible, we will use controlled vocabularies for our data to allow inter-disciplinary interoperability and machine-actionability. </w:t>
       </w:r>
     </w:p>
     <w:p>
@@ -6158,23 +5909,13 @@
           <w:color w:val="auto"/>
         </w:rPr>
       </w:pPr>
-      <w:proofErr w:type="spellStart"/>
       <w:r>
         <w:rPr>
           <w:b/>
           <w:bCs/>
           <w:color w:val="auto"/>
         </w:rPr>
-        <w:t>Metadata</w:t>
-      </w:r>
-      <w:proofErr w:type="spellEnd"/>
-      <w:r>
-        <w:rPr>
-          <w:b/>
-          <w:bCs/>
-          <w:color w:val="auto"/>
-        </w:rPr>
-        <w:t>:</w:t>
+        <w:t>Metadata:</w:t>
       </w:r>
     </w:p>
     <w:p>
@@ -6261,23 +6002,7 @@
           <w:color w:val="auto"/>
           <w:lang w:val="en-GB"/>
         </w:rPr>
-        <w:t xml:space="preserve">Will documentation or reference about any software be needed to access or read the data be included? Will it be possible to include the relevant software (e.g. in </w:t>
-      </w:r>
-      <w:proofErr w:type="gramStart"/>
-      <w:r>
-        <w:rPr>
-          <w:color w:val="auto"/>
-          <w:lang w:val="en-GB"/>
-        </w:rPr>
-        <w:t>open source</w:t>
-      </w:r>
-      <w:proofErr w:type="gramEnd"/>
-      <w:r>
-        <w:rPr>
-          <w:color w:val="auto"/>
-          <w:lang w:val="en-GB"/>
-        </w:rPr>
-        <w:t xml:space="preserve"> code)?</w:t>
+        <w:t>Will documentation or reference about any software be needed to access or read the data be included? Will it be possible to include the relevant software (e.g. in open source code)?</w:t>
       </w:r>
     </w:p>
     <w:p>
@@ -6630,25 +6355,7 @@
                 <w:sz w:val="18"/>
                 <w:szCs w:val="18"/>
               </w:rPr>
-              <w:t>[</w:t>
-            </w:r>
-            <w:proofErr w:type="spellStart"/>
-            <w:r>
-              <w:rPr>
-                <w:color w:val="auto"/>
-                <w:sz w:val="18"/>
-                <w:szCs w:val="18"/>
-              </w:rPr>
-              <w:t>datasetPublicationTable</w:t>
-            </w:r>
-            <w:proofErr w:type="spellEnd"/>
-            <w:r>
-              <w:rPr>
-                <w:color w:val="auto"/>
-                <w:sz w:val="18"/>
-                <w:szCs w:val="18"/>
-              </w:rPr>
-              <w:t>]</w:t>
+              <w:t>[datasetPublicationTable]</w:t>
             </w:r>
           </w:p>
         </w:tc>
@@ -6982,15 +6689,7 @@
         <w:spacing w:before="240"/>
       </w:pPr>
       <w:r>
-        <w:t>[</w:t>
-      </w:r>
-      <w:proofErr w:type="spellStart"/>
-      <w:r>
-        <w:t>repoinformation</w:t>
-      </w:r>
-      <w:proofErr w:type="spellEnd"/>
-      <w:r>
-        <w:t>]</w:t>
+        <w:t>[repoinformation]</w:t>
       </w:r>
     </w:p>
     <w:p>
@@ -7003,15 +6702,7 @@
     </w:p>
     <w:p>
       <w:r>
-        <w:t>[</w:t>
-      </w:r>
-      <w:proofErr w:type="spellStart"/>
-      <w:r>
-        <w:t>restrictedAccessInfo</w:t>
-      </w:r>
-      <w:proofErr w:type="spellEnd"/>
-      <w:r>
-        <w:t>]</w:t>
+        <w:t>[restrictedAccessInfo]</w:t>
       </w:r>
     </w:p>
     <w:p>
@@ -7135,13 +6826,8 @@
       <w:r>
         <w:t xml:space="preserve">We will make our data interoperable by providing and describing data in a way that is common within our domain. </w:t>
       </w:r>
-      <w:proofErr w:type="gramStart"/>
-      <w:r>
-        <w:t>A far</w:t>
-      </w:r>
-      <w:proofErr w:type="gramEnd"/>
-      <w:r>
-        <w:t xml:space="preserve"> as possible, we will use controlled vocabularies for our data to allow inter-disciplinary interoperability and machine-actionability. </w:t>
+      <w:r>
+        <w:t xml:space="preserve">A far as possible, we will use controlled vocabularies for our data to allow inter-disciplinary interoperability and machine-actionability. </w:t>
       </w:r>
       <w:r>
         <w:t>We will provide good documentation for all our datasets.</w:t>
@@ -7153,15 +6839,10 @@
       </w:pPr>
       <w:bookmarkStart w:id="24" w:name="_Toc156287347"/>
       <w:r>
-        <w:t>Increase data re-</w:t>
-      </w:r>
-      <w:proofErr w:type="gramStart"/>
-      <w:r>
-        <w:t>use</w:t>
+        <w:t>Increase data re-use</w:t>
       </w:r>
       <w:bookmarkEnd w:id="23"/>
       <w:bookmarkEnd w:id="24"/>
-      <w:proofErr w:type="gramEnd"/>
     </w:p>
     <w:p>
       <w:pPr>
@@ -7247,23 +6928,7 @@
           <w:color w:val="auto"/>
           <w:lang w:val="en-GB"/>
         </w:rPr>
-        <w:t xml:space="preserve">Will the data produced in the project be useable by third parties, </w:t>
-      </w:r>
-      <w:proofErr w:type="gramStart"/>
-      <w:r>
-        <w:rPr>
-          <w:color w:val="auto"/>
-          <w:lang w:val="en-GB"/>
-        </w:rPr>
-        <w:t>in particular after</w:t>
-      </w:r>
-      <w:proofErr w:type="gramEnd"/>
-      <w:r>
-        <w:rPr>
-          <w:color w:val="auto"/>
-          <w:lang w:val="en-GB"/>
-        </w:rPr>
-        <w:t xml:space="preserve"> the end of the project?</w:t>
+        <w:t>Will the data produced in the project be useable by third parties, in particular after the end of the project?</w:t>
       </w:r>
     </w:p>
     <w:p>
@@ -7355,15 +7020,7 @@
     </w:p>
     <w:p>
       <w:r>
-        <w:t xml:space="preserve">We will make our data reusable by adding metadata and comprehensive Readme files to all published datasets. The descriptions will include details on the methodology used, analytical, and procedural information. In case of publication, licenses for code and data will always be assigned and clearly marked. The digital research data obtained will be published Open Access under a Creative Commons CC BY license, </w:t>
-      </w:r>
-      <w:proofErr w:type="gramStart"/>
-      <w:r>
-        <w:t>provided that</w:t>
-      </w:r>
-      <w:proofErr w:type="gramEnd"/>
-      <w:r>
-        <w:t xml:space="preserve"> there are no data protection concerns.</w:t>
+        <w:t>We will make our data reusable by adding metadata and comprehensive Readme files to all published datasets. The descriptions will include details on the methodology used, analytical, and procedural information. In case of publication, licenses for code and data will always be assigned and clearly marked. The digital research data obtained will be published Open Access under a Creative Commons CC BY license, provided that there are no data protection concerns.</w:t>
       </w:r>
     </w:p>
     <w:p>
@@ -7376,15 +7033,7 @@
         <w:ind w:right="243"/>
       </w:pPr>
       <w:r>
-        <w:t>[</w:t>
-      </w:r>
-      <w:proofErr w:type="spellStart"/>
-      <w:r>
-        <w:t>dataqualitycontrol</w:t>
-      </w:r>
-      <w:proofErr w:type="spellEnd"/>
-      <w:r>
-        <w:t>]</w:t>
+        <w:t>[dataqualitycontrol]</w:t>
       </w:r>
     </w:p>
     <w:p>
@@ -7823,27 +7472,7 @@
                 <w:sz w:val="18"/>
                 <w:szCs w:val="18"/>
               </w:rPr>
-              <w:t>[</w:t>
-            </w:r>
-            <w:proofErr w:type="spellStart"/>
-            <w:r>
-              <w:rPr>
-                <w:bCs/>
-                <w:color w:val="000000" w:themeColor="text1"/>
-                <w:sz w:val="18"/>
-                <w:szCs w:val="18"/>
-              </w:rPr>
-              <w:t>costTable</w:t>
-            </w:r>
-            <w:proofErr w:type="spellEnd"/>
-            <w:r>
-              <w:rPr>
-                <w:bCs/>
-                <w:color w:val="000000" w:themeColor="text1"/>
-                <w:sz w:val="18"/>
-                <w:szCs w:val="18"/>
-              </w:rPr>
-              <w:t>]</w:t>
+              <w:t>[costTable]</w:t>
             </w:r>
           </w:p>
         </w:tc>
@@ -7871,27 +7500,7 @@
                 <w:sz w:val="18"/>
                 <w:szCs w:val="18"/>
               </w:rPr>
-              <w:t>[</w:t>
-            </w:r>
-            <w:proofErr w:type="spellStart"/>
-            <w:r>
-              <w:rPr>
-                <w:bCs/>
-                <w:color w:val="000000" w:themeColor="text1"/>
-                <w:sz w:val="18"/>
-                <w:szCs w:val="18"/>
-              </w:rPr>
-              <w:t>costTable</w:t>
-            </w:r>
-            <w:proofErr w:type="spellEnd"/>
-            <w:r>
-              <w:rPr>
-                <w:bCs/>
-                <w:color w:val="000000" w:themeColor="text1"/>
-                <w:sz w:val="18"/>
-                <w:szCs w:val="18"/>
-              </w:rPr>
-              <w:t>]</w:t>
+              <w:t>[costTable]</w:t>
             </w:r>
           </w:p>
         </w:tc>
@@ -8218,29 +7827,7 @@
                 <w:sz w:val="18"/>
                 <w:szCs w:val="18"/>
               </w:rPr>
-              <w:t>[</w:t>
-            </w:r>
-            <w:proofErr w:type="spellStart"/>
-            <w:r>
-              <w:rPr>
-                <w:b/>
-                <w:bCs/>
-                <w:color w:val="000000" w:themeColor="text1"/>
-                <w:sz w:val="18"/>
-                <w:szCs w:val="18"/>
-              </w:rPr>
-              <w:t>costtotal</w:t>
-            </w:r>
-            <w:proofErr w:type="spellEnd"/>
-            <w:r>
-              <w:rPr>
-                <w:b/>
-                <w:bCs/>
-                <w:color w:val="000000" w:themeColor="text1"/>
-                <w:sz w:val="18"/>
-                <w:szCs w:val="18"/>
-              </w:rPr>
-              <w:t>]</w:t>
+              <w:t>[costtotal]</w:t>
             </w:r>
           </w:p>
         </w:tc>
@@ -8250,22 +7837,6 @@
       <w:pPr>
         <w:spacing w:before="240"/>
         <w:rPr>
-          <w:color w:val="92D050"/>
-        </w:rPr>
-      </w:pPr>
-      <w:r>
-        <w:rPr>
-          <w:rFonts w:eastAsiaTheme="minorEastAsia"/>
-          <w:color w:val="92D050"/>
-          <w:lang w:val="en-GB"/>
-        </w:rPr>
-        <w:t>Additional description (if required):</w:t>
-      </w:r>
-    </w:p>
-    <w:p>
-      <w:pPr>
-        <w:spacing w:before="240"/>
-        <w:rPr>
           <w:color w:val="auto"/>
         </w:rPr>
       </w:pPr>
@@ -8297,35 +7868,7 @@
         <w:rPr>
           <w:color w:val="auto"/>
         </w:rPr>
-        <w:t>[</w:t>
-      </w:r>
-      <w:proofErr w:type="spellStart"/>
-      <w:r>
-        <w:rPr>
-          <w:color w:val="auto"/>
-        </w:rPr>
-        <w:t>workPackageLeaders</w:t>
-      </w:r>
-      <w:proofErr w:type="spellEnd"/>
-      <w:r>
-        <w:rPr>
-          <w:color w:val="auto"/>
-        </w:rPr>
-        <w:t xml:space="preserve">] being responsible for ensuring metadata production, day-to-day cross-checks, back-up and other quality control activities are maintained. The researchers will be responsible for routine supervision of </w:t>
-      </w:r>
-      <w:proofErr w:type="gramStart"/>
-      <w:r>
-        <w:rPr>
-          <w:color w:val="auto"/>
-        </w:rPr>
-        <w:t>the dataset</w:t>
-      </w:r>
-      <w:proofErr w:type="gramEnd"/>
-      <w:r>
-        <w:rPr>
-          <w:color w:val="auto"/>
-        </w:rPr>
-        <w:t xml:space="preserve"> development.</w:t>
+        <w:t>[workPackageLeaders] being responsible for ensuring metadata production, day-to-day cross-checks, back-up and other quality control activities are maintained. The researchers will be responsible for routine supervision of the dataset development.</w:t>
       </w:r>
     </w:p>
     <w:p>
@@ -8478,23 +8021,7 @@
           <w:rFonts w:eastAsiaTheme="minorEastAsia"/>
           <w:lang w:val="en-GB"/>
         </w:rPr>
-        <w:t>[</w:t>
-      </w:r>
-      <w:proofErr w:type="spellStart"/>
-      <w:r>
-        <w:rPr>
-          <w:rFonts w:eastAsiaTheme="minorEastAsia"/>
-          <w:lang w:val="en-GB"/>
-        </w:rPr>
-        <w:t>sensitivedata</w:t>
-      </w:r>
-      <w:proofErr w:type="spellEnd"/>
-      <w:r>
-        <w:rPr>
-          <w:rFonts w:eastAsiaTheme="minorEastAsia"/>
-          <w:lang w:val="en-GB"/>
-        </w:rPr>
-        <w:t>]</w:t>
+        <w:t>[sensitivedata]</w:t>
       </w:r>
     </w:p>
     <w:p>
@@ -8709,25 +8236,7 @@
                 <w:sz w:val="18"/>
                 <w:szCs w:val="18"/>
               </w:rPr>
-              <w:t>[</w:t>
-            </w:r>
-            <w:proofErr w:type="spellStart"/>
-            <w:r>
-              <w:rPr>
-                <w:color w:val="000000" w:themeColor="text1"/>
-                <w:sz w:val="18"/>
-                <w:szCs w:val="18"/>
-              </w:rPr>
-              <w:t>datasetAccessTable</w:t>
-            </w:r>
-            <w:proofErr w:type="spellEnd"/>
-            <w:r>
-              <w:rPr>
-                <w:color w:val="000000" w:themeColor="text1"/>
-                <w:sz w:val="18"/>
-                <w:szCs w:val="18"/>
-              </w:rPr>
-              <w:t>]</w:t>
+              <w:t>[datasetAccessTable]</w:t>
             </w:r>
           </w:p>
         </w:tc>
@@ -9113,25 +8622,7 @@
                 <w:sz w:val="18"/>
                 <w:szCs w:val="18"/>
               </w:rPr>
-              <w:t>[</w:t>
-            </w:r>
-            <w:proofErr w:type="spellStart"/>
-            <w:r>
-              <w:rPr>
-                <w:color w:val="000000" w:themeColor="text1"/>
-                <w:sz w:val="18"/>
-                <w:szCs w:val="18"/>
-              </w:rPr>
-              <w:t>datasetRepositoryTable</w:t>
-            </w:r>
-            <w:proofErr w:type="spellEnd"/>
-            <w:r>
-              <w:rPr>
-                <w:color w:val="000000" w:themeColor="text1"/>
-                <w:sz w:val="18"/>
-                <w:szCs w:val="18"/>
-              </w:rPr>
-              <w:t>]</w:t>
+              <w:t>[datasetRepositoryTable]</w:t>
             </w:r>
           </w:p>
         </w:tc>
@@ -9475,25 +8966,7 @@
                 <w:sz w:val="18"/>
                 <w:szCs w:val="18"/>
               </w:rPr>
-              <w:t>[</w:t>
-            </w:r>
-            <w:proofErr w:type="spellStart"/>
-            <w:r>
-              <w:rPr>
-                <w:color w:val="000000" w:themeColor="text1"/>
-                <w:sz w:val="18"/>
-                <w:szCs w:val="18"/>
-              </w:rPr>
-              <w:t>datasetDeleteTable</w:t>
-            </w:r>
-            <w:proofErr w:type="spellEnd"/>
-            <w:r>
-              <w:rPr>
-                <w:color w:val="000000" w:themeColor="text1"/>
-                <w:sz w:val="18"/>
-                <w:szCs w:val="18"/>
-              </w:rPr>
-              <w:t>]</w:t>
+              <w:t>[datasetDeleteTable]</w:t>
             </w:r>
           </w:p>
         </w:tc>
@@ -9519,25 +8992,7 @@
                 <w:sz w:val="18"/>
                 <w:szCs w:val="18"/>
               </w:rPr>
-              <w:t>[</w:t>
-            </w:r>
-            <w:proofErr w:type="spellStart"/>
-            <w:r>
-              <w:rPr>
-                <w:color w:val="000000" w:themeColor="text1"/>
-                <w:sz w:val="18"/>
-                <w:szCs w:val="18"/>
-              </w:rPr>
-              <w:t>datasetDeleteTable</w:t>
-            </w:r>
-            <w:proofErr w:type="spellEnd"/>
-            <w:r>
-              <w:rPr>
-                <w:color w:val="000000" w:themeColor="text1"/>
-                <w:sz w:val="18"/>
-                <w:szCs w:val="18"/>
-              </w:rPr>
-              <w:t>]</w:t>
+              <w:t>[datasetDeleteTable]</w:t>
             </w:r>
           </w:p>
         </w:tc>
@@ -9753,23 +9208,7 @@
           <w:color w:val="000000"/>
           <w:lang w:val="en-GB"/>
         </w:rPr>
-        <w:t>Are there, or could there be, any ethics or legal issues that can have an impact on data sharing? These can also be discussed in the context of the ethics review. If relevant, include references to ethics deliverables and ethics chapter in the Description of the Action (</w:t>
-      </w:r>
-      <w:proofErr w:type="spellStart"/>
-      <w:r>
-        <w:rPr>
-          <w:color w:val="000000"/>
-          <w:lang w:val="en-GB"/>
-        </w:rPr>
-        <w:t>DoA</w:t>
-      </w:r>
-      <w:proofErr w:type="spellEnd"/>
-      <w:r>
-        <w:rPr>
-          <w:color w:val="000000"/>
-          <w:lang w:val="en-GB"/>
-        </w:rPr>
-        <w:t>).</w:t>
+        <w:t>Are there, or could there be, any ethics or legal issues that can have an impact on data sharing? These can also be discussed in the context of the ethics review. If relevant, include references to ethics deliverables and ethics chapter in the Description of the Action (DoA).</w:t>
       </w:r>
     </w:p>
     <w:p>
@@ -9797,23 +9236,7 @@
           <w:color w:val="000000"/>
           <w:lang w:val="en-GB"/>
         </w:rPr>
-        <w:t xml:space="preserve">Will informed consent for data sharing and </w:t>
-      </w:r>
-      <w:proofErr w:type="gramStart"/>
-      <w:r>
-        <w:rPr>
-          <w:color w:val="000000"/>
-          <w:lang w:val="en-GB"/>
-        </w:rPr>
-        <w:t>long term</w:t>
-      </w:r>
-      <w:proofErr w:type="gramEnd"/>
-      <w:r>
-        <w:rPr>
-          <w:color w:val="000000"/>
-          <w:lang w:val="en-GB"/>
-        </w:rPr>
-        <w:t xml:space="preserve"> preservation be included in questionnaires dealing with personal data?</w:t>
+        <w:t>Will informed consent for data sharing and long term preservation be included in questionnaires dealing with personal data?</w:t>
       </w:r>
     </w:p>
     <w:p>
@@ -9830,15 +9253,7 @@
     </w:p>
     <w:p>
       <w:r>
-        <w:t>[</w:t>
-      </w:r>
-      <w:proofErr w:type="spellStart"/>
-      <w:r>
-        <w:t>personaldata</w:t>
-      </w:r>
-      <w:proofErr w:type="spellEnd"/>
-      <w:r>
-        <w:t>]</w:t>
+        <w:t>[personaldata]</w:t>
       </w:r>
     </w:p>
     <w:p>
@@ -9855,15 +9270,7 @@
     </w:p>
     <w:p>
       <w:r>
-        <w:t>[</w:t>
-      </w:r>
-      <w:proofErr w:type="spellStart"/>
-      <w:r>
-        <w:t>legalrestriction</w:t>
-      </w:r>
-      <w:proofErr w:type="spellEnd"/>
-      <w:r>
-        <w:t>]</w:t>
+        <w:t>[legalrestriction]</w:t>
       </w:r>
     </w:p>
     <w:p>
@@ -9880,15 +9287,7 @@
     </w:p>
     <w:p>
       <w:r>
-        <w:t>[</w:t>
-      </w:r>
-      <w:proofErr w:type="spellStart"/>
-      <w:r>
-        <w:t>ethicalissues</w:t>
-      </w:r>
-      <w:proofErr w:type="spellEnd"/>
-      <w:r>
-        <w:t>]</w:t>
+        <w:t>[ethicalissues]</w:t>
       </w:r>
     </w:p>
     <w:p>
@@ -9997,6 +9396,9 @@
       <w:t xml:space="preserve">DMP version </w:t>
     </w:r>
     <w:r>
+      <w:rPr>
+        <w:color w:val="92D050"/>
+      </w:rPr>
       <w:t>1.0</w:t>
     </w:r>
     <w:r>
@@ -10089,52 +9491,16 @@
       <w:rPr>
         <w:color w:val="000000" w:themeColor="text1"/>
       </w:rPr>
-      <w:t>[</w:t>
-    </w:r>
-    <w:proofErr w:type="spellStart"/>
-    <w:r>
-      <w:rPr>
-        <w:color w:val="000000" w:themeColor="text1"/>
-      </w:rPr>
-      <w:t>projectname</w:t>
-    </w:r>
-    <w:proofErr w:type="spellEnd"/>
-    <w:r>
-      <w:rPr>
-        <w:color w:val="000000" w:themeColor="text1"/>
-      </w:rPr>
-      <w:t xml:space="preserve">] </w:t>
+      <w:t xml:space="preserve">[projectname] </w:t>
     </w:r>
     <w:r>
-      <w:t xml:space="preserve">has received funding from the European Union’s Horizon Europe research and innovation </w:t>
-    </w:r>
-    <w:proofErr w:type="spellStart"/>
-    <w:r>
-      <w:t>Programme</w:t>
-    </w:r>
-    <w:proofErr w:type="spellEnd"/>
-    <w:r>
-      <w:t xml:space="preserve"> under Grant Agreement No</w:t>
+      <w:t>has received funding from the European Union’s Horizon Europe research and innovation Programme under Grant Agreement No</w:t>
     </w:r>
     <w:r>
       <w:rPr>
         <w:color w:val="000000" w:themeColor="text1"/>
       </w:rPr>
-      <w:t>. [</w:t>
-    </w:r>
-    <w:proofErr w:type="spellStart"/>
-    <w:r>
-      <w:rPr>
-        <w:color w:val="000000" w:themeColor="text1"/>
-      </w:rPr>
-      <w:t>grantid</w:t>
-    </w:r>
-    <w:proofErr w:type="spellEnd"/>
-    <w:r>
-      <w:rPr>
-        <w:color w:val="000000" w:themeColor="text1"/>
-      </w:rPr>
-      <w:t>].</w:t>
+      <w:t>. [grantid].</w:t>
     </w:r>
   </w:p>
 </w:ftr>
@@ -12588,6 +11954,21 @@
       </w:tblBorders>
     </w:tblPr>
   </w:style>
+  <w:style w:type="paragraph" w:styleId="Revision">
+    <w:name w:val="Revision"/>
+    <w:hidden/>
+    <w:uiPriority w:val="99"/>
+    <w:semiHidden/>
+    <w:rsid w:val="00C40D17"/>
+    <w:pPr>
+      <w:suppressAutoHyphens w:val="0"/>
+    </w:pPr>
+    <w:rPr>
+      <w:rFonts w:ascii="Open Sans" w:eastAsia="Calibri" w:hAnsi="Open Sans" w:cs="Open Sans"/>
+      <w:color w:val="404040" w:themeColor="text1" w:themeTint="BF"/>
+      <w:lang w:val="en-US"/>
+    </w:rPr>
+  </w:style>
 </w:styles>
 </file>
 
@@ -12853,6 +12234,15 @@
 </file>
 
 <file path=customXml/item1.xml><?xml version="1.0" encoding="utf-8"?>
+<?mso-contentType ?>
+<FormTemplates xmlns="http://schemas.microsoft.com/sharepoint/v3/contenttype/forms">
+  <Display>DocumentLibraryForm</Display>
+  <Edit>DocumentLibraryForm</Edit>
+  <New>DocumentLibraryForm</New>
+</FormTemplates>
+</file>
+
+<file path=customXml/item2.xml><?xml version="1.0" encoding="utf-8"?>
 <ct:contentTypeSchema xmlns:ct="http://schemas.microsoft.com/office/2006/metadata/contentType" xmlns:ma="http://schemas.microsoft.com/office/2006/metadata/properties/metaAttributes" ct:_="" ma:_="" ma:contentTypeName="EC Document" ma:contentTypeID="0x010100258AA79CEB83498886A3A086811232500015D68561EDF2314DA91E1210E4D82B5C" ma:contentTypeVersion="38" ma:contentTypeDescription="Create a new document in this library." ma:contentTypeScope="" ma:versionID="3bfd783927ea96c5c14b5f9466c0d5de">
   <xsd:schema xmlns:xsd="http://www.w3.org/2001/XMLSchema" xmlns:xs="http://www.w3.org/2001/XMLSchema" xmlns:p="http://schemas.microsoft.com/office/2006/metadata/properties" xmlns:ns2="084a5cd8-1559-4e94-ac72-b94fb9abc19e" targetNamespace="http://schemas.microsoft.com/office/2006/metadata/properties" ma:root="true" ma:fieldsID="6907ed16e1ea7430830aa2dae5b3c1f7" ns2:_="">
     <xsd:import namespace="084a5cd8-1559-4e94-ac72-b94fb9abc19e"/>
@@ -13194,20 +12584,7 @@
 </ct:contentTypeSchema>
 </file>
 
-<file path=customXml/item2.xml><?xml version="1.0" encoding="utf-8"?>
-<?mso-contentType ?>
-<FormTemplates xmlns="http://schemas.microsoft.com/sharepoint/v3/contenttype/forms">
-  <Display>DocumentLibraryForm</Display>
-  <Edit>DocumentLibraryForm</Edit>
-  <New>DocumentLibraryForm</New>
-</FormTemplates>
-</file>
-
 <file path=customXml/item3.xml><?xml version="1.0" encoding="utf-8"?>
-<b:Sources xmlns:b="http://schemas.openxmlformats.org/officeDocument/2006/bibliography" xmlns="http://schemas.openxmlformats.org/officeDocument/2006/bibliography" SelectedStyle="\APASixthEditionOfficeOnline.xsl" StyleName="APA" Version="6"/>
-</file>
-
-<file path=customXml/item4.xml><?xml version="1.0" encoding="utf-8"?>
 <p:properties xmlns:p="http://schemas.microsoft.com/office/2006/metadata/properties" xmlns:xsi="http://www.w3.org/2001/XMLSchema-instance" xmlns:pc="http://schemas.microsoft.com/office/infopath/2007/PartnerControls">
   <documentManagement>
     <Order1 xmlns="084a5cd8-1559-4e94-ac72-b94fb9abc19e">45</Order1>
@@ -13227,7 +12604,19 @@
 </p:properties>
 </file>
 
+<file path=customXml/item4.xml><?xml version="1.0" encoding="utf-8"?>
+<b:Sources xmlns:b="http://schemas.openxmlformats.org/officeDocument/2006/bibliography" xmlns="http://schemas.openxmlformats.org/officeDocument/2006/bibliography" SelectedStyle="\APASixthEditionOfficeOnline.xsl" StyleName="APA" Version="6"/>
+</file>
+
 <file path=customXml/itemProps1.xml><?xml version="1.0" encoding="utf-8"?>
+<ds:datastoreItem xmlns:ds="http://schemas.openxmlformats.org/officeDocument/2006/customXml" ds:itemID="{E5ABEBC2-8F24-42D8-B0A5-1D2B76C15645}">
+  <ds:schemaRefs>
+    <ds:schemaRef ds:uri="http://schemas.microsoft.com/sharepoint/v3/contenttype/forms"/>
+  </ds:schemaRefs>
+</ds:datastoreItem>
+</file>
+
+<file path=customXml/itemProps2.xml><?xml version="1.0" encoding="utf-8"?>
 <ds:datastoreItem xmlns:ds="http://schemas.openxmlformats.org/officeDocument/2006/customXml" ds:itemID="{789122CC-B268-41FA-A377-ABDD5160F69C}">
   <ds:schemaRefs>
     <ds:schemaRef ds:uri="http://schemas.microsoft.com/office/2006/metadata/contentType"/>
@@ -13245,23 +12634,7 @@
 </ds:datastoreItem>
 </file>
 
-<file path=customXml/itemProps2.xml><?xml version="1.0" encoding="utf-8"?>
-<ds:datastoreItem xmlns:ds="http://schemas.openxmlformats.org/officeDocument/2006/customXml" ds:itemID="{E5ABEBC2-8F24-42D8-B0A5-1D2B76C15645}">
-  <ds:schemaRefs>
-    <ds:schemaRef ds:uri="http://schemas.microsoft.com/sharepoint/v3/contenttype/forms"/>
-  </ds:schemaRefs>
-</ds:datastoreItem>
-</file>
-
 <file path=customXml/itemProps3.xml><?xml version="1.0" encoding="utf-8"?>
-<ds:datastoreItem xmlns:ds="http://schemas.openxmlformats.org/officeDocument/2006/customXml" ds:itemID="{E6E3F1C5-BDFC-4981-9034-4A05696CDD37}">
-  <ds:schemaRefs>
-    <ds:schemaRef ds:uri="http://schemas.openxmlformats.org/officeDocument/2006/bibliography"/>
-  </ds:schemaRefs>
-</ds:datastoreItem>
-</file>
-
-<file path=customXml/itemProps4.xml><?xml version="1.0" encoding="utf-8"?>
 <ds:datastoreItem xmlns:ds="http://schemas.openxmlformats.org/officeDocument/2006/customXml" ds:itemID="{FA90FD41-FA76-42DA-A088-7C01AECDABAA}">
   <ds:schemaRefs>
     <ds:schemaRef ds:uri="http://schemas.microsoft.com/office/2006/metadata/properties"/>
@@ -13269,4 +12642,12 @@
     <ds:schemaRef ds:uri="084a5cd8-1559-4e94-ac72-b94fb9abc19e"/>
   </ds:schemaRefs>
 </ds:datastoreItem>
+</file>
+
+<file path=customXml/itemProps4.xml><?xml version="1.0" encoding="utf-8"?>
+<ds:datastoreItem xmlns:ds="http://schemas.openxmlformats.org/officeDocument/2006/customXml" ds:itemID="{E6E3F1C5-BDFC-4981-9034-4A05696CDD37}">
+  <ds:schemaRefs>
+    <ds:schemaRef ds:uri="http://schemas.openxmlformats.org/officeDocument/2006/bibliography"/>
+  </ds:schemaRefs>
+</ds:datastoreItem>
 </file>
</xml_diff>

<commit_message>
Export: Fix HE data manager bug in template
</commit_message>
<xml_diff>
--- a/src/main/resources/at/ac/tuwien/damap/template/horizonEuropeTemplate.docx
+++ b/src/main/resources/at/ac/tuwien/damap/template/horizonEuropeTemplate.docx
@@ -17,29 +17,7 @@
           <w:sz w:val="72"/>
           <w:szCs w:val="72"/>
         </w:rPr>
-        <w:t>[</w:t>
-      </w:r>
-      <w:proofErr w:type="spellStart"/>
-      <w:r>
-        <w:rPr>
-          <w:b/>
-          <w:bCs/>
-          <w:color w:val="000000" w:themeColor="text1"/>
-          <w:sz w:val="72"/>
-          <w:szCs w:val="72"/>
-        </w:rPr>
-        <w:t>projectname</w:t>
-      </w:r>
-      <w:proofErr w:type="spellEnd"/>
-      <w:r>
-        <w:rPr>
-          <w:b/>
-          <w:bCs/>
-          <w:color w:val="000000" w:themeColor="text1"/>
-          <w:sz w:val="72"/>
-          <w:szCs w:val="72"/>
-        </w:rPr>
-        <w:t>]</w:t>
+        <w:t>[projectname]</w:t>
       </w:r>
     </w:p>
     <w:p>
@@ -455,23 +433,7 @@
                 <w:rFonts w:eastAsia="Arial"/>
                 <w:color w:val="000000" w:themeColor="text1"/>
               </w:rPr>
-              <w:t>he [</w:t>
-            </w:r>
-            <w:proofErr w:type="spellStart"/>
-            <w:r>
-              <w:rPr>
-                <w:rFonts w:eastAsia="Arial"/>
-                <w:color w:val="000000" w:themeColor="text1"/>
-              </w:rPr>
-              <w:t>projectname</w:t>
-            </w:r>
-            <w:proofErr w:type="spellEnd"/>
-            <w:r>
-              <w:rPr>
-                <w:rFonts w:eastAsia="Arial"/>
-                <w:color w:val="000000" w:themeColor="text1"/>
-              </w:rPr>
-              <w:t>] p</w:t>
+              <w:t>he [projectname] p</w:t>
             </w:r>
             <w:r>
               <w:rPr>
@@ -587,21 +549,7 @@
         <w:rPr>
           <w:color w:val="000000" w:themeColor="text1"/>
         </w:rPr>
-        <w:t>This work by parties of the [</w:t>
-      </w:r>
-      <w:proofErr w:type="spellStart"/>
-      <w:r>
-        <w:rPr>
-          <w:color w:val="000000" w:themeColor="text1"/>
-        </w:rPr>
-        <w:t>projectname</w:t>
-      </w:r>
-      <w:proofErr w:type="spellEnd"/>
-      <w:r>
-        <w:rPr>
-          <w:color w:val="000000" w:themeColor="text1"/>
-        </w:rPr>
-        <w:t>] project is licensed under a Creative Commons Attribution 4.0 International License (</w:t>
+        <w:t>This work by parties of the [projectname] project is licensed under a Creative Commons Attribution 4.0 International License (</w:t>
       </w:r>
       <w:hyperlink r:id="rId12" w:tgtFrame="http://creativecommons.org/licenses/by/4.0/">
         <w:r>
@@ -617,50 +565,14 @@
         <w:rPr>
           <w:color w:val="000000" w:themeColor="text1"/>
         </w:rPr>
-        <w:t>). The [</w:t>
-      </w:r>
-      <w:proofErr w:type="spellStart"/>
+        <w:t>). The [projectname] project is funded by the European Union Horizon Europe programme under Grant Agreement No [grant</w:t>
+      </w:r>
       <w:r>
         <w:rPr>
           <w:color w:val="000000" w:themeColor="text1"/>
         </w:rPr>
-        <w:t>projectname</w:t>
-      </w:r>
-      <w:proofErr w:type="spellEnd"/>
-      <w:r>
-        <w:rPr>
-          <w:color w:val="000000" w:themeColor="text1"/>
-        </w:rPr>
-        <w:t xml:space="preserve">] project is funded by the European Union Horizon Europe </w:t>
-      </w:r>
-      <w:proofErr w:type="spellStart"/>
-      <w:r>
-        <w:rPr>
-          <w:color w:val="000000" w:themeColor="text1"/>
-        </w:rPr>
-        <w:t>programme</w:t>
-      </w:r>
-      <w:proofErr w:type="spellEnd"/>
-      <w:r>
-        <w:rPr>
-          <w:color w:val="000000" w:themeColor="text1"/>
-        </w:rPr>
-        <w:t xml:space="preserve"> under Grant Agreement No [</w:t>
-      </w:r>
-      <w:proofErr w:type="spellStart"/>
-      <w:r>
-        <w:rPr>
-          <w:color w:val="000000" w:themeColor="text1"/>
-        </w:rPr>
-        <w:t>grant</w:t>
-      </w:r>
-      <w:r>
-        <w:rPr>
-          <w:color w:val="000000" w:themeColor="text1"/>
-        </w:rPr>
         <w:t>id</w:t>
       </w:r>
-      <w:proofErr w:type="spellEnd"/>
       <w:r>
         <w:rPr>
           <w:color w:val="000000" w:themeColor="text1"/>
@@ -1494,27 +1406,7 @@
                 <w:sz w:val="20"/>
                 <w:szCs w:val="20"/>
               </w:rPr>
-              <w:t>[</w:t>
-            </w:r>
-            <w:proofErr w:type="spellStart"/>
-            <w:proofErr w:type="gramStart"/>
-            <w:r>
-              <w:rPr>
-                <w:color w:val="92D050"/>
-                <w:sz w:val="20"/>
-                <w:szCs w:val="20"/>
-              </w:rPr>
-              <w:t>dd.mm.yyyy</w:t>
-            </w:r>
-            <w:proofErr w:type="spellEnd"/>
-            <w:proofErr w:type="gramEnd"/>
-            <w:r>
-              <w:rPr>
-                <w:color w:val="92D050"/>
-                <w:sz w:val="20"/>
-                <w:szCs w:val="20"/>
-              </w:rPr>
-              <w:t>]</w:t>
+              <w:t>[dd.mm.yyyy]</w:t>
             </w:r>
           </w:p>
         </w:tc>
@@ -2200,7 +2092,9 @@
     <w:sdt>
       <w:sdtPr>
         <w:rPr>
-          <w:rFonts w:eastAsiaTheme="minorHAnsi"/>
+          <w:rFonts w:ascii="Open Sans" w:eastAsiaTheme="minorHAnsi" w:hAnsi="Open Sans" w:cs="Open Sans"/>
+          <w:b w:val="0"/>
+          <w:bCs w:val="0"/>
           <w:noProof/>
           <w:color w:val="404040" w:themeColor="text1" w:themeTint="BF"/>
           <w:sz w:val="22"/>
@@ -2213,13 +2107,6 @@
           <w:docPartUnique/>
         </w:docPartObj>
       </w:sdtPr>
-      <w:sdtEndPr>
-        <w:rPr>
-          <w:rFonts w:ascii="Open Sans" w:hAnsi="Open Sans" w:cs="Open Sans"/>
-          <w:b w:val="0"/>
-          <w:bCs w:val="0"/>
-        </w:rPr>
-      </w:sdtEndPr>
       <w:sdtContent>
         <w:p>
           <w:pPr>
@@ -4302,15 +4189,7 @@
     </w:p>
     <w:p>
       <w:r>
-        <w:t xml:space="preserve">A data management plan (DMP) is a structured document that keeps </w:t>
-      </w:r>
-      <w:proofErr w:type="gramStart"/>
-      <w:r>
-        <w:t>record</w:t>
-      </w:r>
-      <w:proofErr w:type="gramEnd"/>
-      <w:r>
-        <w:t xml:space="preserve"> of what research data is created or reused and what happens to that data during and after a project. It helps with planning the research process and defining responsibilities in a research project involving several researchers or institutions. For writing this DMP, we followed the </w:t>
+        <w:t xml:space="preserve">A data management plan (DMP) is a structured document that keeps record of what research data is created or reused and what happens to that data during and after a project. It helps with planning the research process and defining responsibilities in a research project involving several researchers or institutions. For writing this DMP, we followed the </w:t>
       </w:r>
       <w:hyperlink r:id="rId14">
         <w:r>
@@ -4336,39 +4215,7 @@
           <w:bCs/>
           <w:color w:val="404040"/>
         </w:rPr>
-        <w:t>[</w:t>
-      </w:r>
-      <w:proofErr w:type="spellStart"/>
-      <w:r>
-        <w:rPr>
-          <w:bCs/>
-          <w:color w:val="404040"/>
-        </w:rPr>
-        <w:t>datamanager</w:t>
-      </w:r>
-      <w:proofErr w:type="spellEnd"/>
-      <w:r>
-        <w:rPr>
-          <w:bCs/>
-          <w:color w:val="404040"/>
-        </w:rPr>
-        <w:t>] [</w:t>
-      </w:r>
-      <w:proofErr w:type="spellStart"/>
-      <w:r>
-        <w:rPr>
-          <w:bCs/>
-          <w:color w:val="404040"/>
-        </w:rPr>
-        <w:t>datamanagerInfo</w:t>
-      </w:r>
-      <w:proofErr w:type="spellEnd"/>
-      <w:r>
-        <w:rPr>
-          <w:bCs/>
-          <w:color w:val="404040"/>
-        </w:rPr>
-        <w:t>]</w:t>
+        <w:t>[datamanager] [datamanagerInfo]</w:t>
       </w:r>
     </w:p>
     <w:p>
@@ -4854,25 +4701,7 @@
                 <w:sz w:val="18"/>
                 <w:szCs w:val="18"/>
               </w:rPr>
-              <w:t>[</w:t>
-            </w:r>
-            <w:proofErr w:type="spellStart"/>
-            <w:r>
-              <w:rPr>
-                <w:color w:val="auto"/>
-                <w:sz w:val="18"/>
-                <w:szCs w:val="18"/>
-              </w:rPr>
-              <w:t>datasetTable</w:t>
-            </w:r>
-            <w:proofErr w:type="spellEnd"/>
-            <w:r>
-              <w:rPr>
-                <w:color w:val="auto"/>
-                <w:sz w:val="18"/>
-                <w:szCs w:val="18"/>
-              </w:rPr>
-              <w:t>]</w:t>
+              <w:t>[datasetTable]</w:t>
             </w:r>
           </w:p>
         </w:tc>
@@ -5368,25 +5197,7 @@
                 <w:sz w:val="18"/>
                 <w:szCs w:val="18"/>
               </w:rPr>
-              <w:t>[</w:t>
-            </w:r>
-            <w:proofErr w:type="spellStart"/>
-            <w:r>
-              <w:rPr>
-                <w:color w:val="auto"/>
-                <w:sz w:val="18"/>
-                <w:szCs w:val="18"/>
-              </w:rPr>
-              <w:t>reusedDatasetTable</w:t>
-            </w:r>
-            <w:proofErr w:type="spellEnd"/>
-            <w:r>
-              <w:rPr>
-                <w:color w:val="auto"/>
-                <w:sz w:val="18"/>
-                <w:szCs w:val="18"/>
-              </w:rPr>
-              <w:t>]</w:t>
+              <w:t>[reusedDatasetTable]</w:t>
             </w:r>
           </w:p>
         </w:tc>
@@ -5571,14 +5382,9 @@
       </w:pPr>
       <w:bookmarkStart w:id="12" w:name="_Toc156287341"/>
       <w:r>
-        <w:t xml:space="preserve">Methods and software used for data generation and </w:t>
-      </w:r>
-      <w:proofErr w:type="gramStart"/>
-      <w:r>
-        <w:t>reuse</w:t>
+        <w:t>Methods and software used for data generation and reuse</w:t>
       </w:r>
       <w:bookmarkEnd w:id="12"/>
-      <w:proofErr w:type="gramEnd"/>
     </w:p>
     <w:p>
       <w:pPr>
@@ -5593,23 +5399,7 @@
           <w:rFonts w:eastAsiaTheme="minorEastAsia"/>
           <w:color w:val="auto"/>
         </w:rPr>
-        <w:t>[</w:t>
-      </w:r>
-      <w:proofErr w:type="spellStart"/>
-      <w:r>
-        <w:rPr>
-          <w:rFonts w:eastAsiaTheme="minorEastAsia"/>
-          <w:color w:val="auto"/>
-        </w:rPr>
-        <w:t>datageneration</w:t>
-      </w:r>
-      <w:proofErr w:type="spellEnd"/>
-      <w:r>
-        <w:rPr>
-          <w:rFonts w:eastAsiaTheme="minorEastAsia"/>
-          <w:color w:val="auto"/>
-        </w:rPr>
-        <w:t>]</w:t>
+        <w:t>[datageneration]</w:t>
       </w:r>
     </w:p>
     <w:p>
@@ -5619,14 +5409,9 @@
       <w:bookmarkStart w:id="13" w:name="_Toc156287342"/>
       <w:r>
         <w:lastRenderedPageBreak/>
-        <w:t xml:space="preserve">Foreseeable research uses and /or </w:t>
-      </w:r>
-      <w:proofErr w:type="gramStart"/>
-      <w:r>
-        <w:t>users</w:t>
+        <w:t>Foreseeable research uses and /or users</w:t>
       </w:r>
       <w:bookmarkEnd w:id="13"/>
-      <w:proofErr w:type="gramEnd"/>
     </w:p>
     <w:p>
       <w:pPr>
@@ -5635,15 +5420,7 @@
         </w:rPr>
       </w:pPr>
       <w:r>
-        <w:t>[</w:t>
-      </w:r>
-      <w:proofErr w:type="spellStart"/>
-      <w:r>
-        <w:t>targetaudience</w:t>
-      </w:r>
-      <w:proofErr w:type="spellEnd"/>
-      <w:r>
-        <w:t>]</w:t>
+        <w:t>[targetaudience]</w:t>
       </w:r>
     </w:p>
     <w:p>
@@ -5793,23 +5570,7 @@
     </w:p>
     <w:p>
       <w:r>
-        <w:t xml:space="preserve">We will make our data </w:t>
-      </w:r>
-      <w:proofErr w:type="gramStart"/>
-      <w:r>
-        <w:t>findable,</w:t>
-      </w:r>
-      <w:proofErr w:type="gramEnd"/>
-      <w:r>
-        <w:t xml:space="preserve"> by uploading it to a data repository that provides a persistent </w:t>
-      </w:r>
-      <w:proofErr w:type="gramStart"/>
-      <w:r>
-        <w:t>identifier, and</w:t>
-      </w:r>
-      <w:proofErr w:type="gramEnd"/>
-      <w:r>
-        <w:t xml:space="preserve"> adding relevant metadata.</w:t>
+        <w:t>We will make our data findable, by uploading it to a data repository that provides a persistent identifier, and adding relevant metadata.</w:t>
       </w:r>
       <w:r>
         <w:t xml:space="preserve"> </w:t>
@@ -5820,15 +5581,7 @@
     </w:p>
     <w:p>
       <w:r>
-        <w:t>[</w:t>
-      </w:r>
-      <w:proofErr w:type="spellStart"/>
-      <w:r>
-        <w:t>dataorganisation</w:t>
-      </w:r>
-      <w:proofErr w:type="spellEnd"/>
-      <w:r>
-        <w:t>]</w:t>
+        <w:t>[dataorganisation]</w:t>
       </w:r>
     </w:p>
     <w:p>
@@ -5849,13 +5602,8 @@
       </w:r>
     </w:p>
     <w:p>
-      <w:proofErr w:type="gramStart"/>
-      <w:r>
-        <w:t>A far</w:t>
-      </w:r>
-      <w:proofErr w:type="gramEnd"/>
-      <w:r>
-        <w:t xml:space="preserve"> as possible, we will use controlled vocabularies for our data to allow inter-disciplinary interoperability and machine-actionability. </w:t>
+      <w:r>
+        <w:t xml:space="preserve">A far as possible, we will use controlled vocabularies for our data to allow inter-disciplinary interoperability and machine-actionability. </w:t>
       </w:r>
     </w:p>
     <w:p>
@@ -6200,23 +5948,13 @@
           <w:color w:val="auto"/>
         </w:rPr>
       </w:pPr>
-      <w:proofErr w:type="spellStart"/>
       <w:r>
         <w:rPr>
           <w:b/>
           <w:bCs/>
           <w:color w:val="auto"/>
         </w:rPr>
-        <w:t>Metadata</w:t>
-      </w:r>
-      <w:proofErr w:type="spellEnd"/>
-      <w:r>
-        <w:rPr>
-          <w:b/>
-          <w:bCs/>
-          <w:color w:val="auto"/>
-        </w:rPr>
-        <w:t>:</w:t>
+        <w:t>Metadata:</w:t>
       </w:r>
     </w:p>
     <w:p>
@@ -6303,36 +6041,12 @@
           <w:color w:val="auto"/>
           <w:lang w:val="en-GB"/>
         </w:rPr>
-        <w:t xml:space="preserve">Will documentation or reference about any software be needed to access or read the data be included? Will it be possible to include the relevant software (e.g. in </w:t>
-      </w:r>
-      <w:proofErr w:type="gramStart"/>
-      <w:r>
-        <w:rPr>
-          <w:color w:val="auto"/>
-          <w:lang w:val="en-GB"/>
-        </w:rPr>
-        <w:t>open source</w:t>
-      </w:r>
-      <w:proofErr w:type="gramEnd"/>
-      <w:r>
-        <w:rPr>
-          <w:color w:val="auto"/>
-          <w:lang w:val="en-GB"/>
-        </w:rPr>
-        <w:t xml:space="preserve"> code)?</w:t>
+        <w:t>Will documentation or reference about any software be needed to access or read the data be included? Will it be possible to include the relevant software (e.g. in open source code)?</w:t>
       </w:r>
     </w:p>
     <w:p>
       <w:r>
-        <w:t xml:space="preserve">We will make our data accessible by providing open access to data, wherever possible. In </w:t>
-      </w:r>
-      <w:proofErr w:type="gramStart"/>
-      <w:r>
-        <w:t>cases,</w:t>
-      </w:r>
-      <w:proofErr w:type="gramEnd"/>
-      <w:r>
-        <w:t xml:space="preserve"> where open access is not possible, we will provide meaningful metadata plus contact information for access requests.</w:t>
+        <w:t>We will make our data accessible by providing open access to data, wherever possible. In cases, where open access is not possible, we will provide meaningful metadata plus contact information for access requests.</w:t>
       </w:r>
       <w:r>
         <w:t xml:space="preserve"> Some datasets cannot be published and even need to be deleted at the end of the project. See section 5 for more details.</w:t>
@@ -6680,25 +6394,7 @@
                 <w:sz w:val="18"/>
                 <w:szCs w:val="18"/>
               </w:rPr>
-              <w:t>[</w:t>
-            </w:r>
-            <w:proofErr w:type="spellStart"/>
-            <w:r>
-              <w:rPr>
-                <w:color w:val="auto"/>
-                <w:sz w:val="18"/>
-                <w:szCs w:val="18"/>
-              </w:rPr>
-              <w:t>datasetPublicationTable</w:t>
-            </w:r>
-            <w:proofErr w:type="spellEnd"/>
-            <w:r>
-              <w:rPr>
-                <w:color w:val="auto"/>
-                <w:sz w:val="18"/>
-                <w:szCs w:val="18"/>
-              </w:rPr>
-              <w:t>]</w:t>
+              <w:t>[datasetPublicationTable]</w:t>
             </w:r>
           </w:p>
         </w:tc>
@@ -7032,15 +6728,7 @@
         <w:spacing w:before="240"/>
       </w:pPr>
       <w:r>
-        <w:t>[</w:t>
-      </w:r>
-      <w:proofErr w:type="spellStart"/>
-      <w:r>
-        <w:t>repoinformation</w:t>
-      </w:r>
-      <w:proofErr w:type="spellEnd"/>
-      <w:r>
-        <w:t>]</w:t>
+        <w:t>[repoinformation]</w:t>
       </w:r>
     </w:p>
     <w:p>
@@ -7053,15 +6741,7 @@
     </w:p>
     <w:p>
       <w:r>
-        <w:t>[</w:t>
-      </w:r>
-      <w:proofErr w:type="spellStart"/>
-      <w:r>
-        <w:t>restrictedAccessInfo</w:t>
-      </w:r>
-      <w:proofErr w:type="spellEnd"/>
-      <w:r>
-        <w:t>]</w:t>
+        <w:t>[restrictedAccessInfo]</w:t>
       </w:r>
     </w:p>
     <w:p>
@@ -7185,13 +6865,8 @@
       <w:r>
         <w:t xml:space="preserve">We will make our data interoperable by providing and describing data in a way that is common within our domain. </w:t>
       </w:r>
-      <w:proofErr w:type="gramStart"/>
-      <w:r>
-        <w:t>A far</w:t>
-      </w:r>
-      <w:proofErr w:type="gramEnd"/>
-      <w:r>
-        <w:t xml:space="preserve"> as possible, we will use controlled vocabularies for our data to allow inter-disciplinary interoperability and machine-actionability. </w:t>
+      <w:r>
+        <w:t xml:space="preserve">A far as possible, we will use controlled vocabularies for our data to allow inter-disciplinary interoperability and machine-actionability. </w:t>
       </w:r>
       <w:r>
         <w:t>We will provide good documentation for all our datasets.</w:t>
@@ -7203,15 +6878,10 @@
       </w:pPr>
       <w:bookmarkStart w:id="24" w:name="_Toc156287347"/>
       <w:r>
-        <w:t>Increase data re-</w:t>
-      </w:r>
-      <w:proofErr w:type="gramStart"/>
-      <w:r>
-        <w:t>use</w:t>
+        <w:t>Increase data re-use</w:t>
       </w:r>
       <w:bookmarkEnd w:id="23"/>
       <w:bookmarkEnd w:id="24"/>
-      <w:proofErr w:type="gramEnd"/>
     </w:p>
     <w:p>
       <w:pPr>
@@ -7297,23 +6967,7 @@
           <w:color w:val="auto"/>
           <w:lang w:val="en-GB"/>
         </w:rPr>
-        <w:t xml:space="preserve">Will the data produced in the project be useable by third parties, </w:t>
-      </w:r>
-      <w:proofErr w:type="gramStart"/>
-      <w:r>
-        <w:rPr>
-          <w:color w:val="auto"/>
-          <w:lang w:val="en-GB"/>
-        </w:rPr>
-        <w:t>in particular after</w:t>
-      </w:r>
-      <w:proofErr w:type="gramEnd"/>
-      <w:r>
-        <w:rPr>
-          <w:color w:val="auto"/>
-          <w:lang w:val="en-GB"/>
-        </w:rPr>
-        <w:t xml:space="preserve"> the end of the project?</w:t>
+        <w:t>Will the data produced in the project be useable by third parties, in particular after the end of the project?</w:t>
       </w:r>
     </w:p>
     <w:p>
@@ -7405,15 +7059,7 @@
     </w:p>
     <w:p>
       <w:r>
-        <w:t xml:space="preserve">We will make our data reusable by adding metadata and comprehensive Readme files to all published datasets. The descriptions will include details on the methodology used, analytical, and procedural information. In case of publication, licenses for code and data will always be assigned and clearly marked. The digital research data obtained will be published Open Access under a Creative Commons CC BY license, </w:t>
-      </w:r>
-      <w:proofErr w:type="gramStart"/>
-      <w:r>
-        <w:t>provided that</w:t>
-      </w:r>
-      <w:proofErr w:type="gramEnd"/>
-      <w:r>
-        <w:t xml:space="preserve"> there are no data protection concerns.</w:t>
+        <w:t>We will make our data reusable by adding metadata and comprehensive Readme files to all published datasets. The descriptions will include details on the methodology used, analytical, and procedural information. In case of publication, licenses for code and data will always be assigned and clearly marked. The digital research data obtained will be published Open Access under a Creative Commons CC BY license, provided that there are no data protection concerns.</w:t>
       </w:r>
     </w:p>
     <w:p>
@@ -7426,15 +7072,7 @@
         <w:ind w:right="243"/>
       </w:pPr>
       <w:r>
-        <w:t>[</w:t>
-      </w:r>
-      <w:proofErr w:type="spellStart"/>
-      <w:r>
-        <w:t>dataqualitycontrol</w:t>
-      </w:r>
-      <w:proofErr w:type="spellEnd"/>
-      <w:r>
-        <w:t>]</w:t>
+        <w:t>[dataqualitycontrol]</w:t>
       </w:r>
     </w:p>
     <w:p>
@@ -7888,27 +7526,7 @@
                 <w:sz w:val="18"/>
                 <w:szCs w:val="18"/>
               </w:rPr>
-              <w:t>[</w:t>
-            </w:r>
-            <w:proofErr w:type="spellStart"/>
-            <w:r>
-              <w:rPr>
-                <w:bCs/>
-                <w:color w:val="000000" w:themeColor="text1"/>
-                <w:sz w:val="18"/>
-                <w:szCs w:val="18"/>
-              </w:rPr>
-              <w:t>costTable</w:t>
-            </w:r>
-            <w:proofErr w:type="spellEnd"/>
-            <w:r>
-              <w:rPr>
-                <w:bCs/>
-                <w:color w:val="000000" w:themeColor="text1"/>
-                <w:sz w:val="18"/>
-                <w:szCs w:val="18"/>
-              </w:rPr>
-              <w:t>]</w:t>
+              <w:t>[costTable]</w:t>
             </w:r>
           </w:p>
         </w:tc>
@@ -7936,27 +7554,7 @@
                 <w:sz w:val="18"/>
                 <w:szCs w:val="18"/>
               </w:rPr>
-              <w:t>[</w:t>
-            </w:r>
-            <w:proofErr w:type="spellStart"/>
-            <w:r>
-              <w:rPr>
-                <w:bCs/>
-                <w:color w:val="000000" w:themeColor="text1"/>
-                <w:sz w:val="18"/>
-                <w:szCs w:val="18"/>
-              </w:rPr>
-              <w:t>costTable</w:t>
-            </w:r>
-            <w:proofErr w:type="spellEnd"/>
-            <w:r>
-              <w:rPr>
-                <w:bCs/>
-                <w:color w:val="000000" w:themeColor="text1"/>
-                <w:sz w:val="18"/>
-                <w:szCs w:val="18"/>
-              </w:rPr>
-              <w:t>]</w:t>
+              <w:t>[costTable]</w:t>
             </w:r>
           </w:p>
         </w:tc>
@@ -8283,29 +7881,7 @@
                 <w:sz w:val="18"/>
                 <w:szCs w:val="18"/>
               </w:rPr>
-              <w:t>[</w:t>
-            </w:r>
-            <w:proofErr w:type="spellStart"/>
-            <w:r>
-              <w:rPr>
-                <w:b/>
-                <w:bCs/>
-                <w:color w:val="000000" w:themeColor="text1"/>
-                <w:sz w:val="18"/>
-                <w:szCs w:val="18"/>
-              </w:rPr>
-              <w:t>costtotal</w:t>
-            </w:r>
-            <w:proofErr w:type="spellEnd"/>
-            <w:r>
-              <w:rPr>
-                <w:b/>
-                <w:bCs/>
-                <w:color w:val="000000" w:themeColor="text1"/>
-                <w:sz w:val="18"/>
-                <w:szCs w:val="18"/>
-              </w:rPr>
-              <w:t>]</w:t>
+              <w:t>[costtotal]</w:t>
             </w:r>
           </w:p>
         </w:tc>
@@ -8379,35 +7955,7 @@
         <w:rPr>
           <w:color w:val="auto"/>
         </w:rPr>
-        <w:t>[</w:t>
-      </w:r>
-      <w:proofErr w:type="spellStart"/>
-      <w:r>
-        <w:rPr>
-          <w:color w:val="auto"/>
-        </w:rPr>
-        <w:t>workPackageLeaders</w:t>
-      </w:r>
-      <w:proofErr w:type="spellEnd"/>
-      <w:r>
-        <w:rPr>
-          <w:color w:val="auto"/>
-        </w:rPr>
-        <w:t xml:space="preserve">] being responsible for ensuring metadata production, day-to-day cross-checks, back-up and other quality control activities are maintained. The researchers will be responsible for routine supervision of </w:t>
-      </w:r>
-      <w:proofErr w:type="gramStart"/>
-      <w:r>
-        <w:rPr>
-          <w:color w:val="auto"/>
-        </w:rPr>
-        <w:t>the dataset</w:t>
-      </w:r>
-      <w:proofErr w:type="gramEnd"/>
-      <w:r>
-        <w:rPr>
-          <w:color w:val="auto"/>
-        </w:rPr>
-        <w:t xml:space="preserve"> development.</w:t>
+        <w:t>[workPackageLeaders] being responsible for ensuring metadata production, day-to-day cross-checks, back-up and other quality control activities are maintained. The researchers will be responsible for routine supervision of the dataset development.</w:t>
       </w:r>
     </w:p>
     <w:p>
@@ -8560,23 +8108,7 @@
           <w:rFonts w:eastAsiaTheme="minorEastAsia"/>
           <w:lang w:val="en-GB"/>
         </w:rPr>
-        <w:t>[</w:t>
-      </w:r>
-      <w:proofErr w:type="spellStart"/>
-      <w:r>
-        <w:rPr>
-          <w:rFonts w:eastAsiaTheme="minorEastAsia"/>
-          <w:lang w:val="en-GB"/>
-        </w:rPr>
-        <w:t>sensitivedata</w:t>
-      </w:r>
-      <w:proofErr w:type="spellEnd"/>
-      <w:r>
-        <w:rPr>
-          <w:rFonts w:eastAsiaTheme="minorEastAsia"/>
-          <w:lang w:val="en-GB"/>
-        </w:rPr>
-        <w:t>]</w:t>
+        <w:t>[sensitivedata]</w:t>
       </w:r>
     </w:p>
     <w:p>
@@ -8791,25 +8323,7 @@
                 <w:sz w:val="18"/>
                 <w:szCs w:val="18"/>
               </w:rPr>
-              <w:t>[</w:t>
-            </w:r>
-            <w:proofErr w:type="spellStart"/>
-            <w:r>
-              <w:rPr>
-                <w:color w:val="000000" w:themeColor="text1"/>
-                <w:sz w:val="18"/>
-                <w:szCs w:val="18"/>
-              </w:rPr>
-              <w:t>datasetAccessTable</w:t>
-            </w:r>
-            <w:proofErr w:type="spellEnd"/>
-            <w:r>
-              <w:rPr>
-                <w:color w:val="000000" w:themeColor="text1"/>
-                <w:sz w:val="18"/>
-                <w:szCs w:val="18"/>
-              </w:rPr>
-              <w:t>]</w:t>
+              <w:t>[datasetAccessTable]</w:t>
             </w:r>
           </w:p>
         </w:tc>
@@ -9201,25 +8715,7 @@
                 <w:sz w:val="18"/>
                 <w:szCs w:val="18"/>
               </w:rPr>
-              <w:t>[</w:t>
-            </w:r>
-            <w:proofErr w:type="spellStart"/>
-            <w:r>
-              <w:rPr>
-                <w:color w:val="000000" w:themeColor="text1"/>
-                <w:sz w:val="18"/>
-                <w:szCs w:val="18"/>
-              </w:rPr>
-              <w:t>datasetRepositoryTable</w:t>
-            </w:r>
-            <w:proofErr w:type="spellEnd"/>
-            <w:r>
-              <w:rPr>
-                <w:color w:val="000000" w:themeColor="text1"/>
-                <w:sz w:val="18"/>
-                <w:szCs w:val="18"/>
-              </w:rPr>
-              <w:t>]</w:t>
+              <w:t>[datasetRepositoryTable]</w:t>
             </w:r>
           </w:p>
         </w:tc>
@@ -9563,25 +9059,7 @@
                 <w:sz w:val="18"/>
                 <w:szCs w:val="18"/>
               </w:rPr>
-              <w:t>[</w:t>
-            </w:r>
-            <w:proofErr w:type="spellStart"/>
-            <w:r>
-              <w:rPr>
-                <w:color w:val="000000" w:themeColor="text1"/>
-                <w:sz w:val="18"/>
-                <w:szCs w:val="18"/>
-              </w:rPr>
-              <w:t>datasetDeleteTable</w:t>
-            </w:r>
-            <w:proofErr w:type="spellEnd"/>
-            <w:r>
-              <w:rPr>
-                <w:color w:val="000000" w:themeColor="text1"/>
-                <w:sz w:val="18"/>
-                <w:szCs w:val="18"/>
-              </w:rPr>
-              <w:t>]</w:t>
+              <w:t>[datasetDeleteTable]</w:t>
             </w:r>
           </w:p>
         </w:tc>
@@ -9607,25 +9085,7 @@
                 <w:sz w:val="18"/>
                 <w:szCs w:val="18"/>
               </w:rPr>
-              <w:t>[</w:t>
-            </w:r>
-            <w:proofErr w:type="spellStart"/>
-            <w:r>
-              <w:rPr>
-                <w:color w:val="000000" w:themeColor="text1"/>
-                <w:sz w:val="18"/>
-                <w:szCs w:val="18"/>
-              </w:rPr>
-              <w:t>datasetDeleteTable</w:t>
-            </w:r>
-            <w:proofErr w:type="spellEnd"/>
-            <w:r>
-              <w:rPr>
-                <w:color w:val="000000" w:themeColor="text1"/>
-                <w:sz w:val="18"/>
-                <w:szCs w:val="18"/>
-              </w:rPr>
-              <w:t>]</w:t>
+              <w:t>[datasetDeleteTable]</w:t>
             </w:r>
           </w:p>
         </w:tc>
@@ -9841,23 +9301,7 @@
           <w:color w:val="000000"/>
           <w:lang w:val="en-GB"/>
         </w:rPr>
-        <w:t>Are there, or could there be, any ethics or legal issues that can have an impact on data sharing? These can also be discussed in the context of the ethics review. If relevant, include references to ethics deliverables and ethics chapter in the Description of the Action (</w:t>
-      </w:r>
-      <w:proofErr w:type="spellStart"/>
-      <w:r>
-        <w:rPr>
-          <w:color w:val="000000"/>
-          <w:lang w:val="en-GB"/>
-        </w:rPr>
-        <w:t>DoA</w:t>
-      </w:r>
-      <w:proofErr w:type="spellEnd"/>
-      <w:r>
-        <w:rPr>
-          <w:color w:val="000000"/>
-          <w:lang w:val="en-GB"/>
-        </w:rPr>
-        <w:t>).</w:t>
+        <w:t>Are there, or could there be, any ethics or legal issues that can have an impact on data sharing? These can also be discussed in the context of the ethics review. If relevant, include references to ethics deliverables and ethics chapter in the Description of the Action (DoA).</w:t>
       </w:r>
     </w:p>
     <w:p>
@@ -9885,23 +9329,7 @@
           <w:color w:val="000000"/>
           <w:lang w:val="en-GB"/>
         </w:rPr>
-        <w:t xml:space="preserve">Will informed consent for data sharing and </w:t>
-      </w:r>
-      <w:proofErr w:type="gramStart"/>
-      <w:r>
-        <w:rPr>
-          <w:color w:val="000000"/>
-          <w:lang w:val="en-GB"/>
-        </w:rPr>
-        <w:t>long term</w:t>
-      </w:r>
-      <w:proofErr w:type="gramEnd"/>
-      <w:r>
-        <w:rPr>
-          <w:color w:val="000000"/>
-          <w:lang w:val="en-GB"/>
-        </w:rPr>
-        <w:t xml:space="preserve"> preservation be included in questionnaires dealing with personal data?</w:t>
+        <w:t>Will informed consent for data sharing and long term preservation be included in questionnaires dealing with personal data?</w:t>
       </w:r>
     </w:p>
     <w:p>
@@ -9918,15 +9346,7 @@
     </w:p>
     <w:p>
       <w:r>
-        <w:t>[</w:t>
-      </w:r>
-      <w:proofErr w:type="spellStart"/>
-      <w:r>
-        <w:t>personaldata</w:t>
-      </w:r>
-      <w:proofErr w:type="spellEnd"/>
-      <w:r>
-        <w:t>]</w:t>
+        <w:t>[personaldata]</w:t>
       </w:r>
     </w:p>
     <w:p>
@@ -9943,15 +9363,7 @@
     </w:p>
     <w:p>
       <w:r>
-        <w:t>[</w:t>
-      </w:r>
-      <w:proofErr w:type="spellStart"/>
-      <w:r>
-        <w:t>legalrestriction</w:t>
-      </w:r>
-      <w:proofErr w:type="spellEnd"/>
-      <w:r>
-        <w:t>]</w:t>
+        <w:t>[legalrestriction]</w:t>
       </w:r>
     </w:p>
     <w:p>
@@ -9968,15 +9380,7 @@
     </w:p>
     <w:p>
       <w:r>
-        <w:t>[</w:t>
-      </w:r>
-      <w:proofErr w:type="spellStart"/>
-      <w:r>
-        <w:t>ethicalissues</w:t>
-      </w:r>
-      <w:proofErr w:type="spellEnd"/>
-      <w:r>
-        <w:t>]</w:t>
+        <w:t>[ethicalissues]</w:t>
       </w:r>
     </w:p>
     <w:p>
@@ -10180,52 +9584,16 @@
       <w:rPr>
         <w:color w:val="000000" w:themeColor="text1"/>
       </w:rPr>
-      <w:t>[</w:t>
-    </w:r>
-    <w:proofErr w:type="spellStart"/>
-    <w:r>
-      <w:rPr>
-        <w:color w:val="000000" w:themeColor="text1"/>
-      </w:rPr>
-      <w:t>projectname</w:t>
-    </w:r>
-    <w:proofErr w:type="spellEnd"/>
-    <w:r>
-      <w:rPr>
-        <w:color w:val="000000" w:themeColor="text1"/>
-      </w:rPr>
-      <w:t xml:space="preserve">] </w:t>
+      <w:t xml:space="preserve">[projectname] </w:t>
     </w:r>
     <w:r>
-      <w:t xml:space="preserve">has received funding from the European Union’s Horizon Europe research and innovation </w:t>
-    </w:r>
-    <w:proofErr w:type="spellStart"/>
-    <w:r>
-      <w:t>Programme</w:t>
-    </w:r>
-    <w:proofErr w:type="spellEnd"/>
-    <w:r>
-      <w:t xml:space="preserve"> under Grant Agreement No</w:t>
+      <w:t>has received funding from the European Union’s Horizon Europe research and innovation Programme under Grant Agreement No</w:t>
     </w:r>
     <w:r>
       <w:rPr>
         <w:color w:val="000000" w:themeColor="text1"/>
       </w:rPr>
-      <w:t>. [</w:t>
-    </w:r>
-    <w:proofErr w:type="spellStart"/>
-    <w:r>
-      <w:rPr>
-        <w:color w:val="000000" w:themeColor="text1"/>
-      </w:rPr>
-      <w:t>grantid</w:t>
-    </w:r>
-    <w:proofErr w:type="spellEnd"/>
-    <w:r>
-      <w:rPr>
-        <w:color w:val="000000" w:themeColor="text1"/>
-      </w:rPr>
-      <w:t>].</w:t>
+      <w:t>. [grantid].</w:t>
     </w:r>
   </w:p>
 </w:ftr>
@@ -12980,6 +12348,10 @@
 </file>
 
 <file path=customXml/item1.xml><?xml version="1.0" encoding="utf-8"?>
+<b:Sources xmlns:b="http://schemas.openxmlformats.org/officeDocument/2006/bibliography" xmlns="http://schemas.openxmlformats.org/officeDocument/2006/bibliography" SelectedStyle="\APASixthEditionOfficeOnline.xsl" StyleName="APA" Version="6"/>
+</file>
+
+<file path=customXml/item2.xml><?xml version="1.0" encoding="utf-8"?>
 <p:properties xmlns:p="http://schemas.microsoft.com/office/2006/metadata/properties" xmlns:xsi="http://www.w3.org/2001/XMLSchema-instance" xmlns:pc="http://schemas.microsoft.com/office/infopath/2007/PartnerControls">
   <documentManagement>
     <Order1 xmlns="084a5cd8-1559-4e94-ac72-b94fb9abc19e">45</Order1>
@@ -12999,20 +12371,7 @@
 </p:properties>
 </file>
 
-<file path=customXml/item2.xml><?xml version="1.0" encoding="utf-8"?>
-<b:Sources xmlns:b="http://schemas.openxmlformats.org/officeDocument/2006/bibliography" xmlns="http://schemas.openxmlformats.org/officeDocument/2006/bibliography" SelectedStyle="\APASixthEditionOfficeOnline.xsl" StyleName="APA" Version="6"/>
-</file>
-
 <file path=customXml/item3.xml><?xml version="1.0" encoding="utf-8"?>
-<?mso-contentType ?>
-<FormTemplates xmlns="http://schemas.microsoft.com/sharepoint/v3/contenttype/forms">
-  <Display>DocumentLibraryForm</Display>
-  <Edit>DocumentLibraryForm</Edit>
-  <New>DocumentLibraryForm</New>
-</FormTemplates>
-</file>
-
-<file path=customXml/item4.xml><?xml version="1.0" encoding="utf-8"?>
 <ct:contentTypeSchema xmlns:ct="http://schemas.microsoft.com/office/2006/metadata/contentType" xmlns:ma="http://schemas.microsoft.com/office/2006/metadata/properties/metaAttributes" ct:_="" ma:_="" ma:contentTypeName="EC Document" ma:contentTypeID="0x010100258AA79CEB83498886A3A086811232500015D68561EDF2314DA91E1210E4D82B5C" ma:contentTypeVersion="38" ma:contentTypeDescription="Create a new document in this library." ma:contentTypeScope="" ma:versionID="3bfd783927ea96c5c14b5f9466c0d5de">
   <xsd:schema xmlns:xsd="http://www.w3.org/2001/XMLSchema" xmlns:xs="http://www.w3.org/2001/XMLSchema" xmlns:p="http://schemas.microsoft.com/office/2006/metadata/properties" xmlns:ns2="084a5cd8-1559-4e94-ac72-b94fb9abc19e" targetNamespace="http://schemas.microsoft.com/office/2006/metadata/properties" ma:root="true" ma:fieldsID="6907ed16e1ea7430830aa2dae5b3c1f7" ns2:_="">
     <xsd:import namespace="084a5cd8-1559-4e94-ac72-b94fb9abc19e"/>
@@ -13354,7 +12713,24 @@
 </ct:contentTypeSchema>
 </file>
 
+<file path=customXml/item4.xml><?xml version="1.0" encoding="utf-8"?>
+<?mso-contentType ?>
+<FormTemplates xmlns="http://schemas.microsoft.com/sharepoint/v3/contenttype/forms">
+  <Display>DocumentLibraryForm</Display>
+  <Edit>DocumentLibraryForm</Edit>
+  <New>DocumentLibraryForm</New>
+</FormTemplates>
+</file>
+
 <file path=customXml/itemProps1.xml><?xml version="1.0" encoding="utf-8"?>
+<ds:datastoreItem xmlns:ds="http://schemas.openxmlformats.org/officeDocument/2006/customXml" ds:itemID="{E6E3F1C5-BDFC-4981-9034-4A05696CDD37}">
+  <ds:schemaRefs>
+    <ds:schemaRef ds:uri="http://schemas.openxmlformats.org/officeDocument/2006/bibliography"/>
+  </ds:schemaRefs>
+</ds:datastoreItem>
+</file>
+
+<file path=customXml/itemProps2.xml><?xml version="1.0" encoding="utf-8"?>
 <ds:datastoreItem xmlns:ds="http://schemas.openxmlformats.org/officeDocument/2006/customXml" ds:itemID="{FA90FD41-FA76-42DA-A088-7C01AECDABAA}">
   <ds:schemaRefs>
     <ds:schemaRef ds:uri="http://schemas.microsoft.com/office/2006/metadata/properties"/>
@@ -13364,23 +12740,7 @@
 </ds:datastoreItem>
 </file>
 
-<file path=customXml/itemProps2.xml><?xml version="1.0" encoding="utf-8"?>
-<ds:datastoreItem xmlns:ds="http://schemas.openxmlformats.org/officeDocument/2006/customXml" ds:itemID="{E6E3F1C5-BDFC-4981-9034-4A05696CDD37}">
-  <ds:schemaRefs>
-    <ds:schemaRef ds:uri="http://schemas.openxmlformats.org/officeDocument/2006/bibliography"/>
-  </ds:schemaRefs>
-</ds:datastoreItem>
-</file>
-
 <file path=customXml/itemProps3.xml><?xml version="1.0" encoding="utf-8"?>
-<ds:datastoreItem xmlns:ds="http://schemas.openxmlformats.org/officeDocument/2006/customXml" ds:itemID="{E5ABEBC2-8F24-42D8-B0A5-1D2B76C15645}">
-  <ds:schemaRefs>
-    <ds:schemaRef ds:uri="http://schemas.microsoft.com/sharepoint/v3/contenttype/forms"/>
-  </ds:schemaRefs>
-</ds:datastoreItem>
-</file>
-
-<file path=customXml/itemProps4.xml><?xml version="1.0" encoding="utf-8"?>
 <ds:datastoreItem xmlns:ds="http://schemas.openxmlformats.org/officeDocument/2006/customXml" ds:itemID="{789122CC-B268-41FA-A377-ABDD5160F69C}">
   <ds:schemaRefs>
     <ds:schemaRef ds:uri="http://schemas.microsoft.com/office/2006/metadata/contentType"/>
@@ -13396,4 +12756,12 @@
     <ds:schemaRef ds:uri="http://schemas.microsoft.com/internal/obd"/>
   </ds:schemaRefs>
 </ds:datastoreItem>
+</file>
+
+<file path=customXml/itemProps4.xml><?xml version="1.0" encoding="utf-8"?>
+<ds:datastoreItem xmlns:ds="http://schemas.openxmlformats.org/officeDocument/2006/customXml" ds:itemID="{E5ABEBC2-8F24-42D8-B0A5-1D2B76C15645}">
+  <ds:schemaRefs>
+    <ds:schemaRef ds:uri="http://schemas.microsoft.com/sharepoint/v3/contenttype/forms"/>
+  </ds:schemaRefs>
+</ds:datastoreItem>
 </file>
</xml_diff>

<commit_message>
Export: Add projectnameText placeholder
</commit_message>
<xml_diff>
--- a/src/main/resources/at/ac/tuwien/damap/template/horizonEuropeTemplate.docx
+++ b/src/main/resources/at/ac/tuwien/damap/template/horizonEuropeTemplate.docx
@@ -1,6 +1,6 @@
 
 <file path=word/document.xml><?xml version="1.0" encoding="utf-8"?>
-<w:document xmlns:wpc="http://schemas.microsoft.com/office/word/2010/wordprocessingCanvas" xmlns:cx="http://schemas.microsoft.com/office/drawing/2014/chartex" xmlns:cx1="http://schemas.microsoft.com/office/drawing/2015/9/8/chartex" xmlns:cx2="http://schemas.microsoft.com/office/drawing/2015/10/21/chartex" xmlns:cx3="http://schemas.microsoft.com/office/drawing/2016/5/9/chartex" xmlns:cx4="http://schemas.microsoft.com/office/drawing/2016/5/10/chartex" xmlns:cx5="http://schemas.microsoft.com/office/drawing/2016/5/11/chartex" xmlns:cx6="http://schemas.microsoft.com/office/drawing/2016/5/12/chartex" xmlns:cx7="http://schemas.microsoft.com/office/drawing/2016/5/13/chartex" xmlns:cx8="http://schemas.microsoft.com/office/drawing/2016/5/14/chartex" xmlns:mc="http://schemas.openxmlformats.org/markup-compatibility/2006" xmlns:aink="http://schemas.microsoft.com/office/drawing/2016/ink" xmlns:am3d="http://schemas.microsoft.com/office/drawing/2017/model3d" xmlns:o="urn:schemas-microsoft-com:office:office" xmlns:oel="http://schemas.microsoft.com/office/2019/extlst" xmlns:r="http://schemas.openxmlformats.org/officeDocument/2006/relationships" xmlns:m="http://schemas.openxmlformats.org/officeDocument/2006/math" xmlns:v="urn:schemas-microsoft-com:vml" xmlns:wp14="http://schemas.microsoft.com/office/word/2010/wordprocessingDrawing" xmlns:wp="http://schemas.openxmlformats.org/drawingml/2006/wordprocessingDrawing" xmlns:w10="urn:schemas-microsoft-com:office:word" xmlns:w="http://schemas.openxmlformats.org/wordprocessingml/2006/main" xmlns:w14="http://schemas.microsoft.com/office/word/2010/wordml" xmlns:w15="http://schemas.microsoft.com/office/word/2012/wordml" xmlns:w16cex="http://schemas.microsoft.com/office/word/2018/wordml/cex" xmlns:w16cid="http://schemas.microsoft.com/office/word/2016/wordml/cid" xmlns:w16="http://schemas.microsoft.com/office/word/2018/wordml" xmlns:w16sdtdh="http://schemas.microsoft.com/office/word/2020/wordml/sdtdatahash" xmlns:w16se="http://schemas.microsoft.com/office/word/2015/wordml/symex" xmlns:wpg="http://schemas.microsoft.com/office/word/2010/wordprocessingGroup" xmlns:wpi="http://schemas.microsoft.com/office/word/2010/wordprocessingInk" xmlns:wne="http://schemas.microsoft.com/office/word/2006/wordml" xmlns:wps="http://schemas.microsoft.com/office/word/2010/wordprocessingShape" mc:Ignorable="w14 w15 w16se w16cid w16 w16cex w16sdtdh wp14">
+<w:document xmlns:wpc="http://schemas.microsoft.com/office/word/2010/wordprocessingCanvas" xmlns:cx="http://schemas.microsoft.com/office/drawing/2014/chartex" xmlns:cx1="http://schemas.microsoft.com/office/drawing/2015/9/8/chartex" xmlns:cx2="http://schemas.microsoft.com/office/drawing/2015/10/21/chartex" xmlns:cx3="http://schemas.microsoft.com/office/drawing/2016/5/9/chartex" xmlns:cx4="http://schemas.microsoft.com/office/drawing/2016/5/10/chartex" xmlns:cx5="http://schemas.microsoft.com/office/drawing/2016/5/11/chartex" xmlns:cx6="http://schemas.microsoft.com/office/drawing/2016/5/12/chartex" xmlns:cx7="http://schemas.microsoft.com/office/drawing/2016/5/13/chartex" xmlns:cx8="http://schemas.microsoft.com/office/drawing/2016/5/14/chartex" xmlns:mc="http://schemas.openxmlformats.org/markup-compatibility/2006" xmlns:aink="http://schemas.microsoft.com/office/drawing/2016/ink" xmlns:am3d="http://schemas.microsoft.com/office/drawing/2017/model3d" xmlns:o="urn:schemas-microsoft-com:office:office" xmlns:oel="http://schemas.microsoft.com/office/2019/extlst" xmlns:r="http://schemas.openxmlformats.org/officeDocument/2006/relationships" xmlns:m="http://schemas.openxmlformats.org/officeDocument/2006/math" xmlns:v="urn:schemas-microsoft-com:vml" xmlns:wp14="http://schemas.microsoft.com/office/word/2010/wordprocessingDrawing" xmlns:wp="http://schemas.openxmlformats.org/drawingml/2006/wordprocessingDrawing" xmlns:w10="urn:schemas-microsoft-com:office:word" xmlns:w="http://schemas.openxmlformats.org/wordprocessingml/2006/main" xmlns:w14="http://schemas.microsoft.com/office/word/2010/wordml" xmlns:w15="http://schemas.microsoft.com/office/word/2012/wordml" xmlns:w16cex="http://schemas.microsoft.com/office/word/2018/wordml/cex" xmlns:w16cid="http://schemas.microsoft.com/office/word/2016/wordml/cid" xmlns:w16="http://schemas.microsoft.com/office/word/2018/wordml" xmlns:w16du="http://schemas.microsoft.com/office/word/2023/wordml/word16du" xmlns:w16sdtdh="http://schemas.microsoft.com/office/word/2020/wordml/sdtdatahash" xmlns:w16se="http://schemas.microsoft.com/office/word/2015/wordml/symex" xmlns:wpg="http://schemas.microsoft.com/office/word/2010/wordprocessingGroup" xmlns:wpi="http://schemas.microsoft.com/office/word/2010/wordprocessingInk" xmlns:wne="http://schemas.microsoft.com/office/word/2006/wordml" xmlns:wps="http://schemas.microsoft.com/office/word/2010/wordprocessingShape" mc:Ignorable="w14 w15 w16se w16cid w16 w16cex w16sdtdh w16du wp14">
   <w:body>
     <w:p>
       <w:pPr>
@@ -17,29 +17,7 @@
           <w:sz w:val="72"/>
           <w:szCs w:val="72"/>
         </w:rPr>
-        <w:t>[</w:t>
-      </w:r>
-      <w:proofErr w:type="spellStart"/>
-      <w:r>
-        <w:rPr>
-          <w:b/>
-          <w:bCs/>
-          <w:color w:val="000000" w:themeColor="text1"/>
-          <w:sz w:val="72"/>
-          <w:szCs w:val="72"/>
-        </w:rPr>
-        <w:t>projectname</w:t>
-      </w:r>
-      <w:proofErr w:type="spellEnd"/>
-      <w:r>
-        <w:rPr>
-          <w:b/>
-          <w:bCs/>
-          <w:color w:val="000000" w:themeColor="text1"/>
-          <w:sz w:val="72"/>
-          <w:szCs w:val="72"/>
-        </w:rPr>
-        <w:t>]</w:t>
+        <w:t>[projectname]</w:t>
       </w:r>
     </w:p>
     <w:p>
@@ -455,17 +433,15 @@
                 <w:rFonts w:eastAsia="Arial"/>
                 <w:color w:val="000000" w:themeColor="text1"/>
               </w:rPr>
-              <w:t>he [</w:t>
-            </w:r>
-            <w:proofErr w:type="spellStart"/>
+              <w:t>he [projectname</w:t>
+            </w:r>
             <w:r>
               <w:rPr>
                 <w:rFonts w:eastAsia="Arial"/>
                 <w:color w:val="000000" w:themeColor="text1"/>
               </w:rPr>
-              <w:t>projectname</w:t>
-            </w:r>
-            <w:proofErr w:type="spellEnd"/>
+              <w:t>Text</w:t>
+            </w:r>
             <w:r>
               <w:rPr>
                 <w:rFonts w:eastAsia="Arial"/>
@@ -587,16 +563,14 @@
         <w:rPr>
           <w:color w:val="000000" w:themeColor="text1"/>
         </w:rPr>
-        <w:t>This work by parties of the [</w:t>
-      </w:r>
-      <w:proofErr w:type="spellStart"/>
+        <w:t>This work by parties of the [projectname</w:t>
+      </w:r>
       <w:r>
         <w:rPr>
           <w:color w:val="000000" w:themeColor="text1"/>
         </w:rPr>
-        <w:t>projectname</w:t>
-      </w:r>
-      <w:proofErr w:type="spellEnd"/>
+        <w:t>Text</w:t>
+      </w:r>
       <w:r>
         <w:rPr>
           <w:color w:val="000000" w:themeColor="text1"/>
@@ -617,50 +591,26 @@
         <w:rPr>
           <w:color w:val="000000" w:themeColor="text1"/>
         </w:rPr>
-        <w:t>). The [</w:t>
-      </w:r>
-      <w:proofErr w:type="spellStart"/>
+        <w:t>). The [projectname</w:t>
+      </w:r>
       <w:r>
         <w:rPr>
           <w:color w:val="000000" w:themeColor="text1"/>
         </w:rPr>
-        <w:t>projectname</w:t>
-      </w:r>
-      <w:proofErr w:type="spellEnd"/>
+        <w:t>Text</w:t>
+      </w:r>
       <w:r>
         <w:rPr>
           <w:color w:val="000000" w:themeColor="text1"/>
         </w:rPr>
-        <w:t xml:space="preserve">] project is funded by the European Union Horizon Europe </w:t>
-      </w:r>
-      <w:proofErr w:type="spellStart"/>
+        <w:t>] project is funded by the European Union Horizon Europe programme under Grant Agreement No [grant</w:t>
+      </w:r>
       <w:r>
         <w:rPr>
           <w:color w:val="000000" w:themeColor="text1"/>
         </w:rPr>
-        <w:t>programme</w:t>
-      </w:r>
-      <w:proofErr w:type="spellEnd"/>
-      <w:r>
-        <w:rPr>
-          <w:color w:val="000000" w:themeColor="text1"/>
-        </w:rPr>
-        <w:t xml:space="preserve"> under Grant Agreement No [</w:t>
-      </w:r>
-      <w:proofErr w:type="spellStart"/>
-      <w:r>
-        <w:rPr>
-          <w:color w:val="000000" w:themeColor="text1"/>
-        </w:rPr>
-        <w:t>grant</w:t>
-      </w:r>
-      <w:r>
-        <w:rPr>
-          <w:color w:val="000000" w:themeColor="text1"/>
-        </w:rPr>
         <w:t>id</w:t>
       </w:r>
-      <w:proofErr w:type="spellEnd"/>
       <w:r>
         <w:rPr>
           <w:color w:val="000000" w:themeColor="text1"/>
@@ -1494,27 +1444,7 @@
                 <w:sz w:val="20"/>
                 <w:szCs w:val="20"/>
               </w:rPr>
-              <w:t>[</w:t>
-            </w:r>
-            <w:proofErr w:type="spellStart"/>
-            <w:proofErr w:type="gramStart"/>
-            <w:r>
-              <w:rPr>
-                <w:color w:val="92D050"/>
-                <w:sz w:val="20"/>
-                <w:szCs w:val="20"/>
-              </w:rPr>
-              <w:t>dd.mm.yyyy</w:t>
-            </w:r>
-            <w:proofErr w:type="spellEnd"/>
-            <w:proofErr w:type="gramEnd"/>
-            <w:r>
-              <w:rPr>
-                <w:color w:val="92D050"/>
-                <w:sz w:val="20"/>
-                <w:szCs w:val="20"/>
-              </w:rPr>
-              <w:t>]</w:t>
+              <w:t>[dd.mm.yyyy]</w:t>
             </w:r>
           </w:p>
         </w:tc>
@@ -2194,6 +2124,7 @@
         <w:ind w:left="0" w:firstLine="0"/>
       </w:pPr>
       <w:r>
+        <w:lastRenderedPageBreak/>
         <w:br w:type="page"/>
       </w:r>
     </w:p>
@@ -4297,15 +4228,7 @@
     </w:p>
     <w:p>
       <w:r>
-        <w:t xml:space="preserve">A data management plan (DMP) is a structured document that keeps </w:t>
-      </w:r>
-      <w:proofErr w:type="gramStart"/>
-      <w:r>
-        <w:t>record</w:t>
-      </w:r>
-      <w:proofErr w:type="gramEnd"/>
-      <w:r>
-        <w:t xml:space="preserve"> of what research data is created or reused and what happens to that data during and after a project. It helps with planning the research process and defining responsibilities in a research project involving several researchers or institutions. For writing this DMP, we followed the </w:t>
+        <w:t xml:space="preserve">A data management plan (DMP) is a structured document that keeps record of what research data is created or reused and what happens to that data during and after a project. It helps with planning the research process and defining responsibilities in a research project involving several researchers or institutions. For writing this DMP, we followed the </w:t>
       </w:r>
       <w:hyperlink r:id="rId14">
         <w:r>
@@ -4321,49 +4244,8 @@
       </w:r>
     </w:p>
     <w:p>
-      <w:pPr>
-        <w:rPr>
-          <w:color w:val="404040"/>
-        </w:rPr>
-      </w:pPr>
-      <w:r>
-        <w:rPr>
-          <w:bCs/>
-          <w:color w:val="404040"/>
-        </w:rPr>
-        <w:t>[</w:t>
-      </w:r>
-      <w:proofErr w:type="spellStart"/>
-      <w:r>
-        <w:rPr>
-          <w:bCs/>
-          <w:color w:val="404040"/>
-        </w:rPr>
-        <w:t>datamanager</w:t>
-      </w:r>
-      <w:proofErr w:type="spellEnd"/>
-      <w:r>
-        <w:rPr>
-          <w:bCs/>
-          <w:color w:val="404040"/>
-        </w:rPr>
-        <w:t>] [</w:t>
-      </w:r>
-      <w:proofErr w:type="spellStart"/>
-      <w:r>
-        <w:rPr>
-          <w:bCs/>
-          <w:color w:val="404040"/>
-        </w:rPr>
-        <w:t>datamanagerInfo</w:t>
-      </w:r>
-      <w:proofErr w:type="spellEnd"/>
-      <w:r>
-        <w:rPr>
-          <w:bCs/>
-          <w:color w:val="404040"/>
-        </w:rPr>
-        <w:t>]</w:t>
+      <w:r>
+        <w:t>[datamanager] [datamanagerInfo]</w:t>
       </w:r>
     </w:p>
     <w:p>
@@ -4849,25 +4731,7 @@
                 <w:sz w:val="18"/>
                 <w:szCs w:val="18"/>
               </w:rPr>
-              <w:t>[</w:t>
-            </w:r>
-            <w:proofErr w:type="spellStart"/>
-            <w:r>
-              <w:rPr>
-                <w:color w:val="auto"/>
-                <w:sz w:val="18"/>
-                <w:szCs w:val="18"/>
-              </w:rPr>
-              <w:t>datasetTable</w:t>
-            </w:r>
-            <w:proofErr w:type="spellEnd"/>
-            <w:r>
-              <w:rPr>
-                <w:color w:val="auto"/>
-                <w:sz w:val="18"/>
-                <w:szCs w:val="18"/>
-              </w:rPr>
-              <w:t>]</w:t>
+              <w:t>[datasetTable]</w:t>
             </w:r>
           </w:p>
         </w:tc>
@@ -5363,25 +5227,7 @@
                 <w:sz w:val="18"/>
                 <w:szCs w:val="18"/>
               </w:rPr>
-              <w:t>[</w:t>
-            </w:r>
-            <w:proofErr w:type="spellStart"/>
-            <w:r>
-              <w:rPr>
-                <w:color w:val="auto"/>
-                <w:sz w:val="18"/>
-                <w:szCs w:val="18"/>
-              </w:rPr>
-              <w:t>reusedDatasetTable</w:t>
-            </w:r>
-            <w:proofErr w:type="spellEnd"/>
-            <w:r>
-              <w:rPr>
-                <w:color w:val="auto"/>
-                <w:sz w:val="18"/>
-                <w:szCs w:val="18"/>
-              </w:rPr>
-              <w:t>]</w:t>
+              <w:t>[reusedDatasetTable]</w:t>
             </w:r>
           </w:p>
         </w:tc>
@@ -5566,14 +5412,9 @@
       </w:pPr>
       <w:bookmarkStart w:id="12" w:name="_Toc156287341"/>
       <w:r>
-        <w:t xml:space="preserve">Methods and software used for data generation and </w:t>
-      </w:r>
-      <w:proofErr w:type="gramStart"/>
-      <w:r>
-        <w:t>reuse</w:t>
+        <w:t>Methods and software used for data generation and reuse</w:t>
       </w:r>
       <w:bookmarkEnd w:id="12"/>
-      <w:proofErr w:type="gramEnd"/>
     </w:p>
     <w:p>
       <w:pPr>
@@ -5588,23 +5429,7 @@
           <w:rFonts w:eastAsiaTheme="minorEastAsia"/>
           <w:color w:val="auto"/>
         </w:rPr>
-        <w:t>[</w:t>
-      </w:r>
-      <w:proofErr w:type="spellStart"/>
-      <w:r>
-        <w:rPr>
-          <w:rFonts w:eastAsiaTheme="minorEastAsia"/>
-          <w:color w:val="auto"/>
-        </w:rPr>
-        <w:t>datageneration</w:t>
-      </w:r>
-      <w:proofErr w:type="spellEnd"/>
-      <w:r>
-        <w:rPr>
-          <w:rFonts w:eastAsiaTheme="minorEastAsia"/>
-          <w:color w:val="auto"/>
-        </w:rPr>
-        <w:t>]</w:t>
+        <w:t>[datageneration]</w:t>
       </w:r>
     </w:p>
     <w:p>
@@ -5614,14 +5439,9 @@
       <w:bookmarkStart w:id="13" w:name="_Toc156287342"/>
       <w:r>
         <w:lastRenderedPageBreak/>
-        <w:t xml:space="preserve">Foreseeable research uses and /or </w:t>
-      </w:r>
-      <w:proofErr w:type="gramStart"/>
-      <w:r>
-        <w:t>users</w:t>
+        <w:t>Foreseeable research uses and /or users</w:t>
       </w:r>
       <w:bookmarkEnd w:id="13"/>
-      <w:proofErr w:type="gramEnd"/>
     </w:p>
     <w:p>
       <w:pPr>
@@ -5630,15 +5450,7 @@
         </w:rPr>
       </w:pPr>
       <w:r>
-        <w:t>[</w:t>
-      </w:r>
-      <w:proofErr w:type="spellStart"/>
-      <w:r>
-        <w:t>targetaudience</w:t>
-      </w:r>
-      <w:proofErr w:type="spellEnd"/>
-      <w:r>
-        <w:t>]</w:t>
+        <w:t>[targetaudience]</w:t>
       </w:r>
     </w:p>
     <w:p>
@@ -5788,15 +5600,7 @@
     </w:p>
     <w:p>
       <w:r>
-        <w:t xml:space="preserve">We will make our data findable by uploading it to a data repository that provides a persistent </w:t>
-      </w:r>
-      <w:proofErr w:type="gramStart"/>
-      <w:r>
-        <w:t>identifier, and</w:t>
-      </w:r>
-      <w:proofErr w:type="gramEnd"/>
-      <w:r>
-        <w:t xml:space="preserve"> adding relevant metadata.</w:t>
+        <w:t>We will make our data findable by uploading it to a data repository that provides a persistent identifier, and adding relevant metadata.</w:t>
       </w:r>
       <w:r>
         <w:t xml:space="preserve"> </w:t>
@@ -5807,15 +5611,7 @@
     </w:p>
     <w:p>
       <w:r>
-        <w:t>[</w:t>
-      </w:r>
-      <w:proofErr w:type="spellStart"/>
-      <w:r>
-        <w:t>dataorganisation</w:t>
-      </w:r>
-      <w:proofErr w:type="spellEnd"/>
-      <w:r>
-        <w:t>]</w:t>
+        <w:t>[dataorganisation]</w:t>
       </w:r>
     </w:p>
     <w:p>
@@ -6188,23 +5984,13 @@
           <w:color w:val="auto"/>
         </w:rPr>
       </w:pPr>
-      <w:proofErr w:type="spellStart"/>
       <w:r>
         <w:rPr>
           <w:b/>
           <w:bCs/>
           <w:color w:val="auto"/>
         </w:rPr>
-        <w:t>Metadata</w:t>
-      </w:r>
-      <w:proofErr w:type="spellEnd"/>
-      <w:r>
-        <w:rPr>
-          <w:b/>
-          <w:bCs/>
-          <w:color w:val="auto"/>
-        </w:rPr>
-        <w:t>:</w:t>
+        <w:t>Metadata:</w:t>
       </w:r>
     </w:p>
     <w:p>
@@ -6291,23 +6077,7 @@
           <w:color w:val="auto"/>
           <w:lang w:val="en-GB"/>
         </w:rPr>
-        <w:t xml:space="preserve">Will documentation or reference about any software be needed to access or read the data be included? Will it be possible to include the relevant software (e.g. in </w:t>
-      </w:r>
-      <w:proofErr w:type="gramStart"/>
-      <w:r>
-        <w:rPr>
-          <w:color w:val="auto"/>
-          <w:lang w:val="en-GB"/>
-        </w:rPr>
-        <w:t>open source</w:t>
-      </w:r>
-      <w:proofErr w:type="gramEnd"/>
-      <w:r>
-        <w:rPr>
-          <w:color w:val="auto"/>
-          <w:lang w:val="en-GB"/>
-        </w:rPr>
-        <w:t xml:space="preserve"> code)?</w:t>
+        <w:t>Will documentation or reference about any software be needed to access or read the data be included? Will it be possible to include the relevant software (e.g. in open source code)?</w:t>
       </w:r>
     </w:p>
     <w:p>
@@ -6660,25 +6430,7 @@
                 <w:sz w:val="18"/>
                 <w:szCs w:val="18"/>
               </w:rPr>
-              <w:t>[</w:t>
-            </w:r>
-            <w:proofErr w:type="spellStart"/>
-            <w:r>
-              <w:rPr>
-                <w:color w:val="auto"/>
-                <w:sz w:val="18"/>
-                <w:szCs w:val="18"/>
-              </w:rPr>
-              <w:t>datasetPublicationTable</w:t>
-            </w:r>
-            <w:proofErr w:type="spellEnd"/>
-            <w:r>
-              <w:rPr>
-                <w:color w:val="auto"/>
-                <w:sz w:val="18"/>
-                <w:szCs w:val="18"/>
-              </w:rPr>
-              <w:t>]</w:t>
+              <w:t>[datasetPublicationTable]</w:t>
             </w:r>
           </w:p>
         </w:tc>
@@ -7012,15 +6764,7 @@
         <w:spacing w:before="240"/>
       </w:pPr>
       <w:r>
-        <w:t>[</w:t>
-      </w:r>
-      <w:proofErr w:type="spellStart"/>
-      <w:r>
-        <w:t>repoinformation</w:t>
-      </w:r>
-      <w:proofErr w:type="spellEnd"/>
-      <w:r>
-        <w:t>]</w:t>
+        <w:t>[repoinformation]</w:t>
       </w:r>
     </w:p>
     <w:p>
@@ -7033,15 +6777,7 @@
     </w:p>
     <w:p>
       <w:r>
-        <w:t>[</w:t>
-      </w:r>
-      <w:proofErr w:type="spellStart"/>
-      <w:r>
-        <w:t>restrictedAccessInfo</w:t>
-      </w:r>
-      <w:proofErr w:type="spellEnd"/>
-      <w:r>
-        <w:t>]</w:t>
+        <w:t>[restrictedAccessInfo]</w:t>
       </w:r>
     </w:p>
     <w:p>
@@ -7184,15 +6920,10 @@
       </w:pPr>
       <w:bookmarkStart w:id="24" w:name="_Toc156287347"/>
       <w:r>
-        <w:t>Increase data re-</w:t>
-      </w:r>
-      <w:proofErr w:type="gramStart"/>
-      <w:r>
-        <w:t>use</w:t>
+        <w:t>Increase data re-use</w:t>
       </w:r>
       <w:bookmarkEnd w:id="23"/>
       <w:bookmarkEnd w:id="24"/>
-      <w:proofErr w:type="gramEnd"/>
     </w:p>
     <w:p>
       <w:pPr>
@@ -7278,23 +7009,7 @@
           <w:color w:val="auto"/>
           <w:lang w:val="en-GB"/>
         </w:rPr>
-        <w:t xml:space="preserve">Will the data produced in the project be useable by third parties, </w:t>
-      </w:r>
-      <w:proofErr w:type="gramStart"/>
-      <w:r>
-        <w:rPr>
-          <w:color w:val="auto"/>
-          <w:lang w:val="en-GB"/>
-        </w:rPr>
-        <w:t>in particular after</w:t>
-      </w:r>
-      <w:proofErr w:type="gramEnd"/>
-      <w:r>
-        <w:rPr>
-          <w:color w:val="auto"/>
-          <w:lang w:val="en-GB"/>
-        </w:rPr>
-        <w:t xml:space="preserve"> the end of the project?</w:t>
+        <w:t>Will the data produced in the project be useable by third parties, in particular after the end of the project?</w:t>
       </w:r>
     </w:p>
     <w:p>
@@ -7386,15 +7101,7 @@
     </w:p>
     <w:p>
       <w:r>
-        <w:t xml:space="preserve">We will make our data reusable by adding metadata and comprehensive Readme files to all published datasets. The descriptions will include details on the methodology used, analytical, and procedural information. In case of publication, licenses for code and data will always be assigned and clearly marked. The digital research data obtained will be published Open Access under a Creative Commons CC BY license, </w:t>
-      </w:r>
-      <w:proofErr w:type="gramStart"/>
-      <w:r>
-        <w:t>provided that</w:t>
-      </w:r>
-      <w:proofErr w:type="gramEnd"/>
-      <w:r>
-        <w:t xml:space="preserve"> there are no data protection concerns.</w:t>
+        <w:t>We will make our data reusable by adding metadata and comprehensive Readme files to all published datasets. The descriptions will include details on the methodology used, analytical, and procedural information. In case of publication, licenses for code and data will always be assigned and clearly marked. The digital research data obtained will be published Open Access under a Creative Commons CC BY license, provided that there are no data protection concerns.</w:t>
       </w:r>
     </w:p>
     <w:p>
@@ -7407,15 +7114,7 @@
         <w:ind w:right="243"/>
       </w:pPr>
       <w:r>
-        <w:t>[</w:t>
-      </w:r>
-      <w:proofErr w:type="spellStart"/>
-      <w:r>
-        <w:t>dataqualitycontrol</w:t>
-      </w:r>
-      <w:proofErr w:type="spellEnd"/>
-      <w:r>
-        <w:t>]</w:t>
+        <w:t>[dataqualitycontrol]</w:t>
       </w:r>
     </w:p>
     <w:p>
@@ -7869,27 +7568,7 @@
                 <w:sz w:val="18"/>
                 <w:szCs w:val="18"/>
               </w:rPr>
-              <w:t>[</w:t>
-            </w:r>
-            <w:proofErr w:type="spellStart"/>
-            <w:r>
-              <w:rPr>
-                <w:bCs/>
-                <w:color w:val="000000" w:themeColor="text1"/>
-                <w:sz w:val="18"/>
-                <w:szCs w:val="18"/>
-              </w:rPr>
-              <w:t>costTable</w:t>
-            </w:r>
-            <w:proofErr w:type="spellEnd"/>
-            <w:r>
-              <w:rPr>
-                <w:bCs/>
-                <w:color w:val="000000" w:themeColor="text1"/>
-                <w:sz w:val="18"/>
-                <w:szCs w:val="18"/>
-              </w:rPr>
-              <w:t>]</w:t>
+              <w:t>[costTable]</w:t>
             </w:r>
           </w:p>
         </w:tc>
@@ -7917,27 +7596,7 @@
                 <w:sz w:val="18"/>
                 <w:szCs w:val="18"/>
               </w:rPr>
-              <w:t>[</w:t>
-            </w:r>
-            <w:proofErr w:type="spellStart"/>
-            <w:r>
-              <w:rPr>
-                <w:bCs/>
-                <w:color w:val="000000" w:themeColor="text1"/>
-                <w:sz w:val="18"/>
-                <w:szCs w:val="18"/>
-              </w:rPr>
-              <w:t>costTable</w:t>
-            </w:r>
-            <w:proofErr w:type="spellEnd"/>
-            <w:r>
-              <w:rPr>
-                <w:bCs/>
-                <w:color w:val="000000" w:themeColor="text1"/>
-                <w:sz w:val="18"/>
-                <w:szCs w:val="18"/>
-              </w:rPr>
-              <w:t>]</w:t>
+              <w:t>[costTable]</w:t>
             </w:r>
           </w:p>
         </w:tc>
@@ -8264,29 +7923,7 @@
                 <w:sz w:val="18"/>
                 <w:szCs w:val="18"/>
               </w:rPr>
-              <w:t>[</w:t>
-            </w:r>
-            <w:proofErr w:type="spellStart"/>
-            <w:r>
-              <w:rPr>
-                <w:b/>
-                <w:bCs/>
-                <w:color w:val="000000" w:themeColor="text1"/>
-                <w:sz w:val="18"/>
-                <w:szCs w:val="18"/>
-              </w:rPr>
-              <w:t>costtotal</w:t>
-            </w:r>
-            <w:proofErr w:type="spellEnd"/>
-            <w:r>
-              <w:rPr>
-                <w:b/>
-                <w:bCs/>
-                <w:color w:val="000000" w:themeColor="text1"/>
-                <w:sz w:val="18"/>
-                <w:szCs w:val="18"/>
-              </w:rPr>
-              <w:t>]</w:t>
+              <w:t>[costtotal]</w:t>
             </w:r>
           </w:p>
         </w:tc>
@@ -8360,35 +7997,7 @@
         <w:rPr>
           <w:color w:val="auto"/>
         </w:rPr>
-        <w:t>[</w:t>
-      </w:r>
-      <w:proofErr w:type="spellStart"/>
-      <w:r>
-        <w:rPr>
-          <w:color w:val="auto"/>
-        </w:rPr>
-        <w:t>workPackageLeaders</w:t>
-      </w:r>
-      <w:proofErr w:type="spellEnd"/>
-      <w:r>
-        <w:rPr>
-          <w:color w:val="auto"/>
-        </w:rPr>
-        <w:t xml:space="preserve">] being responsible for ensuring metadata production, day-to-day cross-checks, back-up and other quality control activities are maintained. The researchers will be responsible for routine supervision of </w:t>
-      </w:r>
-      <w:proofErr w:type="gramStart"/>
-      <w:r>
-        <w:rPr>
-          <w:color w:val="auto"/>
-        </w:rPr>
-        <w:t>the dataset</w:t>
-      </w:r>
-      <w:proofErr w:type="gramEnd"/>
-      <w:r>
-        <w:rPr>
-          <w:color w:val="auto"/>
-        </w:rPr>
-        <w:t xml:space="preserve"> development.</w:t>
+        <w:t>[workPackageLeaders] being responsible for ensuring metadata production, day-to-day cross-checks, back-up and other quality control activities are maintained. The researchers will be responsible for routine supervision of the dataset development.</w:t>
       </w:r>
     </w:p>
     <w:p>
@@ -8541,23 +8150,7 @@
           <w:rFonts w:eastAsiaTheme="minorEastAsia"/>
           <w:lang w:val="en-GB"/>
         </w:rPr>
-        <w:t>[</w:t>
-      </w:r>
-      <w:proofErr w:type="spellStart"/>
-      <w:r>
-        <w:rPr>
-          <w:rFonts w:eastAsiaTheme="minorEastAsia"/>
-          <w:lang w:val="en-GB"/>
-        </w:rPr>
-        <w:t>sensitivedata</w:t>
-      </w:r>
-      <w:proofErr w:type="spellEnd"/>
-      <w:r>
-        <w:rPr>
-          <w:rFonts w:eastAsiaTheme="minorEastAsia"/>
-          <w:lang w:val="en-GB"/>
-        </w:rPr>
-        <w:t>]</w:t>
+        <w:t>[sensitivedata]</w:t>
       </w:r>
     </w:p>
     <w:p>
@@ -8772,25 +8365,7 @@
                 <w:sz w:val="18"/>
                 <w:szCs w:val="18"/>
               </w:rPr>
-              <w:t>[</w:t>
-            </w:r>
-            <w:proofErr w:type="spellStart"/>
-            <w:r>
-              <w:rPr>
-                <w:color w:val="000000" w:themeColor="text1"/>
-                <w:sz w:val="18"/>
-                <w:szCs w:val="18"/>
-              </w:rPr>
-              <w:t>datasetAccessTable</w:t>
-            </w:r>
-            <w:proofErr w:type="spellEnd"/>
-            <w:r>
-              <w:rPr>
-                <w:color w:val="000000" w:themeColor="text1"/>
-                <w:sz w:val="18"/>
-                <w:szCs w:val="18"/>
-              </w:rPr>
-              <w:t>]</w:t>
+              <w:t>[datasetAccessTable]</w:t>
             </w:r>
           </w:p>
         </w:tc>
@@ -9182,25 +8757,7 @@
                 <w:sz w:val="18"/>
                 <w:szCs w:val="18"/>
               </w:rPr>
-              <w:t>[</w:t>
-            </w:r>
-            <w:proofErr w:type="spellStart"/>
-            <w:r>
-              <w:rPr>
-                <w:color w:val="000000" w:themeColor="text1"/>
-                <w:sz w:val="18"/>
-                <w:szCs w:val="18"/>
-              </w:rPr>
-              <w:t>datasetRepositoryTable</w:t>
-            </w:r>
-            <w:proofErr w:type="spellEnd"/>
-            <w:r>
-              <w:rPr>
-                <w:color w:val="000000" w:themeColor="text1"/>
-                <w:sz w:val="18"/>
-                <w:szCs w:val="18"/>
-              </w:rPr>
-              <w:t>]</w:t>
+              <w:t>[datasetRepositoryTable]</w:t>
             </w:r>
           </w:p>
         </w:tc>
@@ -9544,25 +9101,7 @@
                 <w:sz w:val="18"/>
                 <w:szCs w:val="18"/>
               </w:rPr>
-              <w:t>[</w:t>
-            </w:r>
-            <w:proofErr w:type="spellStart"/>
-            <w:r>
-              <w:rPr>
-                <w:color w:val="000000" w:themeColor="text1"/>
-                <w:sz w:val="18"/>
-                <w:szCs w:val="18"/>
-              </w:rPr>
-              <w:t>datasetDeleteTable</w:t>
-            </w:r>
-            <w:proofErr w:type="spellEnd"/>
-            <w:r>
-              <w:rPr>
-                <w:color w:val="000000" w:themeColor="text1"/>
-                <w:sz w:val="18"/>
-                <w:szCs w:val="18"/>
-              </w:rPr>
-              <w:t>]</w:t>
+              <w:t>[datasetDeleteTable]</w:t>
             </w:r>
           </w:p>
         </w:tc>
@@ -9588,25 +9127,7 @@
                 <w:sz w:val="18"/>
                 <w:szCs w:val="18"/>
               </w:rPr>
-              <w:t>[</w:t>
-            </w:r>
-            <w:proofErr w:type="spellStart"/>
-            <w:r>
-              <w:rPr>
-                <w:color w:val="000000" w:themeColor="text1"/>
-                <w:sz w:val="18"/>
-                <w:szCs w:val="18"/>
-              </w:rPr>
-              <w:t>datasetDeleteTable</w:t>
-            </w:r>
-            <w:proofErr w:type="spellEnd"/>
-            <w:r>
-              <w:rPr>
-                <w:color w:val="000000" w:themeColor="text1"/>
-                <w:sz w:val="18"/>
-                <w:szCs w:val="18"/>
-              </w:rPr>
-              <w:t>]</w:t>
+              <w:t>[datasetDeleteTable]</w:t>
             </w:r>
           </w:p>
         </w:tc>
@@ -9822,23 +9343,7 @@
           <w:color w:val="000000"/>
           <w:lang w:val="en-GB"/>
         </w:rPr>
-        <w:t>Are there, or could there be, any ethics or legal issues that can have an impact on data sharing? These can also be discussed in the context of the ethics review. If relevant, include references to ethics deliverables and ethics chapter in the Description of the Action (</w:t>
-      </w:r>
-      <w:proofErr w:type="spellStart"/>
-      <w:r>
-        <w:rPr>
-          <w:color w:val="000000"/>
-          <w:lang w:val="en-GB"/>
-        </w:rPr>
-        <w:t>DoA</w:t>
-      </w:r>
-      <w:proofErr w:type="spellEnd"/>
-      <w:r>
-        <w:rPr>
-          <w:color w:val="000000"/>
-          <w:lang w:val="en-GB"/>
-        </w:rPr>
-        <w:t>).</w:t>
+        <w:t>Are there, or could there be, any ethics or legal issues that can have an impact on data sharing? These can also be discussed in the context of the ethics review. If relevant, include references to ethics deliverables and ethics chapter in the Description of the Action (DoA).</w:t>
       </w:r>
     </w:p>
     <w:p>
@@ -9866,23 +9371,7 @@
           <w:color w:val="000000"/>
           <w:lang w:val="en-GB"/>
         </w:rPr>
-        <w:t xml:space="preserve">Will informed consent for data sharing and </w:t>
-      </w:r>
-      <w:proofErr w:type="gramStart"/>
-      <w:r>
-        <w:rPr>
-          <w:color w:val="000000"/>
-          <w:lang w:val="en-GB"/>
-        </w:rPr>
-        <w:t>long term</w:t>
-      </w:r>
-      <w:proofErr w:type="gramEnd"/>
-      <w:r>
-        <w:rPr>
-          <w:color w:val="000000"/>
-          <w:lang w:val="en-GB"/>
-        </w:rPr>
-        <w:t xml:space="preserve"> preservation be included in questionnaires dealing with personal data?</w:t>
+        <w:t>Will informed consent for data sharing and long term preservation be included in questionnaires dealing with personal data?</w:t>
       </w:r>
     </w:p>
     <w:p>
@@ -9899,15 +9388,7 @@
     </w:p>
     <w:p>
       <w:r>
-        <w:t>[</w:t>
-      </w:r>
-      <w:proofErr w:type="spellStart"/>
-      <w:r>
-        <w:t>personaldata</w:t>
-      </w:r>
-      <w:proofErr w:type="spellEnd"/>
-      <w:r>
-        <w:t>]</w:t>
+        <w:t>[personaldata]</w:t>
       </w:r>
     </w:p>
     <w:p>
@@ -9924,15 +9405,7 @@
     </w:p>
     <w:p>
       <w:r>
-        <w:t>[</w:t>
-      </w:r>
-      <w:proofErr w:type="spellStart"/>
-      <w:r>
-        <w:t>legalrestriction</w:t>
-      </w:r>
-      <w:proofErr w:type="spellEnd"/>
-      <w:r>
-        <w:t>]</w:t>
+        <w:t>[legalrestriction]</w:t>
       </w:r>
     </w:p>
     <w:p>
@@ -9949,15 +9422,7 @@
     </w:p>
     <w:p>
       <w:r>
-        <w:t>[</w:t>
-      </w:r>
-      <w:proofErr w:type="spellStart"/>
-      <w:r>
-        <w:t>ethicalissues</w:t>
-      </w:r>
-      <w:proofErr w:type="spellEnd"/>
-      <w:r>
-        <w:t>]</w:t>
+        <w:t>[ethicalissues]</w:t>
       </w:r>
     </w:p>
     <w:p>
@@ -10023,7 +9488,7 @@
 </file>
 
 <file path=word/endnotes.xml><?xml version="1.0" encoding="utf-8"?>
-<w:endnotes xmlns:wpc="http://schemas.microsoft.com/office/word/2010/wordprocessingCanvas" xmlns:cx="http://schemas.microsoft.com/office/drawing/2014/chartex" xmlns:cx1="http://schemas.microsoft.com/office/drawing/2015/9/8/chartex" xmlns:cx2="http://schemas.microsoft.com/office/drawing/2015/10/21/chartex" xmlns:cx3="http://schemas.microsoft.com/office/drawing/2016/5/9/chartex" xmlns:cx4="http://schemas.microsoft.com/office/drawing/2016/5/10/chartex" xmlns:cx5="http://schemas.microsoft.com/office/drawing/2016/5/11/chartex" xmlns:cx6="http://schemas.microsoft.com/office/drawing/2016/5/12/chartex" xmlns:cx7="http://schemas.microsoft.com/office/drawing/2016/5/13/chartex" xmlns:cx8="http://schemas.microsoft.com/office/drawing/2016/5/14/chartex" xmlns:mc="http://schemas.openxmlformats.org/markup-compatibility/2006" xmlns:aink="http://schemas.microsoft.com/office/drawing/2016/ink" xmlns:am3d="http://schemas.microsoft.com/office/drawing/2017/model3d" xmlns:o="urn:schemas-microsoft-com:office:office" xmlns:oel="http://schemas.microsoft.com/office/2019/extlst" xmlns:r="http://schemas.openxmlformats.org/officeDocument/2006/relationships" xmlns:m="http://schemas.openxmlformats.org/officeDocument/2006/math" xmlns:v="urn:schemas-microsoft-com:vml" xmlns:wp14="http://schemas.microsoft.com/office/word/2010/wordprocessingDrawing" xmlns:wp="http://schemas.openxmlformats.org/drawingml/2006/wordprocessingDrawing" xmlns:w10="urn:schemas-microsoft-com:office:word" xmlns:w="http://schemas.openxmlformats.org/wordprocessingml/2006/main" xmlns:w14="http://schemas.microsoft.com/office/word/2010/wordml" xmlns:w15="http://schemas.microsoft.com/office/word/2012/wordml" xmlns:w16cex="http://schemas.microsoft.com/office/word/2018/wordml/cex" xmlns:w16cid="http://schemas.microsoft.com/office/word/2016/wordml/cid" xmlns:w16="http://schemas.microsoft.com/office/word/2018/wordml" xmlns:w16sdtdh="http://schemas.microsoft.com/office/word/2020/wordml/sdtdatahash" xmlns:w16se="http://schemas.microsoft.com/office/word/2015/wordml/symex" xmlns:wpg="http://schemas.microsoft.com/office/word/2010/wordprocessingGroup" xmlns:wpi="http://schemas.microsoft.com/office/word/2010/wordprocessingInk" xmlns:wne="http://schemas.microsoft.com/office/word/2006/wordml" xmlns:wps="http://schemas.microsoft.com/office/word/2010/wordprocessingShape" mc:Ignorable="w14 w15 w16se w16cid w16 w16cex w16sdtdh wp14">
+<w:endnotes xmlns:wpc="http://schemas.microsoft.com/office/word/2010/wordprocessingCanvas" xmlns:cx="http://schemas.microsoft.com/office/drawing/2014/chartex" xmlns:cx1="http://schemas.microsoft.com/office/drawing/2015/9/8/chartex" xmlns:cx2="http://schemas.microsoft.com/office/drawing/2015/10/21/chartex" xmlns:cx3="http://schemas.microsoft.com/office/drawing/2016/5/9/chartex" xmlns:cx4="http://schemas.microsoft.com/office/drawing/2016/5/10/chartex" xmlns:cx5="http://schemas.microsoft.com/office/drawing/2016/5/11/chartex" xmlns:cx6="http://schemas.microsoft.com/office/drawing/2016/5/12/chartex" xmlns:cx7="http://schemas.microsoft.com/office/drawing/2016/5/13/chartex" xmlns:cx8="http://schemas.microsoft.com/office/drawing/2016/5/14/chartex" xmlns:mc="http://schemas.openxmlformats.org/markup-compatibility/2006" xmlns:aink="http://schemas.microsoft.com/office/drawing/2016/ink" xmlns:am3d="http://schemas.microsoft.com/office/drawing/2017/model3d" xmlns:o="urn:schemas-microsoft-com:office:office" xmlns:oel="http://schemas.microsoft.com/office/2019/extlst" xmlns:r="http://schemas.openxmlformats.org/officeDocument/2006/relationships" xmlns:m="http://schemas.openxmlformats.org/officeDocument/2006/math" xmlns:v="urn:schemas-microsoft-com:vml" xmlns:wp14="http://schemas.microsoft.com/office/word/2010/wordprocessingDrawing" xmlns:wp="http://schemas.openxmlformats.org/drawingml/2006/wordprocessingDrawing" xmlns:w10="urn:schemas-microsoft-com:office:word" xmlns:w="http://schemas.openxmlformats.org/wordprocessingml/2006/main" xmlns:w14="http://schemas.microsoft.com/office/word/2010/wordml" xmlns:w15="http://schemas.microsoft.com/office/word/2012/wordml" xmlns:w16cex="http://schemas.microsoft.com/office/word/2018/wordml/cex" xmlns:w16cid="http://schemas.microsoft.com/office/word/2016/wordml/cid" xmlns:w16="http://schemas.microsoft.com/office/word/2018/wordml" xmlns:w16du="http://schemas.microsoft.com/office/word/2023/wordml/word16du" xmlns:w16sdtdh="http://schemas.microsoft.com/office/word/2020/wordml/sdtdatahash" xmlns:w16se="http://schemas.microsoft.com/office/word/2015/wordml/symex" xmlns:wpg="http://schemas.microsoft.com/office/word/2010/wordprocessingGroup" xmlns:wpi="http://schemas.microsoft.com/office/word/2010/wordprocessingInk" xmlns:wne="http://schemas.microsoft.com/office/word/2006/wordml" xmlns:wps="http://schemas.microsoft.com/office/word/2010/wordprocessingShape" mc:Ignorable="w14 w15 w16se w16cid w16 w16cex w16sdtdh w16du wp14">
   <w:endnote w:type="separator" w:id="-1">
     <w:p>
       <w:pPr>
@@ -10048,7 +9513,7 @@
 </file>
 
 <file path=word/footer1.xml><?xml version="1.0" encoding="utf-8"?>
-<w:ftr xmlns:wpc="http://schemas.microsoft.com/office/word/2010/wordprocessingCanvas" xmlns:cx="http://schemas.microsoft.com/office/drawing/2014/chartex" xmlns:cx1="http://schemas.microsoft.com/office/drawing/2015/9/8/chartex" xmlns:cx2="http://schemas.microsoft.com/office/drawing/2015/10/21/chartex" xmlns:cx3="http://schemas.microsoft.com/office/drawing/2016/5/9/chartex" xmlns:cx4="http://schemas.microsoft.com/office/drawing/2016/5/10/chartex" xmlns:cx5="http://schemas.microsoft.com/office/drawing/2016/5/11/chartex" xmlns:cx6="http://schemas.microsoft.com/office/drawing/2016/5/12/chartex" xmlns:cx7="http://schemas.microsoft.com/office/drawing/2016/5/13/chartex" xmlns:cx8="http://schemas.microsoft.com/office/drawing/2016/5/14/chartex" xmlns:mc="http://schemas.openxmlformats.org/markup-compatibility/2006" xmlns:aink="http://schemas.microsoft.com/office/drawing/2016/ink" xmlns:am3d="http://schemas.microsoft.com/office/drawing/2017/model3d" xmlns:o="urn:schemas-microsoft-com:office:office" xmlns:oel="http://schemas.microsoft.com/office/2019/extlst" xmlns:r="http://schemas.openxmlformats.org/officeDocument/2006/relationships" xmlns:m="http://schemas.openxmlformats.org/officeDocument/2006/math" xmlns:v="urn:schemas-microsoft-com:vml" xmlns:wp14="http://schemas.microsoft.com/office/word/2010/wordprocessingDrawing" xmlns:wp="http://schemas.openxmlformats.org/drawingml/2006/wordprocessingDrawing" xmlns:w10="urn:schemas-microsoft-com:office:word" xmlns:w="http://schemas.openxmlformats.org/wordprocessingml/2006/main" xmlns:w14="http://schemas.microsoft.com/office/word/2010/wordml" xmlns:w15="http://schemas.microsoft.com/office/word/2012/wordml" xmlns:w16cex="http://schemas.microsoft.com/office/word/2018/wordml/cex" xmlns:w16cid="http://schemas.microsoft.com/office/word/2016/wordml/cid" xmlns:w16="http://schemas.microsoft.com/office/word/2018/wordml" xmlns:w16sdtdh="http://schemas.microsoft.com/office/word/2020/wordml/sdtdatahash" xmlns:w16se="http://schemas.microsoft.com/office/word/2015/wordml/symex" xmlns:wpg="http://schemas.microsoft.com/office/word/2010/wordprocessingGroup" xmlns:wpi="http://schemas.microsoft.com/office/word/2010/wordprocessingInk" xmlns:wne="http://schemas.microsoft.com/office/word/2006/wordml" xmlns:wps="http://schemas.microsoft.com/office/word/2010/wordprocessingShape" mc:Ignorable="w14 w15 w16se w16cid w16 w16cex w16sdtdh wp14">
+<w:ftr xmlns:wpc="http://schemas.microsoft.com/office/word/2010/wordprocessingCanvas" xmlns:cx="http://schemas.microsoft.com/office/drawing/2014/chartex" xmlns:cx1="http://schemas.microsoft.com/office/drawing/2015/9/8/chartex" xmlns:cx2="http://schemas.microsoft.com/office/drawing/2015/10/21/chartex" xmlns:cx3="http://schemas.microsoft.com/office/drawing/2016/5/9/chartex" xmlns:cx4="http://schemas.microsoft.com/office/drawing/2016/5/10/chartex" xmlns:cx5="http://schemas.microsoft.com/office/drawing/2016/5/11/chartex" xmlns:cx6="http://schemas.microsoft.com/office/drawing/2016/5/12/chartex" xmlns:cx7="http://schemas.microsoft.com/office/drawing/2016/5/13/chartex" xmlns:cx8="http://schemas.microsoft.com/office/drawing/2016/5/14/chartex" xmlns:mc="http://schemas.openxmlformats.org/markup-compatibility/2006" xmlns:aink="http://schemas.microsoft.com/office/drawing/2016/ink" xmlns:am3d="http://schemas.microsoft.com/office/drawing/2017/model3d" xmlns:o="urn:schemas-microsoft-com:office:office" xmlns:oel="http://schemas.microsoft.com/office/2019/extlst" xmlns:r="http://schemas.openxmlformats.org/officeDocument/2006/relationships" xmlns:m="http://schemas.openxmlformats.org/officeDocument/2006/math" xmlns:v="urn:schemas-microsoft-com:vml" xmlns:wp14="http://schemas.microsoft.com/office/word/2010/wordprocessingDrawing" xmlns:wp="http://schemas.openxmlformats.org/drawingml/2006/wordprocessingDrawing" xmlns:w10="urn:schemas-microsoft-com:office:word" xmlns:w="http://schemas.openxmlformats.org/wordprocessingml/2006/main" xmlns:w14="http://schemas.microsoft.com/office/word/2010/wordml" xmlns:w15="http://schemas.microsoft.com/office/word/2012/wordml" xmlns:w16cex="http://schemas.microsoft.com/office/word/2018/wordml/cex" xmlns:w16cid="http://schemas.microsoft.com/office/word/2016/wordml/cid" xmlns:w16="http://schemas.microsoft.com/office/word/2018/wordml" xmlns:w16du="http://schemas.microsoft.com/office/word/2023/wordml/word16du" xmlns:w16sdtdh="http://schemas.microsoft.com/office/word/2020/wordml/sdtdatahash" xmlns:w16se="http://schemas.microsoft.com/office/word/2015/wordml/symex" xmlns:wpg="http://schemas.microsoft.com/office/word/2010/wordprocessingGroup" xmlns:wpi="http://schemas.microsoft.com/office/word/2010/wordprocessingInk" xmlns:wne="http://schemas.microsoft.com/office/word/2006/wordml" xmlns:wps="http://schemas.microsoft.com/office/word/2010/wordprocessingShape" mc:Ignorable="w14 w15 w16se w16cid w16 w16cex w16sdtdh w16du wp14">
   <w:p>
     <w:pPr>
       <w:pStyle w:val="Footer"/>
@@ -10103,7 +9568,7 @@
 </file>
 
 <file path=word/footer2.xml><?xml version="1.0" encoding="utf-8"?>
-<w:ftr xmlns:wpc="http://schemas.microsoft.com/office/word/2010/wordprocessingCanvas" xmlns:cx="http://schemas.microsoft.com/office/drawing/2014/chartex" xmlns:cx1="http://schemas.microsoft.com/office/drawing/2015/9/8/chartex" xmlns:cx2="http://schemas.microsoft.com/office/drawing/2015/10/21/chartex" xmlns:cx3="http://schemas.microsoft.com/office/drawing/2016/5/9/chartex" xmlns:cx4="http://schemas.microsoft.com/office/drawing/2016/5/10/chartex" xmlns:cx5="http://schemas.microsoft.com/office/drawing/2016/5/11/chartex" xmlns:cx6="http://schemas.microsoft.com/office/drawing/2016/5/12/chartex" xmlns:cx7="http://schemas.microsoft.com/office/drawing/2016/5/13/chartex" xmlns:cx8="http://schemas.microsoft.com/office/drawing/2016/5/14/chartex" xmlns:mc="http://schemas.openxmlformats.org/markup-compatibility/2006" xmlns:aink="http://schemas.microsoft.com/office/drawing/2016/ink" xmlns:am3d="http://schemas.microsoft.com/office/drawing/2017/model3d" xmlns:o="urn:schemas-microsoft-com:office:office" xmlns:oel="http://schemas.microsoft.com/office/2019/extlst" xmlns:r="http://schemas.openxmlformats.org/officeDocument/2006/relationships" xmlns:m="http://schemas.openxmlformats.org/officeDocument/2006/math" xmlns:v="urn:schemas-microsoft-com:vml" xmlns:wp14="http://schemas.microsoft.com/office/word/2010/wordprocessingDrawing" xmlns:wp="http://schemas.openxmlformats.org/drawingml/2006/wordprocessingDrawing" xmlns:w10="urn:schemas-microsoft-com:office:word" xmlns:w="http://schemas.openxmlformats.org/wordprocessingml/2006/main" xmlns:w14="http://schemas.microsoft.com/office/word/2010/wordml" xmlns:w15="http://schemas.microsoft.com/office/word/2012/wordml" xmlns:w16cex="http://schemas.microsoft.com/office/word/2018/wordml/cex" xmlns:w16cid="http://schemas.microsoft.com/office/word/2016/wordml/cid" xmlns:w16="http://schemas.microsoft.com/office/word/2018/wordml" xmlns:w16sdtdh="http://schemas.microsoft.com/office/word/2020/wordml/sdtdatahash" xmlns:w16se="http://schemas.microsoft.com/office/word/2015/wordml/symex" xmlns:wpg="http://schemas.microsoft.com/office/word/2010/wordprocessingGroup" xmlns:wpi="http://schemas.microsoft.com/office/word/2010/wordprocessingInk" xmlns:wne="http://schemas.microsoft.com/office/word/2006/wordml" xmlns:wps="http://schemas.microsoft.com/office/word/2010/wordprocessingShape" mc:Ignorable="w14 w15 w16se w16cid w16 w16cex w16sdtdh wp14">
+<w:ftr xmlns:wpc="http://schemas.microsoft.com/office/word/2010/wordprocessingCanvas" xmlns:cx="http://schemas.microsoft.com/office/drawing/2014/chartex" xmlns:cx1="http://schemas.microsoft.com/office/drawing/2015/9/8/chartex" xmlns:cx2="http://schemas.microsoft.com/office/drawing/2015/10/21/chartex" xmlns:cx3="http://schemas.microsoft.com/office/drawing/2016/5/9/chartex" xmlns:cx4="http://schemas.microsoft.com/office/drawing/2016/5/10/chartex" xmlns:cx5="http://schemas.microsoft.com/office/drawing/2016/5/11/chartex" xmlns:cx6="http://schemas.microsoft.com/office/drawing/2016/5/12/chartex" xmlns:cx7="http://schemas.microsoft.com/office/drawing/2016/5/13/chartex" xmlns:cx8="http://schemas.microsoft.com/office/drawing/2016/5/14/chartex" xmlns:mc="http://schemas.openxmlformats.org/markup-compatibility/2006" xmlns:aink="http://schemas.microsoft.com/office/drawing/2016/ink" xmlns:am3d="http://schemas.microsoft.com/office/drawing/2017/model3d" xmlns:o="urn:schemas-microsoft-com:office:office" xmlns:oel="http://schemas.microsoft.com/office/2019/extlst" xmlns:r="http://schemas.openxmlformats.org/officeDocument/2006/relationships" xmlns:m="http://schemas.openxmlformats.org/officeDocument/2006/math" xmlns:v="urn:schemas-microsoft-com:vml" xmlns:wp14="http://schemas.microsoft.com/office/word/2010/wordprocessingDrawing" xmlns:wp="http://schemas.openxmlformats.org/drawingml/2006/wordprocessingDrawing" xmlns:w10="urn:schemas-microsoft-com:office:word" xmlns:w="http://schemas.openxmlformats.org/wordprocessingml/2006/main" xmlns:w14="http://schemas.microsoft.com/office/word/2010/wordml" xmlns:w15="http://schemas.microsoft.com/office/word/2012/wordml" xmlns:w16cex="http://schemas.microsoft.com/office/word/2018/wordml/cex" xmlns:w16cid="http://schemas.microsoft.com/office/word/2016/wordml/cid" xmlns:w16="http://schemas.microsoft.com/office/word/2018/wordml" xmlns:w16du="http://schemas.microsoft.com/office/word/2023/wordml/word16du" xmlns:w16sdtdh="http://schemas.microsoft.com/office/word/2020/wordml/sdtdatahash" xmlns:w16se="http://schemas.microsoft.com/office/word/2015/wordml/symex" xmlns:wpg="http://schemas.microsoft.com/office/word/2010/wordprocessingGroup" xmlns:wpi="http://schemas.microsoft.com/office/word/2010/wordprocessingInk" xmlns:wne="http://schemas.microsoft.com/office/word/2006/wordml" xmlns:wps="http://schemas.microsoft.com/office/word/2010/wordprocessingShape" mc:Ignorable="w14 w15 w16se w16cid w16 w16cex w16sdtdh w16du wp14">
   <w:p>
     <w:pPr>
       <w:pStyle w:val="Footer"/>
@@ -10161,16 +9626,14 @@
       <w:rPr>
         <w:color w:val="000000" w:themeColor="text1"/>
       </w:rPr>
-      <w:t>[</w:t>
+      <w:t>[projectname</w:t>
     </w:r>
-    <w:proofErr w:type="spellStart"/>
     <w:r>
       <w:rPr>
         <w:color w:val="000000" w:themeColor="text1"/>
       </w:rPr>
-      <w:t>projectname</w:t>
+      <w:t>Text</w:t>
     </w:r>
-    <w:proofErr w:type="spellEnd"/>
     <w:r>
       <w:rPr>
         <w:color w:val="000000" w:themeColor="text1"/>
@@ -10178,42 +9641,20 @@
       <w:t xml:space="preserve">] </w:t>
     </w:r>
     <w:r>
-      <w:t xml:space="preserve">has received funding from the European Union’s Horizon Europe research and innovation </w:t>
-    </w:r>
-    <w:proofErr w:type="spellStart"/>
-    <w:r>
-      <w:t>Programme</w:t>
-    </w:r>
-    <w:proofErr w:type="spellEnd"/>
-    <w:r>
-      <w:t xml:space="preserve"> under Grant Agreement No</w:t>
+      <w:t>has received funding from the European Union’s Horizon Europe research and innovation Programme under Grant Agreement No</w:t>
     </w:r>
     <w:r>
       <w:rPr>
         <w:color w:val="000000" w:themeColor="text1"/>
       </w:rPr>
-      <w:t>. [</w:t>
-    </w:r>
-    <w:proofErr w:type="spellStart"/>
-    <w:r>
-      <w:rPr>
-        <w:color w:val="000000" w:themeColor="text1"/>
-      </w:rPr>
-      <w:t>grantid</w:t>
-    </w:r>
-    <w:proofErr w:type="spellEnd"/>
-    <w:r>
-      <w:rPr>
-        <w:color w:val="000000" w:themeColor="text1"/>
-      </w:rPr>
-      <w:t>].</w:t>
+      <w:t>. [grantid].</w:t>
     </w:r>
   </w:p>
 </w:ftr>
 </file>
 
 <file path=word/footnotes.xml><?xml version="1.0" encoding="utf-8"?>
-<w:footnotes xmlns:wpc="http://schemas.microsoft.com/office/word/2010/wordprocessingCanvas" xmlns:cx="http://schemas.microsoft.com/office/drawing/2014/chartex" xmlns:cx1="http://schemas.microsoft.com/office/drawing/2015/9/8/chartex" xmlns:cx2="http://schemas.microsoft.com/office/drawing/2015/10/21/chartex" xmlns:cx3="http://schemas.microsoft.com/office/drawing/2016/5/9/chartex" xmlns:cx4="http://schemas.microsoft.com/office/drawing/2016/5/10/chartex" xmlns:cx5="http://schemas.microsoft.com/office/drawing/2016/5/11/chartex" xmlns:cx6="http://schemas.microsoft.com/office/drawing/2016/5/12/chartex" xmlns:cx7="http://schemas.microsoft.com/office/drawing/2016/5/13/chartex" xmlns:cx8="http://schemas.microsoft.com/office/drawing/2016/5/14/chartex" xmlns:mc="http://schemas.openxmlformats.org/markup-compatibility/2006" xmlns:aink="http://schemas.microsoft.com/office/drawing/2016/ink" xmlns:am3d="http://schemas.microsoft.com/office/drawing/2017/model3d" xmlns:o="urn:schemas-microsoft-com:office:office" xmlns:oel="http://schemas.microsoft.com/office/2019/extlst" xmlns:r="http://schemas.openxmlformats.org/officeDocument/2006/relationships" xmlns:m="http://schemas.openxmlformats.org/officeDocument/2006/math" xmlns:v="urn:schemas-microsoft-com:vml" xmlns:wp14="http://schemas.microsoft.com/office/word/2010/wordprocessingDrawing" xmlns:wp="http://schemas.openxmlformats.org/drawingml/2006/wordprocessingDrawing" xmlns:w10="urn:schemas-microsoft-com:office:word" xmlns:w="http://schemas.openxmlformats.org/wordprocessingml/2006/main" xmlns:w14="http://schemas.microsoft.com/office/word/2010/wordml" xmlns:w15="http://schemas.microsoft.com/office/word/2012/wordml" xmlns:w16cex="http://schemas.microsoft.com/office/word/2018/wordml/cex" xmlns:w16cid="http://schemas.microsoft.com/office/word/2016/wordml/cid" xmlns:w16="http://schemas.microsoft.com/office/word/2018/wordml" xmlns:w16sdtdh="http://schemas.microsoft.com/office/word/2020/wordml/sdtdatahash" xmlns:w16se="http://schemas.microsoft.com/office/word/2015/wordml/symex" xmlns:wpg="http://schemas.microsoft.com/office/word/2010/wordprocessingGroup" xmlns:wpi="http://schemas.microsoft.com/office/word/2010/wordprocessingInk" xmlns:wne="http://schemas.microsoft.com/office/word/2006/wordml" xmlns:wps="http://schemas.microsoft.com/office/word/2010/wordprocessingShape" mc:Ignorable="w14 w15 w16se w16cid w16 w16cex w16sdtdh wp14">
+<w:footnotes xmlns:wpc="http://schemas.microsoft.com/office/word/2010/wordprocessingCanvas" xmlns:cx="http://schemas.microsoft.com/office/drawing/2014/chartex" xmlns:cx1="http://schemas.microsoft.com/office/drawing/2015/9/8/chartex" xmlns:cx2="http://schemas.microsoft.com/office/drawing/2015/10/21/chartex" xmlns:cx3="http://schemas.microsoft.com/office/drawing/2016/5/9/chartex" xmlns:cx4="http://schemas.microsoft.com/office/drawing/2016/5/10/chartex" xmlns:cx5="http://schemas.microsoft.com/office/drawing/2016/5/11/chartex" xmlns:cx6="http://schemas.microsoft.com/office/drawing/2016/5/12/chartex" xmlns:cx7="http://schemas.microsoft.com/office/drawing/2016/5/13/chartex" xmlns:cx8="http://schemas.microsoft.com/office/drawing/2016/5/14/chartex" xmlns:mc="http://schemas.openxmlformats.org/markup-compatibility/2006" xmlns:aink="http://schemas.microsoft.com/office/drawing/2016/ink" xmlns:am3d="http://schemas.microsoft.com/office/drawing/2017/model3d" xmlns:o="urn:schemas-microsoft-com:office:office" xmlns:oel="http://schemas.microsoft.com/office/2019/extlst" xmlns:r="http://schemas.openxmlformats.org/officeDocument/2006/relationships" xmlns:m="http://schemas.openxmlformats.org/officeDocument/2006/math" xmlns:v="urn:schemas-microsoft-com:vml" xmlns:wp14="http://schemas.microsoft.com/office/word/2010/wordprocessingDrawing" xmlns:wp="http://schemas.openxmlformats.org/drawingml/2006/wordprocessingDrawing" xmlns:w10="urn:schemas-microsoft-com:office:word" xmlns:w="http://schemas.openxmlformats.org/wordprocessingml/2006/main" xmlns:w14="http://schemas.microsoft.com/office/word/2010/wordml" xmlns:w15="http://schemas.microsoft.com/office/word/2012/wordml" xmlns:w16cex="http://schemas.microsoft.com/office/word/2018/wordml/cex" xmlns:w16cid="http://schemas.microsoft.com/office/word/2016/wordml/cid" xmlns:w16="http://schemas.microsoft.com/office/word/2018/wordml" xmlns:w16du="http://schemas.microsoft.com/office/word/2023/wordml/word16du" xmlns:w16sdtdh="http://schemas.microsoft.com/office/word/2020/wordml/sdtdatahash" xmlns:w16se="http://schemas.microsoft.com/office/word/2015/wordml/symex" xmlns:wpg="http://schemas.microsoft.com/office/word/2010/wordprocessingGroup" xmlns:wpi="http://schemas.microsoft.com/office/word/2010/wordprocessingInk" xmlns:wne="http://schemas.microsoft.com/office/word/2006/wordml" xmlns:wps="http://schemas.microsoft.com/office/word/2010/wordprocessingShape" mc:Ignorable="w14 w15 w16se w16cid w16 w16cex w16sdtdh w16du wp14">
   <w:footnote w:type="separator" w:id="-1">
     <w:p>
       <w:pPr>
@@ -10238,7 +9679,7 @@
 </file>
 
 <file path=word/numbering.xml><?xml version="1.0" encoding="utf-8"?>
-<w:numbering xmlns:wpc="http://schemas.microsoft.com/office/word/2010/wordprocessingCanvas" xmlns:cx="http://schemas.microsoft.com/office/drawing/2014/chartex" xmlns:cx1="http://schemas.microsoft.com/office/drawing/2015/9/8/chartex" xmlns:cx2="http://schemas.microsoft.com/office/drawing/2015/10/21/chartex" xmlns:cx3="http://schemas.microsoft.com/office/drawing/2016/5/9/chartex" xmlns:cx4="http://schemas.microsoft.com/office/drawing/2016/5/10/chartex" xmlns:cx5="http://schemas.microsoft.com/office/drawing/2016/5/11/chartex" xmlns:cx6="http://schemas.microsoft.com/office/drawing/2016/5/12/chartex" xmlns:cx7="http://schemas.microsoft.com/office/drawing/2016/5/13/chartex" xmlns:cx8="http://schemas.microsoft.com/office/drawing/2016/5/14/chartex" xmlns:mc="http://schemas.openxmlformats.org/markup-compatibility/2006" xmlns:aink="http://schemas.microsoft.com/office/drawing/2016/ink" xmlns:am3d="http://schemas.microsoft.com/office/drawing/2017/model3d" xmlns:o="urn:schemas-microsoft-com:office:office" xmlns:oel="http://schemas.microsoft.com/office/2019/extlst" xmlns:r="http://schemas.openxmlformats.org/officeDocument/2006/relationships" xmlns:m="http://schemas.openxmlformats.org/officeDocument/2006/math" xmlns:v="urn:schemas-microsoft-com:vml" xmlns:wp14="http://schemas.microsoft.com/office/word/2010/wordprocessingDrawing" xmlns:wp="http://schemas.openxmlformats.org/drawingml/2006/wordprocessingDrawing" xmlns:w10="urn:schemas-microsoft-com:office:word" xmlns:w="http://schemas.openxmlformats.org/wordprocessingml/2006/main" xmlns:w14="http://schemas.microsoft.com/office/word/2010/wordml" xmlns:w15="http://schemas.microsoft.com/office/word/2012/wordml" xmlns:w16cex="http://schemas.microsoft.com/office/word/2018/wordml/cex" xmlns:w16cid="http://schemas.microsoft.com/office/word/2016/wordml/cid" xmlns:w16="http://schemas.microsoft.com/office/word/2018/wordml" xmlns:w16sdtdh="http://schemas.microsoft.com/office/word/2020/wordml/sdtdatahash" xmlns:w16se="http://schemas.microsoft.com/office/word/2015/wordml/symex" xmlns:wpg="http://schemas.microsoft.com/office/word/2010/wordprocessingGroup" xmlns:wpi="http://schemas.microsoft.com/office/word/2010/wordprocessingInk" xmlns:wne="http://schemas.microsoft.com/office/word/2006/wordml" xmlns:wps="http://schemas.microsoft.com/office/word/2010/wordprocessingShape" mc:Ignorable="w14 w15 w16se w16cid w16 w16cex w16sdtdh wp14">
+<w:numbering xmlns:wpc="http://schemas.microsoft.com/office/word/2010/wordprocessingCanvas" xmlns:cx="http://schemas.microsoft.com/office/drawing/2014/chartex" xmlns:cx1="http://schemas.microsoft.com/office/drawing/2015/9/8/chartex" xmlns:cx2="http://schemas.microsoft.com/office/drawing/2015/10/21/chartex" xmlns:cx3="http://schemas.microsoft.com/office/drawing/2016/5/9/chartex" xmlns:cx4="http://schemas.microsoft.com/office/drawing/2016/5/10/chartex" xmlns:cx5="http://schemas.microsoft.com/office/drawing/2016/5/11/chartex" xmlns:cx6="http://schemas.microsoft.com/office/drawing/2016/5/12/chartex" xmlns:cx7="http://schemas.microsoft.com/office/drawing/2016/5/13/chartex" xmlns:cx8="http://schemas.microsoft.com/office/drawing/2016/5/14/chartex" xmlns:mc="http://schemas.openxmlformats.org/markup-compatibility/2006" xmlns:aink="http://schemas.microsoft.com/office/drawing/2016/ink" xmlns:am3d="http://schemas.microsoft.com/office/drawing/2017/model3d" xmlns:o="urn:schemas-microsoft-com:office:office" xmlns:oel="http://schemas.microsoft.com/office/2019/extlst" xmlns:r="http://schemas.openxmlformats.org/officeDocument/2006/relationships" xmlns:m="http://schemas.openxmlformats.org/officeDocument/2006/math" xmlns:v="urn:schemas-microsoft-com:vml" xmlns:wp14="http://schemas.microsoft.com/office/word/2010/wordprocessingDrawing" xmlns:wp="http://schemas.openxmlformats.org/drawingml/2006/wordprocessingDrawing" xmlns:w10="urn:schemas-microsoft-com:office:word" xmlns:w="http://schemas.openxmlformats.org/wordprocessingml/2006/main" xmlns:w14="http://schemas.microsoft.com/office/word/2010/wordml" xmlns:w15="http://schemas.microsoft.com/office/word/2012/wordml" xmlns:w16cex="http://schemas.microsoft.com/office/word/2018/wordml/cex" xmlns:w16cid="http://schemas.microsoft.com/office/word/2016/wordml/cid" xmlns:w16="http://schemas.microsoft.com/office/word/2018/wordml" xmlns:w16du="http://schemas.microsoft.com/office/word/2023/wordml/word16du" xmlns:w16sdtdh="http://schemas.microsoft.com/office/word/2020/wordml/sdtdatahash" xmlns:w16se="http://schemas.microsoft.com/office/word/2015/wordml/symex" xmlns:wpg="http://schemas.microsoft.com/office/word/2010/wordprocessingGroup" xmlns:wpi="http://schemas.microsoft.com/office/word/2010/wordprocessingInk" xmlns:wne="http://schemas.microsoft.com/office/word/2006/wordml" xmlns:wps="http://schemas.microsoft.com/office/word/2010/wordprocessingShape" mc:Ignorable="w14 w15 w16se w16cid w16 w16cex w16sdtdh w16du wp14">
   <w:abstractNum w:abstractNumId="0" w15:restartNumberingAfterBreak="0">
     <w:nsid w:val="0332416B"/>
     <w:multiLevelType w:val="multilevel"/>
@@ -11297,7 +10738,7 @@
 </file>
 
 <file path=word/styles.xml><?xml version="1.0" encoding="utf-8"?>
-<w:styles xmlns:mc="http://schemas.openxmlformats.org/markup-compatibility/2006" xmlns:r="http://schemas.openxmlformats.org/officeDocument/2006/relationships" xmlns:w="http://schemas.openxmlformats.org/wordprocessingml/2006/main" xmlns:w14="http://schemas.microsoft.com/office/word/2010/wordml" xmlns:w15="http://schemas.microsoft.com/office/word/2012/wordml" xmlns:w16cex="http://schemas.microsoft.com/office/word/2018/wordml/cex" xmlns:w16cid="http://schemas.microsoft.com/office/word/2016/wordml/cid" xmlns:w16="http://schemas.microsoft.com/office/word/2018/wordml" xmlns:w16sdtdh="http://schemas.microsoft.com/office/word/2020/wordml/sdtdatahash" xmlns:w16se="http://schemas.microsoft.com/office/word/2015/wordml/symex" mc:Ignorable="w14 w15 w16se w16cid w16 w16cex w16sdtdh">
+<w:styles xmlns:mc="http://schemas.openxmlformats.org/markup-compatibility/2006" xmlns:r="http://schemas.openxmlformats.org/officeDocument/2006/relationships" xmlns:w="http://schemas.openxmlformats.org/wordprocessingml/2006/main" xmlns:w14="http://schemas.microsoft.com/office/word/2010/wordml" xmlns:w15="http://schemas.microsoft.com/office/word/2012/wordml" xmlns:w16cex="http://schemas.microsoft.com/office/word/2018/wordml/cex" xmlns:w16cid="http://schemas.microsoft.com/office/word/2016/wordml/cid" xmlns:w16="http://schemas.microsoft.com/office/word/2018/wordml" xmlns:w16du="http://schemas.microsoft.com/office/word/2023/wordml/word16du" xmlns:w16sdtdh="http://schemas.microsoft.com/office/word/2020/wordml/sdtdatahash" xmlns:w16se="http://schemas.microsoft.com/office/word/2015/wordml/symex" mc:Ignorable="w14 w15 w16se w16cid w16 w16cex w16sdtdh w16du">
   <w:docDefaults>
     <w:rPrDefault>
       <w:rPr>

</xml_diff>